<commit_message>
revision OntologyModels, new text comments and additional figure
</commit_message>
<xml_diff>
--- a/OntologyModels.docx
+++ b/OntologyModels.docx
@@ -155,7 +155,7 @@
         <w:pStyle w:val="BodyText"/>
       </w:pPr>
       <w:r>
-        <w:t xml:space="preserve">Extraversion, by contrast, appears to be so sparsely distributed because of the selective negative association of some items with anhedonia, anxiety, and withdrawal. Here, the language model detected semantic affinities between properties such as distractiability, impulsivity, and emotional lability that were not confirmed by higher response associations.</w:t>
+        <w:t xml:space="preserve">We now identify the items in the scale that are responsible for the negative association:</w:t>
       </w:r>
     </w:p>
     <w:p>
@@ -210,7 +210,93 @@
         <w:pStyle w:val="BodyText"/>
       </w:pPr>
       <w:r>
-        <w:t xml:space="preserve">Agreableness, in contrast, presents a weak and less specific negative association with the PID traits, with some stronger associations with manipulativeness and deceitfulness.</w:t>
+        <w:t xml:space="preserve">NEO item 60 is</w:t>
+      </w:r>
+      <w:r>
+        <w:t xml:space="preserve"> </w:t>
+      </w:r>
+      <w:r>
+        <w:t xml:space="preserve">“</w:t>
+      </w:r>
+      <w:r>
+        <w:t xml:space="preserve">I strive for excellence in everything I do</w:t>
+      </w:r>
+      <w:r>
+        <w:t xml:space="preserve">”</w:t>
+      </w:r>
+      <w:r>
+        <w:t xml:space="preserve"> </w:t>
+      </w:r>
+      <w:r>
+        <w:t xml:space="preserve">(Bei allem, was ich tue, strebe ich nach Perfektion”). This ends up correlated with responses on</w:t>
+      </w:r>
+      <w:r>
+        <w:t xml:space="preserve"> </w:t>
+      </w:r>
+      <w:r>
+        <w:t xml:space="preserve">“</w:t>
+      </w:r>
+      <w:r>
+        <w:t xml:space="preserve">I keep approaching things the same way, even when it isn’t working</w:t>
+      </w:r>
+      <w:r>
+        <w:t xml:space="preserve">”</w:t>
+      </w:r>
+      <w:r>
+        <w:t xml:space="preserve"> </w:t>
+      </w:r>
+      <w:r>
+        <w:t xml:space="preserve">(</w:t>
+      </w:r>
+      <w:r>
+        <w:t xml:space="preserve">“</w:t>
+      </w:r>
+      <w:r>
+        <w:t xml:space="preserve">Auch wenn es andere zum Wahnsinn treibt, bestehe ich darauf, alles perfekt zu machen</w:t>
+      </w:r>
+      <w:r>
+        <w:t xml:space="preserve">”</w:t>
+      </w:r>
+      <w:r>
+        <w:t xml:space="preserve">) and</w:t>
+      </w:r>
+      <w:r>
+        <w:t xml:space="preserve"> </w:t>
+      </w:r>
+      <w:r>
+        <w:t xml:space="preserve">“</w:t>
+      </w:r>
+      <w:r>
+        <w:t xml:space="preserve">I get stuck on one way of doing things, even when it’s clear it won’t work</w:t>
+      </w:r>
+      <w:r>
+        <w:t xml:space="preserve">”</w:t>
+      </w:r>
+      <w:r>
+        <w:t xml:space="preserve"> </w:t>
+      </w:r>
+      <w:r>
+        <w:t xml:space="preserve">(</w:t>
+      </w:r>
+      <w:r>
+        <w:t xml:space="preserve">“</w:t>
+      </w:r>
+      <w:r>
+        <w:t xml:space="preserve">Ich versuche Dinge weiter zu perfektionieren, auch wenn ich sie wahrscheinlich schon so gut wie möglich hinbekommen habe</w:t>
+      </w:r>
+      <w:r>
+        <w:t xml:space="preserve">”</w:t>
+      </w:r>
+      <w:r>
+        <w:t xml:space="preserve">). The differences in meaning between the German and English version are enough to produce different results in the semantic analysis: here, the notion of perfectionism drives a semantic association that is absent in the original English language (see Ontology.ipynb).</w:t>
+      </w:r>
+    </w:p>
+    <w:p>
+      <w:pPr>
+        <w:pStyle w:val="BodyText"/>
+      </w:pPr>
+      <w:r>
+        <w:t xml:space="preserve">Extraversion, by contrast, appears to be so sparsely distributed because of the selective negative association of some items with anhedonia, anxiety, and withdrawal. Here, the language model detected semantic affinities between properties such as distractiability, impulsivity, and emotional lability that were not confirmed by higher response associations.</w:t>
       </w:r>
     </w:p>
     <w:p>
@@ -265,22 +351,7 @@
         <w:pStyle w:val="BodyText"/>
       </w:pPr>
       <w:r>
-        <w:t xml:space="preserve">Finally, we show what appears to be a genuine association between low openness and anhedonia.</w:t>
-      </w:r>
-      <w:r>
-        <w:t xml:space="preserve"> </w:t>
-      </w:r>
-      <w:r>
-        <w:t xml:space="preserve">“</w:t>
-      </w:r>
-      <w:r>
-        <w:t xml:space="preserve">Genuine</w:t>
-      </w:r>
-      <w:r>
-        <w:t xml:space="preserve">”</w:t>
-      </w:r>
-      <w:r>
-        <w:t xml:space="preserve">, because the language model detects no semantic affinity between the items of openness and anhedonia, but in some cases a negative association is present among participants.</w:t>
+        <w:t xml:space="preserve">Agreableness, in contrast, presents a weak and less specific negative association with the PID traits, with some stronger associations with manipulativeness and deceitfulness.</w:t>
       </w:r>
     </w:p>
     <w:p>
@@ -335,7 +406,22 @@
         <w:pStyle w:val="BodyText"/>
       </w:pPr>
       <w:r>
-        <w:t xml:space="preserve">We can identify the NEO items that are responsible for these associations:</w:t>
+        <w:t xml:space="preserve">Finally, we show what appears to be a genuine association between low openness and anhedonia.</w:t>
+      </w:r>
+      <w:r>
+        <w:t xml:space="preserve"> </w:t>
+      </w:r>
+      <w:r>
+        <w:t xml:space="preserve">“</w:t>
+      </w:r>
+      <w:r>
+        <w:t xml:space="preserve">Genuine</w:t>
+      </w:r>
+      <w:r>
+        <w:t xml:space="preserve">”</w:t>
+      </w:r>
+      <w:r>
+        <w:t xml:space="preserve">, because the language model detects no semantic affinity between the items of openness and anhedonia, but in some cases a negative association is present among participants.</w:t>
       </w:r>
     </w:p>
     <w:p>
@@ -383,6 +469,141 @@
             </a:graphic>
           </wp:inline>
         </w:drawing>
+      </w:r>
+    </w:p>
+    <w:p>
+      <w:pPr>
+        <w:pStyle w:val="BodyText"/>
+      </w:pPr>
+      <w:r>
+        <w:t xml:space="preserve">We can identify the NEO items that are responsible for these associations:</w:t>
+      </w:r>
+    </w:p>
+    <w:p>
+      <w:pPr>
+        <w:pStyle w:val="BodyText"/>
+      </w:pPr>
+      <w:r>
+        <w:drawing>
+          <wp:inline>
+            <wp:extent cx="5334000" cy="3465710"/>
+            <wp:effectExtent b="0" l="0" r="0" t="0"/>
+            <wp:docPr descr="" title="" id="39" name="Picture"/>
+            <a:graphic>
+              <a:graphicData uri="http://schemas.openxmlformats.org/drawingml/2006/picture">
+                <pic:pic>
+                  <pic:nvPicPr>
+                    <pic:cNvPr descr="OntologyModels_files/figure-docx/unnamed-chunk-7-1.png" id="40" name="Picture"/>
+                    <pic:cNvPicPr>
+                      <a:picLocks noChangeArrowheads="1" noChangeAspect="1"/>
+                    </pic:cNvPicPr>
+                  </pic:nvPicPr>
+                  <pic:blipFill>
+                    <a:blip r:embed="rId38"/>
+                    <a:stretch>
+                      <a:fillRect/>
+                    </a:stretch>
+                  </pic:blipFill>
+                  <pic:spPr bwMode="auto">
+                    <a:xfrm>
+                      <a:off x="0" y="0"/>
+                      <a:ext cx="5334000" cy="3465710"/>
+                    </a:xfrm>
+                    <a:prstGeom prst="rect">
+                      <a:avLst/>
+                    </a:prstGeom>
+                    <a:noFill/>
+                    <a:ln w="9525">
+                      <a:noFill/>
+                      <a:headEnd/>
+                      <a:tailEnd/>
+                    </a:ln>
+                  </pic:spPr>
+                </pic:pic>
+              </a:graphicData>
+            </a:graphic>
+          </wp:inline>
+        </w:drawing>
+      </w:r>
+    </w:p>
+    <w:p>
+      <w:pPr>
+        <w:pStyle w:val="BodyText"/>
+      </w:pPr>
+      <w:r>
+        <w:t xml:space="preserve">NEOFFI53, which shows the most negative correlations with PID28 and PID10, is the text I have a lot of intellectual curiosity” (</w:t>
+      </w:r>
+      <w:r>
+        <w:t xml:space="preserve">“</w:t>
+      </w:r>
+      <w:r>
+        <w:t xml:space="preserve">Ich bin sehr wissbegierig</w:t>
+      </w:r>
+      <w:r>
+        <w:t xml:space="preserve">”</w:t>
+      </w:r>
+      <w:r>
+        <w:t xml:space="preserve">). The correlated anhedonia PID items are</w:t>
+      </w:r>
+      <w:r>
+        <w:t xml:space="preserve"> </w:t>
+      </w:r>
+      <w:r>
+        <w:t xml:space="preserve">“</w:t>
+      </w:r>
+      <w:r>
+        <w:t xml:space="preserve">I rarely get enthusiastic about anything</w:t>
+      </w:r>
+      <w:r>
+        <w:t xml:space="preserve">”</w:t>
+      </w:r>
+      <w:r>
+        <w:t xml:space="preserve"> </w:t>
+      </w:r>
+      <w:r>
+        <w:t xml:space="preserve">(</w:t>
+      </w:r>
+      <w:r>
+        <w:t xml:space="preserve">“</w:t>
+      </w:r>
+      <w:r>
+        <w:t xml:space="preserve">Ich bin selten von irgendetwas begeistert</w:t>
+      </w:r>
+      <w:r>
+        <w:t xml:space="preserve">”</w:t>
+      </w:r>
+      <w:r>
+        <w:t xml:space="preserve">) and</w:t>
+      </w:r>
+      <w:r>
+        <w:t xml:space="preserve"> </w:t>
+      </w:r>
+      <w:r>
+        <w:t xml:space="preserve">“</w:t>
+      </w:r>
+      <w:r>
+        <w:t xml:space="preserve">Nothing seems to interest me very much</w:t>
+      </w:r>
+      <w:r>
+        <w:t xml:space="preserve">”</w:t>
+      </w:r>
+      <w:r>
+        <w:t xml:space="preserve"> </w:t>
+      </w:r>
+      <w:r>
+        <w:t xml:space="preserve">(</w:t>
+      </w:r>
+      <w:r>
+        <w:t xml:space="preserve">“</w:t>
+      </w:r>
+      <w:r>
+        <w:t xml:space="preserve">Nichts scheint mich wirklich zu interessieren</w:t>
+      </w:r>
+      <w:r>
+        <w:t xml:space="preserve">”</w:t>
+      </w:r>
+      <w:r>
+        <w:t xml:space="preserve">). Here, the notion of intellectual curiosity appears to have been coded as being distinct from general enthusiasm and interest by the language model, but ends up correlating with anhedonia in the responses of participants.</w:t>
       </w:r>
     </w:p>
     <w:sectPr/>

</xml_diff>

<commit_message>
revision ontology models plots
</commit_message>
<xml_diff>
--- a/OntologyModels.docx
+++ b/OntologyModels.docx
@@ -23,6 +23,30 @@
       <w:r>
         <w:t xml:space="preserve">Roberto</w:t>
       </w:r>
+      <w:r>
+        <w:t xml:space="preserve"> </w:t>
+      </w:r>
+      <w:r>
+        <w:t xml:space="preserve">Viviani,</w:t>
+      </w:r>
+      <w:r>
+        <w:t xml:space="preserve"> </w:t>
+      </w:r>
+      <w:r>
+        <w:t xml:space="preserve">University</w:t>
+      </w:r>
+      <w:r>
+        <w:t xml:space="preserve"> </w:t>
+      </w:r>
+      <w:r>
+        <w:t xml:space="preserve">of</w:t>
+      </w:r>
+      <w:r>
+        <w:t xml:space="preserve"> </w:t>
+      </w:r>
+      <w:r>
+        <w:t xml:space="preserve">Innsbruck</w:t>
+      </w:r>
     </w:p>
     <w:p>
       <w:pPr>
@@ -37,7 +61,7 @@
         <w:pStyle w:val="FirstParagraph"/>
       </w:pPr>
       <w:r>
-        <w:t xml:space="preserve">We plot correlation on cosine distance of emebddings, to see if distance predicts correlation. We consider different NEO subscales separately.</w:t>
+        <w:t xml:space="preserve">We plot correlation on cosine distance of embeddings, to see if distance predicts correlation. We consider different NEO subscales separately.</w:t>
       </w:r>
     </w:p>
     <w:p>
@@ -54,7 +78,7 @@
               <a:graphicData uri="http://schemas.openxmlformats.org/drawingml/2006/picture">
                 <pic:pic>
                   <pic:nvPicPr>
-                    <pic:cNvPr descr="OntologyModels_files/figure-docx/unnamed-chunk-1-1.png" id="22" name="Picture"/>
+                    <pic:cNvPr descr="OntologyModels_files/figure-docx/embed_x_corr-1.png" id="22" name="Picture"/>
                     <pic:cNvPicPr>
                       <a:picLocks noChangeArrowheads="1" noChangeAspect="1"/>
                     </pic:cNvPicPr>
@@ -92,7 +116,7 @@
         <w:pStyle w:val="BodyText"/>
       </w:pPr>
       <w:r>
-        <w:t xml:space="preserve">This is as expected, except for conscientiousness. Here, we can show that with lower semantic distance the associations diverge into two groups.</w:t>
+        <w:t xml:space="preserve">One question that naturally arises is the extent to which semantic similarity explains the correlation between scales. The average correlation between NEO and PID scales, computed from the correlation of the items, is</w:t>
       </w:r>
     </w:p>
     <w:p>
@@ -109,7 +133,7 @@
               <a:graphicData uri="http://schemas.openxmlformats.org/drawingml/2006/picture">
                 <pic:pic>
                   <pic:nvPicPr>
-                    <pic:cNvPr descr="OntologyModels_files/figure-docx/unnamed-chunk-2-1.png" id="25" name="Picture"/>
+                    <pic:cNvPr descr="OntologyModels_files/figure-docx/unnamed-chunk-1-1.png" id="25" name="Picture"/>
                     <pic:cNvPicPr>
                       <a:picLocks noChangeArrowheads="1" noChangeAspect="1"/>
                     </pic:cNvPicPr>
@@ -147,15 +171,15 @@
         <w:pStyle w:val="BodyText"/>
       </w:pPr>
       <w:r>
-        <w:t xml:space="preserve">Furthermore, the items that associated positively with PID subscales concern rigidity and perfectionism. Distractability and irresponsibility are negatively associated with conscientiousness, meaning individuals who are more conscienscious are less distractable and irresponsible.</w:t>
-      </w:r>
-    </w:p>
-    <w:p>
-      <w:pPr>
-        <w:pStyle w:val="BodyText"/>
-      </w:pPr>
-      <w:r>
-        <w:t xml:space="preserve">We now identify the items in the scale that are responsible for the negative association:</w:t>
+        <w:t xml:space="preserve">We see here the pattern of a positive association between neuroticism and PID scores, and a negative association of all other NEO scales, with the exception of openness to experience that had no association. Conscientiousness is another exception to this pattern because of the opposite associations with anancasticity and disinhibition.</w:t>
+      </w:r>
+    </w:p>
+    <w:p>
+      <w:pPr>
+        <w:pStyle w:val="BodyText"/>
+      </w:pPr>
+      <w:r>
+        <w:t xml:space="preserve">To see how much these correlations are explained by semantic relatedness, we plot their absolute value on semantic relatedness.</w:t>
       </w:r>
     </w:p>
     <w:p>
@@ -172,7 +196,7 @@
               <a:graphicData uri="http://schemas.openxmlformats.org/drawingml/2006/picture">
                 <pic:pic>
                   <pic:nvPicPr>
-                    <pic:cNvPr descr="OntologyModels_files/figure-docx/unnamed-chunk-3-1.png" id="28" name="Picture"/>
+                    <pic:cNvPr descr="OntologyModels_files/figure-docx/unnamed-chunk-2-1.png" id="28" name="Picture"/>
                     <pic:cNvPicPr>
                       <a:picLocks noChangeArrowheads="1" noChangeAspect="1"/>
                     </pic:cNvPicPr>
@@ -210,93 +234,24 @@
         <w:pStyle w:val="BodyText"/>
       </w:pPr>
       <w:r>
-        <w:t xml:space="preserve">NEO item 60 is</w:t>
-      </w:r>
-      <w:r>
-        <w:t xml:space="preserve"> </w:t>
-      </w:r>
-      <w:r>
-        <w:t xml:space="preserve">“</w:t>
-      </w:r>
-      <w:r>
-        <w:t xml:space="preserve">I strive for excellence in everything I do</w:t>
-      </w:r>
-      <w:r>
-        <w:t xml:space="preserve">”</w:t>
-      </w:r>
-      <w:r>
-        <w:t xml:space="preserve"> </w:t>
-      </w:r>
-      <w:r>
-        <w:t xml:space="preserve">(Bei allem, was ich tue, strebe ich nach Perfektion”). This ends up correlated with responses on</w:t>
-      </w:r>
-      <w:r>
-        <w:t xml:space="preserve"> </w:t>
-      </w:r>
-      <w:r>
-        <w:t xml:space="preserve">“</w:t>
-      </w:r>
-      <w:r>
-        <w:t xml:space="preserve">I keep approaching things the same way, even when it isn’t working</w:t>
-      </w:r>
-      <w:r>
-        <w:t xml:space="preserve">”</w:t>
-      </w:r>
-      <w:r>
-        <w:t xml:space="preserve"> </w:t>
-      </w:r>
-      <w:r>
-        <w:t xml:space="preserve">(</w:t>
-      </w:r>
-      <w:r>
-        <w:t xml:space="preserve">“</w:t>
-      </w:r>
-      <w:r>
-        <w:t xml:space="preserve">Auch wenn es andere zum Wahnsinn treibt, bestehe ich darauf, alles perfekt zu machen</w:t>
-      </w:r>
-      <w:r>
-        <w:t xml:space="preserve">”</w:t>
-      </w:r>
-      <w:r>
-        <w:t xml:space="preserve">) and</w:t>
-      </w:r>
-      <w:r>
-        <w:t xml:space="preserve"> </w:t>
-      </w:r>
-      <w:r>
-        <w:t xml:space="preserve">“</w:t>
-      </w:r>
-      <w:r>
-        <w:t xml:space="preserve">I get stuck on one way of doing things, even when it’s clear it won’t work</w:t>
-      </w:r>
-      <w:r>
-        <w:t xml:space="preserve">”</w:t>
-      </w:r>
-      <w:r>
-        <w:t xml:space="preserve"> </w:t>
-      </w:r>
-      <w:r>
-        <w:t xml:space="preserve">(</w:t>
-      </w:r>
-      <w:r>
-        <w:t xml:space="preserve">“</w:t>
-      </w:r>
-      <w:r>
-        <w:t xml:space="preserve">Ich versuche Dinge weiter zu perfektionieren, auch wenn ich sie wahrscheinlich schon so gut wie möglich hinbekommen habe</w:t>
-      </w:r>
-      <w:r>
-        <w:t xml:space="preserve">”</w:t>
-      </w:r>
-      <w:r>
-        <w:t xml:space="preserve">). The differences in meaning between the German and English version are enough to produce different results in the semantic analysis: here, the notion of perfectionism drives a semantic association that is absent in the original English language (see Ontology.ipynb).</w:t>
-      </w:r>
-    </w:p>
-    <w:p>
-      <w:pPr>
-        <w:pStyle w:val="BodyText"/>
-      </w:pPr>
-      <w:r>
-        <w:t xml:space="preserve">Extraversion, by contrast, appears to be so sparsely distributed because of the selective negative association of some items with anhedonia, anxiety, and withdrawal. Here, the language model detected semantic affinities between properties such as distractiability, impulsivity, and emotional lability that were not confirmed by higher response associations.</w:t>
+        <w:t xml:space="preserve">In general, the closer the semantic relatedness of items of the respective subscales and traits, the stronger the correlations in the answers of participants. We also see that the strongest correlation, given by neuroticism and negative affect, was also accompanied by a short semantic distance between the items of the respective scales. However, the amount of correlation is higher than we would expect from a linear prediction from the amount of semantic relatedness. We can see also that conscientiousness departed from this pattern. However, the semantic construct implied by the conscientiousness items appears to be heterogeneous. As described in the literature, openness to experience was not related to PID dimensions. We see that in both its large semantic distance and low correlation with total PID scores.</w:t>
+      </w:r>
+    </w:p>
+    <w:bookmarkStart w:id="47" w:name="association-of-individual-neo-items"/>
+    <w:p>
+      <w:pPr>
+        <w:pStyle w:val="Heading2"/>
+      </w:pPr>
+      <w:r>
+        <w:t xml:space="preserve">Association of individual NEO items</w:t>
+      </w:r>
+    </w:p>
+    <w:p>
+      <w:pPr>
+        <w:pStyle w:val="FirstParagraph"/>
+      </w:pPr>
+      <w:r>
+        <w:t xml:space="preserve">For conscientiusness, we can show that with lower semantic distance the associations diverge into two groups.</w:t>
       </w:r>
     </w:p>
     <w:p>
@@ -313,7 +268,7 @@
               <a:graphicData uri="http://schemas.openxmlformats.org/drawingml/2006/picture">
                 <pic:pic>
                   <pic:nvPicPr>
-                    <pic:cNvPr descr="OntologyModels_files/figure-docx/unnamed-chunk-4-1.png" id="31" name="Picture"/>
+                    <pic:cNvPr descr="OntologyModels_files/figure-docx/conscientiousness-1.png" id="31" name="Picture"/>
                     <pic:cNvPicPr>
                       <a:picLocks noChangeArrowheads="1" noChangeAspect="1"/>
                     </pic:cNvPicPr>
@@ -351,7 +306,15 @@
         <w:pStyle w:val="BodyText"/>
       </w:pPr>
       <w:r>
-        <w:t xml:space="preserve">Agreableness, in contrast, presents a weak and less specific negative association with the PID traits, with some stronger associations with manipulativeness and deceitfulness.</w:t>
+        <w:t xml:space="preserve">Furthermore, the items that associated positively with PID subscales concern rigidity and perfectionism. Distractability and irresponsibility are negatively associated with conscientiousness, meaning individuals who are more conscienscious are less distractable and irresponsible.</w:t>
+      </w:r>
+    </w:p>
+    <w:p>
+      <w:pPr>
+        <w:pStyle w:val="BodyText"/>
+      </w:pPr>
+      <w:r>
+        <w:t xml:space="preserve">We now identify the items in the scale that are responsible for the negative association:</w:t>
       </w:r>
     </w:p>
     <w:p>
@@ -368,7 +331,7 @@
               <a:graphicData uri="http://schemas.openxmlformats.org/drawingml/2006/picture">
                 <pic:pic>
                   <pic:nvPicPr>
-                    <pic:cNvPr descr="OntologyModels_files/figure-docx/unnamed-chunk-5-1.png" id="34" name="Picture"/>
+                    <pic:cNvPr descr="OntologyModels_files/figure-docx/conscientiousness_items-1.png" id="34" name="Picture"/>
                     <pic:cNvPicPr>
                       <a:picLocks noChangeArrowheads="1" noChangeAspect="1"/>
                     </pic:cNvPicPr>
@@ -406,7 +369,7 @@
         <w:pStyle w:val="BodyText"/>
       </w:pPr>
       <w:r>
-        <w:t xml:space="preserve">Finally, we show what appears to be a genuine association between low openness and anhedonia.</w:t>
+        <w:t xml:space="preserve">NEO item 60 is</w:t>
       </w:r>
       <w:r>
         <w:t xml:space="preserve"> </w:t>
@@ -415,13 +378,84 @@
         <w:t xml:space="preserve">“</w:t>
       </w:r>
       <w:r>
-        <w:t xml:space="preserve">Genuine</w:t>
+        <w:t xml:space="preserve">I strive for excellence in everything I do</w:t>
       </w:r>
       <w:r>
         <w:t xml:space="preserve">”</w:t>
       </w:r>
       <w:r>
-        <w:t xml:space="preserve">, because the language model detects no semantic affinity between the items of openness and anhedonia, but in some cases a negative association is present among participants.</w:t>
+        <w:t xml:space="preserve"> </w:t>
+      </w:r>
+      <w:r>
+        <w:t xml:space="preserve">(Bei allem, was ich tue, strebe ich nach Perfektion”). This ends up correlated with responses on</w:t>
+      </w:r>
+      <w:r>
+        <w:t xml:space="preserve"> </w:t>
+      </w:r>
+      <w:r>
+        <w:t xml:space="preserve">“</w:t>
+      </w:r>
+      <w:r>
+        <w:t xml:space="preserve">I keep approaching things the same way, even when it isn’t working</w:t>
+      </w:r>
+      <w:r>
+        <w:t xml:space="preserve">”</w:t>
+      </w:r>
+      <w:r>
+        <w:t xml:space="preserve"> </w:t>
+      </w:r>
+      <w:r>
+        <w:t xml:space="preserve">(</w:t>
+      </w:r>
+      <w:r>
+        <w:t xml:space="preserve">“</w:t>
+      </w:r>
+      <w:r>
+        <w:t xml:space="preserve">Auch wenn es andere zum Wahnsinn treibt, bestehe ich darauf, alles perfekt zu machen</w:t>
+      </w:r>
+      <w:r>
+        <w:t xml:space="preserve">”</w:t>
+      </w:r>
+      <w:r>
+        <w:t xml:space="preserve">) and</w:t>
+      </w:r>
+      <w:r>
+        <w:t xml:space="preserve"> </w:t>
+      </w:r>
+      <w:r>
+        <w:t xml:space="preserve">“</w:t>
+      </w:r>
+      <w:r>
+        <w:t xml:space="preserve">I get stuck on one way of doing things, even when it’s clear it won’t work</w:t>
+      </w:r>
+      <w:r>
+        <w:t xml:space="preserve">”</w:t>
+      </w:r>
+      <w:r>
+        <w:t xml:space="preserve"> </w:t>
+      </w:r>
+      <w:r>
+        <w:t xml:space="preserve">(</w:t>
+      </w:r>
+      <w:r>
+        <w:t xml:space="preserve">“</w:t>
+      </w:r>
+      <w:r>
+        <w:t xml:space="preserve">Ich versuche Dinge weiter zu perfektionieren, auch wenn ich sie wahrscheinlich schon so gut wie möglich hinbekommen habe</w:t>
+      </w:r>
+      <w:r>
+        <w:t xml:space="preserve">”</w:t>
+      </w:r>
+      <w:r>
+        <w:t xml:space="preserve">). The differences in meaning between the German and English version are enough to produce different results in the semantic analysis: here, the notion of perfectionism drives a semantic association that is absent in the original English language (see Ontology.ipynb).</w:t>
+      </w:r>
+    </w:p>
+    <w:p>
+      <w:pPr>
+        <w:pStyle w:val="BodyText"/>
+      </w:pPr>
+      <w:r>
+        <w:t xml:space="preserve">Extraversion, by contrast, appears to be so sparsely distributed because of the selective negative association of some items with anhedonia, anxiety, and withdrawal. Here, the language model detected semantic affinities between properties such as distractability and emotional lability that were not confirmed by higher response associations.</w:t>
       </w:r>
     </w:p>
     <w:p>
@@ -438,7 +472,7 @@
               <a:graphicData uri="http://schemas.openxmlformats.org/drawingml/2006/picture">
                 <pic:pic>
                   <pic:nvPicPr>
-                    <pic:cNvPr descr="OntologyModels_files/figure-docx/unnamed-chunk-6-1.png" id="37" name="Picture"/>
+                    <pic:cNvPr descr="OntologyModels_files/figure-docx/extraversion-1.png" id="37" name="Picture"/>
                     <pic:cNvPicPr>
                       <a:picLocks noChangeArrowheads="1" noChangeAspect="1"/>
                     </pic:cNvPicPr>
@@ -476,7 +510,7 @@
         <w:pStyle w:val="BodyText"/>
       </w:pPr>
       <w:r>
-        <w:t xml:space="preserve">We can identify the NEO items that are responsible for these associations:</w:t>
+        <w:t xml:space="preserve">Agreableness, in contrast, presents a weak and less specific negative association with the PID traits, with some stronger associations with manipulativeness and deceitfulness.</w:t>
       </w:r>
     </w:p>
     <w:p>
@@ -493,7 +527,7 @@
               <a:graphicData uri="http://schemas.openxmlformats.org/drawingml/2006/picture">
                 <pic:pic>
                   <pic:nvPicPr>
-                    <pic:cNvPr descr="OntologyModels_files/figure-docx/unnamed-chunk-7-1.png" id="40" name="Picture"/>
+                    <pic:cNvPr descr="OntologyModels_files/figure-docx/agreeableness-1.png" id="40" name="Picture"/>
                     <pic:cNvPicPr>
                       <a:picLocks noChangeArrowheads="1" noChangeAspect="1"/>
                     </pic:cNvPicPr>
@@ -531,6 +565,131 @@
         <w:pStyle w:val="BodyText"/>
       </w:pPr>
       <w:r>
+        <w:t xml:space="preserve">Finally, we show what appears to be a genuine association between low openness and anhedonia.</w:t>
+      </w:r>
+      <w:r>
+        <w:t xml:space="preserve"> </w:t>
+      </w:r>
+      <w:r>
+        <w:t xml:space="preserve">“</w:t>
+      </w:r>
+      <w:r>
+        <w:t xml:space="preserve">Genuine</w:t>
+      </w:r>
+      <w:r>
+        <w:t xml:space="preserve">”</w:t>
+      </w:r>
+      <w:r>
+        <w:t xml:space="preserve">, because the language model detects no semantic affinity between the items of openness and anhedonia, but in some cases a negative association is present among participants.</w:t>
+      </w:r>
+    </w:p>
+    <w:p>
+      <w:pPr>
+        <w:pStyle w:val="BodyText"/>
+      </w:pPr>
+      <w:r>
+        <w:drawing>
+          <wp:inline>
+            <wp:extent cx="5334000" cy="3465710"/>
+            <wp:effectExtent b="0" l="0" r="0" t="0"/>
+            <wp:docPr descr="" title="" id="42" name="Picture"/>
+            <a:graphic>
+              <a:graphicData uri="http://schemas.openxmlformats.org/drawingml/2006/picture">
+                <pic:pic>
+                  <pic:nvPicPr>
+                    <pic:cNvPr descr="OntologyModels_files/figure-docx/openness-1.png" id="43" name="Picture"/>
+                    <pic:cNvPicPr>
+                      <a:picLocks noChangeArrowheads="1" noChangeAspect="1"/>
+                    </pic:cNvPicPr>
+                  </pic:nvPicPr>
+                  <pic:blipFill>
+                    <a:blip r:embed="rId41"/>
+                    <a:stretch>
+                      <a:fillRect/>
+                    </a:stretch>
+                  </pic:blipFill>
+                  <pic:spPr bwMode="auto">
+                    <a:xfrm>
+                      <a:off x="0" y="0"/>
+                      <a:ext cx="5334000" cy="3465710"/>
+                    </a:xfrm>
+                    <a:prstGeom prst="rect">
+                      <a:avLst/>
+                    </a:prstGeom>
+                    <a:noFill/>
+                    <a:ln w="9525">
+                      <a:noFill/>
+                      <a:headEnd/>
+                      <a:tailEnd/>
+                    </a:ln>
+                  </pic:spPr>
+                </pic:pic>
+              </a:graphicData>
+            </a:graphic>
+          </wp:inline>
+        </w:drawing>
+      </w:r>
+    </w:p>
+    <w:p>
+      <w:pPr>
+        <w:pStyle w:val="BodyText"/>
+      </w:pPr>
+      <w:r>
+        <w:t xml:space="preserve">We can identify the NEO items that are responsible for these associations:</w:t>
+      </w:r>
+    </w:p>
+    <w:p>
+      <w:pPr>
+        <w:pStyle w:val="BodyText"/>
+      </w:pPr>
+      <w:r>
+        <w:drawing>
+          <wp:inline>
+            <wp:extent cx="5334000" cy="3465710"/>
+            <wp:effectExtent b="0" l="0" r="0" t="0"/>
+            <wp:docPr descr="" title="" id="45" name="Picture"/>
+            <a:graphic>
+              <a:graphicData uri="http://schemas.openxmlformats.org/drawingml/2006/picture">
+                <pic:pic>
+                  <pic:nvPicPr>
+                    <pic:cNvPr descr="OntologyModels_files/figure-docx/openness_items-1.png" id="46" name="Picture"/>
+                    <pic:cNvPicPr>
+                      <a:picLocks noChangeArrowheads="1" noChangeAspect="1"/>
+                    </pic:cNvPicPr>
+                  </pic:nvPicPr>
+                  <pic:blipFill>
+                    <a:blip r:embed="rId44"/>
+                    <a:stretch>
+                      <a:fillRect/>
+                    </a:stretch>
+                  </pic:blipFill>
+                  <pic:spPr bwMode="auto">
+                    <a:xfrm>
+                      <a:off x="0" y="0"/>
+                      <a:ext cx="5334000" cy="3465710"/>
+                    </a:xfrm>
+                    <a:prstGeom prst="rect">
+                      <a:avLst/>
+                    </a:prstGeom>
+                    <a:noFill/>
+                    <a:ln w="9525">
+                      <a:noFill/>
+                      <a:headEnd/>
+                      <a:tailEnd/>
+                    </a:ln>
+                  </pic:spPr>
+                </pic:pic>
+              </a:graphicData>
+            </a:graphic>
+          </wp:inline>
+        </w:drawing>
+      </w:r>
+    </w:p>
+    <w:p>
+      <w:pPr>
+        <w:pStyle w:val="BodyText"/>
+      </w:pPr>
+      <w:r>
         <w:t xml:space="preserve">NEOFFI53, which shows the most negative correlations with PID28 and PID10, is the text I have a lot of intellectual curiosity” (</w:t>
       </w:r>
       <w:r>
@@ -606,6 +765,7 @@
         <w:t xml:space="preserve">). Here, the notion of intellectual curiosity appears to have been coded as being distinct from general enthusiasm and interest by the language model, but ends up correlating with anhedonia in the responses of participants.</w:t>
       </w:r>
     </w:p>
+    <w:bookmarkEnd w:id="47"/>
     <w:sectPr/>
   </w:body>
 </w:document>

</xml_diff>

<commit_message>
ontology models, binomial regression with inference for correlations on semantic distance
</commit_message>
<xml_diff>
--- a/OntologyModels.docx
+++ b/OntologyModels.docx
@@ -231,7 +231,216 @@
     </w:p>
     <w:p>
       <w:pPr>
-        <w:pStyle w:val="BodyText"/>
+        <w:pStyle w:val="SourceCode"/>
+      </w:pPr>
+      <w:r>
+        <w:rPr>
+          <w:rStyle w:val="VerbatimChar"/>
+        </w:rPr>
+        <w:t xml:space="preserve">## </w:t>
+      </w:r>
+      <w:r>
+        <w:br/>
+      </w:r>
+      <w:r>
+        <w:rPr>
+          <w:rStyle w:val="VerbatimChar"/>
+        </w:rPr>
+        <w:t xml:space="preserve">## Call:</w:t>
+      </w:r>
+      <w:r>
+        <w:br/>
+      </w:r>
+      <w:r>
+        <w:rPr>
+          <w:rStyle w:val="VerbatimChar"/>
+        </w:rPr>
+        <w:t xml:space="preserve">## glm(formula = abs(corr) ~ dist, family = quasibinomial, data = summarize(group_by(cordata, </w:t>
+      </w:r>
+      <w:r>
+        <w:br/>
+      </w:r>
+      <w:r>
+        <w:rPr>
+          <w:rStyle w:val="VerbatimChar"/>
+        </w:rPr>
+        <w:t xml:space="preserve">##     typeNEO, traitPID), corr = mean(corrs), dist = mean(cosdist)))</w:t>
+      </w:r>
+      <w:r>
+        <w:br/>
+      </w:r>
+      <w:r>
+        <w:rPr>
+          <w:rStyle w:val="VerbatimChar"/>
+        </w:rPr>
+        <w:t xml:space="preserve">## </w:t>
+      </w:r>
+      <w:r>
+        <w:br/>
+      </w:r>
+      <w:r>
+        <w:rPr>
+          <w:rStyle w:val="VerbatimChar"/>
+        </w:rPr>
+        <w:t xml:space="preserve">## Deviance Residuals: </w:t>
+      </w:r>
+      <w:r>
+        <w:br/>
+      </w:r>
+      <w:r>
+        <w:rPr>
+          <w:rStyle w:val="VerbatimChar"/>
+        </w:rPr>
+        <w:t xml:space="preserve">##      Min        1Q    Median        3Q       Max  </w:t>
+      </w:r>
+      <w:r>
+        <w:br/>
+      </w:r>
+      <w:r>
+        <w:rPr>
+          <w:rStyle w:val="VerbatimChar"/>
+        </w:rPr>
+        <w:t xml:space="preserve">## -0.37802  -0.11443   0.00168   0.13497   0.24476  </w:t>
+      </w:r>
+      <w:r>
+        <w:br/>
+      </w:r>
+      <w:r>
+        <w:rPr>
+          <w:rStyle w:val="VerbatimChar"/>
+        </w:rPr>
+        <w:t xml:space="preserve">## </w:t>
+      </w:r>
+      <w:r>
+        <w:br/>
+      </w:r>
+      <w:r>
+        <w:rPr>
+          <w:rStyle w:val="VerbatimChar"/>
+        </w:rPr>
+        <w:t xml:space="preserve">## Coefficients:</w:t>
+      </w:r>
+      <w:r>
+        <w:br/>
+      </w:r>
+      <w:r>
+        <w:rPr>
+          <w:rStyle w:val="VerbatimChar"/>
+        </w:rPr>
+        <w:t xml:space="preserve">##             Estimate Std. Error t value Pr(&gt;|t|)    </w:t>
+      </w:r>
+      <w:r>
+        <w:br/>
+      </w:r>
+      <w:r>
+        <w:rPr>
+          <w:rStyle w:val="VerbatimChar"/>
+        </w:rPr>
+        <w:t xml:space="preserve">## (Intercept)   19.366      3.928   4.931 3.35e-05 ***</w:t>
+      </w:r>
+      <w:r>
+        <w:br/>
+      </w:r>
+      <w:r>
+        <w:rPr>
+          <w:rStyle w:val="VerbatimChar"/>
+        </w:rPr>
+        <w:t xml:space="preserve">## dist         -19.708      3.611  -5.458 7.95e-06 ***</w:t>
+      </w:r>
+      <w:r>
+        <w:br/>
+      </w:r>
+      <w:r>
+        <w:rPr>
+          <w:rStyle w:val="VerbatimChar"/>
+        </w:rPr>
+        <w:t xml:space="preserve">## ---</w:t>
+      </w:r>
+      <w:r>
+        <w:br/>
+      </w:r>
+      <w:r>
+        <w:rPr>
+          <w:rStyle w:val="VerbatimChar"/>
+        </w:rPr>
+        <w:t xml:space="preserve">## Signif. codes:  0 '***' 0.001 '**' 0.01 '*' 0.05 '.' 0.1 ' ' 1</w:t>
+      </w:r>
+      <w:r>
+        <w:br/>
+      </w:r>
+      <w:r>
+        <w:rPr>
+          <w:rStyle w:val="VerbatimChar"/>
+        </w:rPr>
+        <w:t xml:space="preserve">## </w:t>
+      </w:r>
+      <w:r>
+        <w:br/>
+      </w:r>
+      <w:r>
+        <w:rPr>
+          <w:rStyle w:val="VerbatimChar"/>
+        </w:rPr>
+        <w:t xml:space="preserve">## (Dispersion parameter for quasibinomial family taken to be 0.02977943)</w:t>
+      </w:r>
+      <w:r>
+        <w:br/>
+      </w:r>
+      <w:r>
+        <w:rPr>
+          <w:rStyle w:val="VerbatimChar"/>
+        </w:rPr>
+        <w:t xml:space="preserve">## </w:t>
+      </w:r>
+      <w:r>
+        <w:br/>
+      </w:r>
+      <w:r>
+        <w:rPr>
+          <w:rStyle w:val="VerbatimChar"/>
+        </w:rPr>
+        <w:t xml:space="preserve">##     Null deviance: 1.81380  on 29  degrees of freedom</w:t>
+      </w:r>
+      <w:r>
+        <w:br/>
+      </w:r>
+      <w:r>
+        <w:rPr>
+          <w:rStyle w:val="VerbatimChar"/>
+        </w:rPr>
+        <w:t xml:space="preserve">## Residual deviance: 0.92642  on 28  degrees of freedom</w:t>
+      </w:r>
+      <w:r>
+        <w:br/>
+      </w:r>
+      <w:r>
+        <w:rPr>
+          <w:rStyle w:val="VerbatimChar"/>
+        </w:rPr>
+        <w:t xml:space="preserve">## AIC: NA</w:t>
+      </w:r>
+      <w:r>
+        <w:br/>
+      </w:r>
+      <w:r>
+        <w:rPr>
+          <w:rStyle w:val="VerbatimChar"/>
+        </w:rPr>
+        <w:t xml:space="preserve">## </w:t>
+      </w:r>
+      <w:r>
+        <w:br/>
+      </w:r>
+      <w:r>
+        <w:rPr>
+          <w:rStyle w:val="VerbatimChar"/>
+        </w:rPr>
+        <w:t xml:space="preserve">## Number of Fisher Scoring iterations: 5</w:t>
+      </w:r>
+    </w:p>
+    <w:p>
+      <w:pPr>
+        <w:pStyle w:val="FirstParagraph"/>
       </w:pPr>
       <w:r>
         <w:t xml:space="preserve">In general, the closer the semantic relatedness of items of the respective subscales and traits, the stronger the correlations in the answers of participants. We also see that the strongest correlation, given by neuroticism and negative affect, was also accompanied by a short semantic distance between the items of the respective scales. However, the amount of correlation is higher than we would expect from a linear prediction from the amount of semantic relatedness. We can see also that conscientiousness departed from this pattern. However, the semantic construct implied by the conscientiousness items appears to be heterogeneous. As described in the literature, openness to experience was not related to PID dimensions. We see that in both its large semantic distance and low correlation with total PID scores.</w:t>

</xml_diff>

<commit_message>
ontology models, review text and expository line
</commit_message>
<xml_diff>
--- a/OntologyModels.docx
+++ b/OntologyModels.docx
@@ -1,19 +1,13 @@
 
 <file path=word/document.xml><?xml version="1.0" encoding="utf-8"?>
-<w:document xmlns:w="http://schemas.openxmlformats.org/wordprocessingml/2006/main" xmlns:m="http://schemas.openxmlformats.org/officeDocument/2006/math" xmlns:r="http://schemas.openxmlformats.org/officeDocument/2006/relationships" xmlns:o="urn:schemas-microsoft-com:office:office" xmlns:v="urn:schemas-microsoft-com:vml" xmlns:w10="urn:schemas-microsoft-com:office:word" xmlns:a="http://schemas.openxmlformats.org/drawingml/2006/main" xmlns:pic="http://schemas.openxmlformats.org/drawingml/2006/picture" xmlns:wp="http://schemas.openxmlformats.org/drawingml/2006/wordprocessingDrawing">
+<w:document xmlns:wpc="http://schemas.microsoft.com/office/word/2010/wordprocessingCanvas" xmlns:cx="http://schemas.microsoft.com/office/drawing/2014/chartex" xmlns:cx1="http://schemas.microsoft.com/office/drawing/2015/9/8/chartex" xmlns:cx2="http://schemas.microsoft.com/office/drawing/2015/10/21/chartex" xmlns:cx3="http://schemas.microsoft.com/office/drawing/2016/5/9/chartex" xmlns:cx4="http://schemas.microsoft.com/office/drawing/2016/5/10/chartex" xmlns:cx5="http://schemas.microsoft.com/office/drawing/2016/5/11/chartex" xmlns:cx6="http://schemas.microsoft.com/office/drawing/2016/5/12/chartex" xmlns:cx7="http://schemas.microsoft.com/office/drawing/2016/5/13/chartex" xmlns:cx8="http://schemas.microsoft.com/office/drawing/2016/5/14/chartex" xmlns:mc="http://schemas.openxmlformats.org/markup-compatibility/2006" xmlns:aink="http://schemas.microsoft.com/office/drawing/2016/ink" xmlns:am3d="http://schemas.microsoft.com/office/drawing/2017/model3d" xmlns:o="urn:schemas-microsoft-com:office:office" xmlns:oel="http://schemas.microsoft.com/office/2019/extlst" xmlns:r="http://schemas.openxmlformats.org/officeDocument/2006/relationships" xmlns:m="http://schemas.openxmlformats.org/officeDocument/2006/math" xmlns:v="urn:schemas-microsoft-com:vml" xmlns:wp14="http://schemas.microsoft.com/office/word/2010/wordprocessingDrawing" xmlns:wp="http://schemas.openxmlformats.org/drawingml/2006/wordprocessingDrawing" xmlns:w10="urn:schemas-microsoft-com:office:word" xmlns:w="http://schemas.openxmlformats.org/wordprocessingml/2006/main" xmlns:w14="http://schemas.microsoft.com/office/word/2010/wordml" xmlns:w15="http://schemas.microsoft.com/office/word/2012/wordml" xmlns:w16cex="http://schemas.microsoft.com/office/word/2018/wordml/cex" xmlns:w16cid="http://schemas.microsoft.com/office/word/2016/wordml/cid" xmlns:w16="http://schemas.microsoft.com/office/word/2018/wordml" xmlns:w16du="http://schemas.microsoft.com/office/word/2023/wordml/word16du" xmlns:w16sdtdh="http://schemas.microsoft.com/office/word/2020/wordml/sdtdatahash" xmlns:w16se="http://schemas.microsoft.com/office/word/2015/wordml/symex" xmlns:wpg="http://schemas.microsoft.com/office/word/2010/wordprocessingGroup" xmlns:wpi="http://schemas.microsoft.com/office/word/2010/wordprocessingInk" xmlns:wne="http://schemas.microsoft.com/office/word/2006/wordml" xmlns:wps="http://schemas.microsoft.com/office/word/2010/wordprocessingShape" mc:Ignorable="w14 w15 w16se w16cid w16 w16cex w16sdtdh w16du wp14">
   <w:body>
     <w:p>
       <w:pPr>
         <w:pStyle w:val="Title"/>
       </w:pPr>
       <w:r>
-        <w:t xml:space="preserve">Ontology</w:t>
-      </w:r>
-      <w:r>
-        <w:t xml:space="preserve"> </w:t>
-      </w:r>
-      <w:r>
-        <w:t xml:space="preserve">Models</w:t>
+        <w:t>Ontology Models</w:t>
       </w:r>
     </w:p>
     <w:p>
@@ -21,31 +15,7 @@
         <w:pStyle w:val="Author"/>
       </w:pPr>
       <w:r>
-        <w:t xml:space="preserve">Roberto</w:t>
-      </w:r>
-      <w:r>
-        <w:t xml:space="preserve"> </w:t>
-      </w:r>
-      <w:r>
-        <w:t xml:space="preserve">Viviani,</w:t>
-      </w:r>
-      <w:r>
-        <w:t xml:space="preserve"> </w:t>
-      </w:r>
-      <w:r>
-        <w:t xml:space="preserve">University</w:t>
-      </w:r>
-      <w:r>
-        <w:t xml:space="preserve"> </w:t>
-      </w:r>
-      <w:r>
-        <w:t xml:space="preserve">of</w:t>
-      </w:r>
-      <w:r>
-        <w:t xml:space="preserve"> </w:t>
-      </w:r>
-      <w:r>
-        <w:t xml:space="preserve">Innsbruck</w:t>
+        <w:t>Roberto Viviani, University of Innsbruck</w:t>
       </w:r>
     </w:p>
     <w:p>
@@ -53,7 +23,7 @@
         <w:pStyle w:val="Date"/>
       </w:pPr>
       <w:r>
-        <w:t xml:space="preserve">2024-04-18</w:t>
+        <w:t>2024-04-18</w:t>
       </w:r>
     </w:p>
     <w:p>
@@ -61,7 +31,7 @@
         <w:pStyle w:val="FirstParagraph"/>
       </w:pPr>
       <w:r>
-        <w:t xml:space="preserve">We plot correlation on cosine distance of embeddings, to see if distance predicts correlation. We consider different NEO subscales separately.</w:t>
+        <w:t>The question that naturally arises is the extent to which semantic similarity explains the correlation between scales. The average correlation between NEO and PID scales, computed from the correlation of the items, is shown in the following figures.</w:t>
       </w:r>
     </w:p>
     <w:p>
@@ -69,22 +39,27 @@
         <w:pStyle w:val="BodyText"/>
       </w:pPr>
       <w:r>
+        <w:rPr>
+          <w:noProof/>
+        </w:rPr>
+        <w:lastRenderedPageBreak/>
         <w:drawing>
-          <wp:inline>
+          <wp:inline distT="0" distB="0" distL="0" distR="0" wp14:anchorId="5F4366DE" wp14:editId="37CE3435">
             <wp:extent cx="5334000" cy="3465710"/>
-            <wp:effectExtent b="0" l="0" r="0" t="0"/>
-            <wp:docPr descr="" title="" id="21" name="Picture"/>
-            <a:graphic>
+            <wp:effectExtent l="0" t="0" r="0" b="0"/>
+            <wp:docPr id="21" name="Picture"/>
+            <wp:cNvGraphicFramePr/>
+            <a:graphic xmlns:a="http://schemas.openxmlformats.org/drawingml/2006/main">
               <a:graphicData uri="http://schemas.openxmlformats.org/drawingml/2006/picture">
-                <pic:pic>
+                <pic:pic xmlns:pic="http://schemas.openxmlformats.org/drawingml/2006/picture">
                   <pic:nvPicPr>
-                    <pic:cNvPr descr="OntologyModels_files/figure-docx/embed_x_corr-1.png" id="22" name="Picture"/>
+                    <pic:cNvPr id="22" name="Picture" descr="OntologyModels_files/figure-docx/unnamed-chunk-1-1.png"/>
                     <pic:cNvPicPr>
-                      <a:picLocks noChangeArrowheads="1" noChangeAspect="1"/>
+                      <a:picLocks noChangeAspect="1" noChangeArrowheads="1"/>
                     </pic:cNvPicPr>
                   </pic:nvPicPr>
                   <pic:blipFill>
-                    <a:blip r:embed="rId20"/>
+                    <a:blip r:embed="rId7"/>
                     <a:stretch>
                       <a:fillRect/>
                     </a:stretch>
@@ -110,36 +85,27 @@
           </wp:inline>
         </w:drawing>
       </w:r>
-    </w:p>
-    <w:p>
-      <w:pPr>
-        <w:pStyle w:val="BodyText"/>
-      </w:pPr>
-      <w:r>
-        <w:t xml:space="preserve">One question that naturally arises is the extent to which semantic similarity explains the correlation between scales. The average correlation between NEO and PID scales, computed from the correlation of the items, is</w:t>
-      </w:r>
-    </w:p>
-    <w:p>
-      <w:pPr>
-        <w:pStyle w:val="BodyText"/>
-      </w:pPr>
-      <w:r>
+      <w:r>
+        <w:rPr>
+          <w:noProof/>
+        </w:rPr>
         <w:drawing>
-          <wp:inline>
+          <wp:inline distT="0" distB="0" distL="0" distR="0" wp14:anchorId="7CB59BC2" wp14:editId="5E255EC1">
             <wp:extent cx="5334000" cy="3465710"/>
-            <wp:effectExtent b="0" l="0" r="0" t="0"/>
-            <wp:docPr descr="" title="" id="24" name="Picture"/>
-            <a:graphic>
+            <wp:effectExtent l="0" t="0" r="0" b="0"/>
+            <wp:docPr id="24" name="Picture"/>
+            <wp:cNvGraphicFramePr/>
+            <a:graphic xmlns:a="http://schemas.openxmlformats.org/drawingml/2006/main">
               <a:graphicData uri="http://schemas.openxmlformats.org/drawingml/2006/picture">
-                <pic:pic>
+                <pic:pic xmlns:pic="http://schemas.openxmlformats.org/drawingml/2006/picture">
                   <pic:nvPicPr>
-                    <pic:cNvPr descr="OntologyModels_files/figure-docx/unnamed-chunk-1-1.png" id="25" name="Picture"/>
+                    <pic:cNvPr id="25" name="Picture" descr="OntologyModels_files/figure-docx/unnamed-chunk-1-2.png"/>
                     <pic:cNvPicPr>
-                      <a:picLocks noChangeArrowheads="1" noChangeAspect="1"/>
+                      <a:picLocks noChangeAspect="1" noChangeArrowheads="1"/>
                     </pic:cNvPicPr>
                   </pic:nvPicPr>
                   <pic:blipFill>
-                    <a:blip r:embed="rId23"/>
+                    <a:blip r:embed="rId8"/>
                     <a:stretch>
                       <a:fillRect/>
                     </a:stretch>
@@ -171,7 +137,7 @@
         <w:pStyle w:val="BodyText"/>
       </w:pPr>
       <w:r>
-        <w:t xml:space="preserve">We see here the pattern of a positive association between neuroticism and PID scores, and a negative association of all other NEO scales, with the exception of openness to experience that had no association. Conscientiousness is another exception to this pattern because of the opposite associations with anancasticity and disinhibition.</w:t>
+        <w:t>We see here the pattern of a positive association between neuroticism and PID scores, and a negative association of all other NEO scales, with the exception of openness to experience that had no association, except to psychoticism. Conscientiousness is another exception to this pattern because of the diverging associations with anancasticity (positive) and disinhibition (negative).</w:t>
       </w:r>
     </w:p>
     <w:p>
@@ -179,7 +145,8 @@
         <w:pStyle w:val="BodyText"/>
       </w:pPr>
       <w:r>
-        <w:t xml:space="preserve">To see how much these correlations are explained by semantic relatedness, we plot their absolute value on semantic relatedness.</w:t>
+        <w:lastRenderedPageBreak/>
+        <w:t>To see how much these correlations are explained by semantic relatedness, we plotted their absolute value on semantic relatedness (we used the absolute value to redress the issue of the differing polarity of the NEO subscales).</w:t>
       </w:r>
     </w:p>
     <w:p>
@@ -187,22 +154,26 @@
         <w:pStyle w:val="BodyText"/>
       </w:pPr>
       <w:r>
+        <w:rPr>
+          <w:noProof/>
+        </w:rPr>
         <w:drawing>
-          <wp:inline>
+          <wp:inline distT="0" distB="0" distL="0" distR="0" wp14:anchorId="5AB106ED" wp14:editId="546392C1">
             <wp:extent cx="5334000" cy="3465710"/>
-            <wp:effectExtent b="0" l="0" r="0" t="0"/>
-            <wp:docPr descr="" title="" id="27" name="Picture"/>
-            <a:graphic>
+            <wp:effectExtent l="0" t="0" r="0" b="0"/>
+            <wp:docPr id="27" name="Picture"/>
+            <wp:cNvGraphicFramePr/>
+            <a:graphic xmlns:a="http://schemas.openxmlformats.org/drawingml/2006/main">
               <a:graphicData uri="http://schemas.openxmlformats.org/drawingml/2006/picture">
-                <pic:pic>
+                <pic:pic xmlns:pic="http://schemas.openxmlformats.org/drawingml/2006/picture">
                   <pic:nvPicPr>
-                    <pic:cNvPr descr="OntologyModels_files/figure-docx/unnamed-chunk-2-1.png" id="28" name="Picture"/>
+                    <pic:cNvPr id="28" name="Picture" descr="OntologyModels_files/figure-docx/unnamed-chunk-2-1.png"/>
                     <pic:cNvPicPr>
-                      <a:picLocks noChangeArrowheads="1" noChangeAspect="1"/>
+                      <a:picLocks noChangeAspect="1" noChangeArrowheads="1"/>
                     </pic:cNvPicPr>
                   </pic:nvPicPr>
                   <pic:blipFill>
-                    <a:blip r:embed="rId26"/>
+                    <a:blip r:embed="rId9"/>
                     <a:stretch>
                       <a:fillRect/>
                     </a:stretch>
@@ -246,7 +217,7 @@
         <w:rPr>
           <w:rStyle w:val="VerbatimChar"/>
         </w:rPr>
-        <w:t xml:space="preserve">## Call:</w:t>
+        <w:t>## Call:</w:t>
       </w:r>
       <w:r>
         <w:br/>
@@ -264,7 +235,7 @@
         <w:rPr>
           <w:rStyle w:val="VerbatimChar"/>
         </w:rPr>
-        <w:t xml:space="preserve">##     typeNEO, traitPID), corr = mean(corrs), dist = mean(cosdist)))</w:t>
+        <w:t>##     typeNEO, traitPID), corr = mean(corrs), dist = mean(cosdist)))</w:t>
       </w:r>
       <w:r>
         <w:br/>
@@ -318,7 +289,7 @@
         <w:rPr>
           <w:rStyle w:val="VerbatimChar"/>
         </w:rPr>
-        <w:t xml:space="preserve">## Coefficients:</w:t>
+        <w:t>## Coefficients:</w:t>
       </w:r>
       <w:r>
         <w:br/>
@@ -336,7 +307,7 @@
         <w:rPr>
           <w:rStyle w:val="VerbatimChar"/>
         </w:rPr>
-        <w:t xml:space="preserve">## (Intercept)   19.366      3.928   4.931 3.35e-05 ***</w:t>
+        <w:t>## (Intercept)   19.366      3.928   4.931 3.35e-05 ***</w:t>
       </w:r>
       <w:r>
         <w:br/>
@@ -345,7 +316,7 @@
         <w:rPr>
           <w:rStyle w:val="VerbatimChar"/>
         </w:rPr>
-        <w:t xml:space="preserve">## dist         -19.708      3.611  -5.458 7.95e-06 ***</w:t>
+        <w:t>## dist         -19.708      3.611  -5.458 7.95e-06 ***</w:t>
       </w:r>
       <w:r>
         <w:br/>
@@ -354,7 +325,7 @@
         <w:rPr>
           <w:rStyle w:val="VerbatimChar"/>
         </w:rPr>
-        <w:t xml:space="preserve">## ---</w:t>
+        <w:t>## ---</w:t>
       </w:r>
       <w:r>
         <w:br/>
@@ -363,7 +334,7 @@
         <w:rPr>
           <w:rStyle w:val="VerbatimChar"/>
         </w:rPr>
-        <w:t xml:space="preserve">## Signif. codes:  0 '***' 0.001 '**' 0.01 '*' 0.05 '.' 0.1 ' ' 1</w:t>
+        <w:t>## Signif. codes:  0 '***' 0.001 '**' 0.01 '*' 0.05 '.' 0.1 ' ' 1</w:t>
       </w:r>
       <w:r>
         <w:br/>
@@ -381,7 +352,7 @@
         <w:rPr>
           <w:rStyle w:val="VerbatimChar"/>
         </w:rPr>
-        <w:t xml:space="preserve">## (Dispersion parameter for quasibinomial family taken to be 0.02977943)</w:t>
+        <w:t>## (Dispersion parameter for quasibinomial family taken to be 0.02977943)</w:t>
       </w:r>
       <w:r>
         <w:br/>
@@ -399,7 +370,7 @@
         <w:rPr>
           <w:rStyle w:val="VerbatimChar"/>
         </w:rPr>
-        <w:t xml:space="preserve">##     Null deviance: 1.81380  on 29  degrees of freedom</w:t>
+        <w:t>##     Null deviance: 1.81380  on 29  degrees of freedom</w:t>
       </w:r>
       <w:r>
         <w:br/>
@@ -408,7 +379,7 @@
         <w:rPr>
           <w:rStyle w:val="VerbatimChar"/>
         </w:rPr>
-        <w:t xml:space="preserve">## Residual deviance: 0.92642  on 28  degrees of freedom</w:t>
+        <w:t>## Residual deviance: 0.92642  on 28  degrees of freedom</w:t>
       </w:r>
       <w:r>
         <w:br/>
@@ -417,7 +388,7 @@
         <w:rPr>
           <w:rStyle w:val="VerbatimChar"/>
         </w:rPr>
-        <w:t xml:space="preserve">## AIC: NA</w:t>
+        <w:t>## AIC: NA</w:t>
       </w:r>
       <w:r>
         <w:br/>
@@ -435,7 +406,7 @@
         <w:rPr>
           <w:rStyle w:val="VerbatimChar"/>
         </w:rPr>
-        <w:t xml:space="preserve">## Number of Fisher Scoring iterations: 5</w:t>
+        <w:t>## Number of Fisher Scoring iterations: 5</w:t>
       </w:r>
     </w:p>
     <w:p>
@@ -443,16 +414,17 @@
         <w:pStyle w:val="FirstParagraph"/>
       </w:pPr>
       <w:r>
-        <w:t xml:space="preserve">In general, the closer the semantic relatedness of items of the respective subscales and traits, the stronger the correlations in the answers of participants. We also see that the strongest correlation, given by neuroticism and negative affect, was also accompanied by a short semantic distance between the items of the respective scales. However, the amount of correlation is higher than we would expect from a linear prediction from the amount of semantic relatedness. We can see also that conscientiousness departed from this pattern. However, the semantic construct implied by the conscientiousness items appears to be heterogeneous. As described in the literature, openness to experience was not related to PID dimensions. We see that in both its large semantic distance and low correlation with total PID scores.</w:t>
-      </w:r>
-    </w:p>
-    <w:bookmarkStart w:id="47" w:name="association-of-individual-neo-items"/>
+        <w:lastRenderedPageBreak/>
+        <w:t>In general, the closer the semantic relatedness of items of the respective subscales and traits, the stronger the correlations in the answers of participants (t = -5.5, p &lt; 0.001). We also see that the strongest correlation, given by neuroticism and negative affect, was also accompanied by a short semantic distance between the items of the respective scales. However, the amount of correlation is somewhat higher than we would expect from a linear prediction from the amount of semantic relatedness. We can see also that conscientiousness departed from this pattern. However, the semantic construct implied by the conscientiousness items appears to be heterogeneous. As described in the literature, openness to experience was not related to PID dimensions. We see that in both its large semantic distance and low correlation with total PID scores.</w:t>
+      </w:r>
+    </w:p>
     <w:p>
       <w:pPr>
         <w:pStyle w:val="Heading2"/>
       </w:pPr>
-      <w:r>
-        <w:t xml:space="preserve">Association of individual NEO items</w:t>
+      <w:bookmarkStart w:id="0" w:name="X107e7387f4961cfd7b428e347997195e53ab909"/>
+      <w:r>
+        <w:t>Association of individual items in the NEO subscales</w:t>
       </w:r>
     </w:p>
     <w:p>
@@ -460,7 +432,7 @@
         <w:pStyle w:val="FirstParagraph"/>
       </w:pPr>
       <w:r>
-        <w:t xml:space="preserve">For conscientiusness, we can show that with lower semantic distance the associations diverge into two groups.</w:t>
+        <w:t>In the following plots, we display the correlation of pairs of individual items on the cosine distance of embeddings to visualize the relation between semantic relatedness and correlation at a smaller level of granualarity. We use color to differentiate the PID facets, and plot the relationship between pairs with curves grouped by NEO subscales (which have different directions).</w:t>
       </w:r>
     </w:p>
     <w:p>
@@ -468,22 +440,26 @@
         <w:pStyle w:val="BodyText"/>
       </w:pPr>
       <w:r>
+        <w:rPr>
+          <w:noProof/>
+        </w:rPr>
         <w:drawing>
-          <wp:inline>
+          <wp:inline distT="0" distB="0" distL="0" distR="0" wp14:anchorId="0B01DC18" wp14:editId="6165405C">
             <wp:extent cx="5334000" cy="3465710"/>
-            <wp:effectExtent b="0" l="0" r="0" t="0"/>
-            <wp:docPr descr="" title="" id="30" name="Picture"/>
-            <a:graphic>
+            <wp:effectExtent l="0" t="0" r="0" b="0"/>
+            <wp:docPr id="30" name="Picture"/>
+            <wp:cNvGraphicFramePr/>
+            <a:graphic xmlns:a="http://schemas.openxmlformats.org/drawingml/2006/main">
               <a:graphicData uri="http://schemas.openxmlformats.org/drawingml/2006/picture">
-                <pic:pic>
+                <pic:pic xmlns:pic="http://schemas.openxmlformats.org/drawingml/2006/picture">
                   <pic:nvPicPr>
-                    <pic:cNvPr descr="OntologyModels_files/figure-docx/conscientiousness-1.png" id="31" name="Picture"/>
+                    <pic:cNvPr id="31" name="Picture" descr="OntologyModels_files/figure-docx/embed_x_corr-1.png"/>
                     <pic:cNvPicPr>
-                      <a:picLocks noChangeArrowheads="1" noChangeAspect="1"/>
+                      <a:picLocks noChangeAspect="1" noChangeArrowheads="1"/>
                     </pic:cNvPicPr>
                   </pic:nvPicPr>
                   <pic:blipFill>
-                    <a:blip r:embed="rId29"/>
+                    <a:blip r:embed="rId10"/>
                     <a:stretch>
                       <a:fillRect/>
                     </a:stretch>
@@ -515,38 +491,27 @@
         <w:pStyle w:val="BodyText"/>
       </w:pPr>
       <w:r>
-        <w:t xml:space="preserve">Furthermore, the items that associated positively with PID subscales concern rigidity and perfectionism. Distractability and irresponsibility are negatively associated with conscientiousness, meaning individuals who are more conscienscious are less distractable and irresponsible.</w:t>
-      </w:r>
-    </w:p>
-    <w:p>
-      <w:pPr>
-        <w:pStyle w:val="BodyText"/>
-      </w:pPr>
-      <w:r>
-        <w:t xml:space="preserve">We now identify the items in the scale that are responsible for the negative association:</w:t>
-      </w:r>
-    </w:p>
-    <w:p>
-      <w:pPr>
-        <w:pStyle w:val="BodyText"/>
-      </w:pPr>
-      <w:r>
+        <w:rPr>
+          <w:noProof/>
+        </w:rPr>
+        <w:lastRenderedPageBreak/>
         <w:drawing>
-          <wp:inline>
+          <wp:inline distT="0" distB="0" distL="0" distR="0" wp14:anchorId="0462F9BE" wp14:editId="6413AC36">
             <wp:extent cx="5334000" cy="3465710"/>
-            <wp:effectExtent b="0" l="0" r="0" t="0"/>
-            <wp:docPr descr="" title="" id="33" name="Picture"/>
-            <a:graphic>
+            <wp:effectExtent l="0" t="0" r="0" b="0"/>
+            <wp:docPr id="33" name="Picture"/>
+            <wp:cNvGraphicFramePr/>
+            <a:graphic xmlns:a="http://schemas.openxmlformats.org/drawingml/2006/main">
               <a:graphicData uri="http://schemas.openxmlformats.org/drawingml/2006/picture">
-                <pic:pic>
+                <pic:pic xmlns:pic="http://schemas.openxmlformats.org/drawingml/2006/picture">
                   <pic:nvPicPr>
-                    <pic:cNvPr descr="OntologyModels_files/figure-docx/conscientiousness_items-1.png" id="34" name="Picture"/>
+                    <pic:cNvPr id="34" name="Picture" descr="OntologyModels_files/figure-docx/embed_x_corr-2.png"/>
                     <pic:cNvPicPr>
-                      <a:picLocks noChangeArrowheads="1" noChangeAspect="1"/>
+                      <a:picLocks noChangeAspect="1" noChangeArrowheads="1"/>
                     </pic:cNvPicPr>
                   </pic:nvPicPr>
                   <pic:blipFill>
-                    <a:blip r:embed="rId32"/>
+                    <a:blip r:embed="rId11"/>
                     <a:stretch>
                       <a:fillRect/>
                     </a:stretch>
@@ -578,85 +543,7 @@
         <w:pStyle w:val="BodyText"/>
       </w:pPr>
       <w:r>
-        <w:t xml:space="preserve">NEO item 60 is</w:t>
-      </w:r>
-      <w:r>
-        <w:t xml:space="preserve"> </w:t>
-      </w:r>
-      <w:r>
-        <w:t xml:space="preserve">“</w:t>
-      </w:r>
-      <w:r>
-        <w:t xml:space="preserve">I strive for excellence in everything I do</w:t>
-      </w:r>
-      <w:r>
-        <w:t xml:space="preserve">”</w:t>
-      </w:r>
-      <w:r>
-        <w:t xml:space="preserve"> </w:t>
-      </w:r>
-      <w:r>
-        <w:t xml:space="preserve">(Bei allem, was ich tue, strebe ich nach Perfektion”). This ends up correlated with responses on</w:t>
-      </w:r>
-      <w:r>
-        <w:t xml:space="preserve"> </w:t>
-      </w:r>
-      <w:r>
-        <w:t xml:space="preserve">“</w:t>
-      </w:r>
-      <w:r>
-        <w:t xml:space="preserve">I keep approaching things the same way, even when it isn’t working</w:t>
-      </w:r>
-      <w:r>
-        <w:t xml:space="preserve">”</w:t>
-      </w:r>
-      <w:r>
-        <w:t xml:space="preserve"> </w:t>
-      </w:r>
-      <w:r>
-        <w:t xml:space="preserve">(</w:t>
-      </w:r>
-      <w:r>
-        <w:t xml:space="preserve">“</w:t>
-      </w:r>
-      <w:r>
-        <w:t xml:space="preserve">Auch wenn es andere zum Wahnsinn treibt, bestehe ich darauf, alles perfekt zu machen</w:t>
-      </w:r>
-      <w:r>
-        <w:t xml:space="preserve">”</w:t>
-      </w:r>
-      <w:r>
-        <w:t xml:space="preserve">) and</w:t>
-      </w:r>
-      <w:r>
-        <w:t xml:space="preserve"> </w:t>
-      </w:r>
-      <w:r>
-        <w:t xml:space="preserve">“</w:t>
-      </w:r>
-      <w:r>
-        <w:t xml:space="preserve">I get stuck on one way of doing things, even when it’s clear it won’t work</w:t>
-      </w:r>
-      <w:r>
-        <w:t xml:space="preserve">”</w:t>
-      </w:r>
-      <w:r>
-        <w:t xml:space="preserve"> </w:t>
-      </w:r>
-      <w:r>
-        <w:t xml:space="preserve">(</w:t>
-      </w:r>
-      <w:r>
-        <w:t xml:space="preserve">“</w:t>
-      </w:r>
-      <w:r>
-        <w:t xml:space="preserve">Ich versuche Dinge weiter zu perfektionieren, auch wenn ich sie wahrscheinlich schon so gut wie möglich hinbekommen habe</w:t>
-      </w:r>
-      <w:r>
-        <w:t xml:space="preserve">”</w:t>
-      </w:r>
-      <w:r>
-        <w:t xml:space="preserve">). The differences in meaning between the German and English version are enough to produce different results in the semantic analysis: here, the notion of perfectionism drives a semantic association that is absent in the original English language (see Ontology.ipynb).</w:t>
+        <w:t>To interpret these plots it is important to remember that each point represents a pair of scale items, one from the NEO inventory and one from the PID scale, from which we take the correlation of responses and the semantic distance. Therefore, as there are 66 NEO items in this database and 36 PID items, there are 66 x 36 = 2376 points in total.</w:t>
       </w:r>
     </w:p>
     <w:p>
@@ -664,7 +551,7 @@
         <w:pStyle w:val="BodyText"/>
       </w:pPr>
       <w:r>
-        <w:t xml:space="preserve">Extraversion, by contrast, appears to be so sparsely distributed because of the selective negative association of some items with anhedonia, anxiety, and withdrawal. Here, the language model detected semantic affinities between properties such as distractability and emotional lability that were not confirmed by higher response associations.</w:t>
+        <w:t>The first plot demonstrates the diverging relationship between semantic distance and response correlations. At low semantic distance, correlations diverged widely due in part to the fact that some have opposite directions. At high semantic distances, in contrast, we see that the correlations narrowed around the zero point.</w:t>
       </w:r>
     </w:p>
     <w:p>
@@ -672,22 +559,51 @@
         <w:pStyle w:val="BodyText"/>
       </w:pPr>
       <w:r>
+        <w:t>The second plot considers the absolute values of the correlations, to eliminate the obfuscating role of scale items with similar meaning but opposite polarity. This plot shows the extent to which low semantic distance was associated with varying degrees of association in the participant responses. From the fitted responses (obtained with a logistic binomial regression), however, it is clear that on average correlation increased with low semantic distance. Furthermore, we see that neuroticism displayed the strongest association with semantic similarity, and openness to experience the lowest.</w:t>
+      </w:r>
+    </w:p>
+    <w:p>
+      <w:pPr>
+        <w:pStyle w:val="BodyText"/>
+      </w:pPr>
+      <w:r>
+        <w:t>To obtain insight on the items driving these associations, we turn to examining each NEO subscale in turn, avoiding the excessive clutter from the large number of item pairs.</w:t>
+      </w:r>
+    </w:p>
+    <w:p>
+      <w:pPr>
+        <w:pStyle w:val="BodyText"/>
+      </w:pPr>
+      <w:r>
+        <w:t>For conscientiusness, we can show that with lower semantic distance the associations diverge into two groups.</w:t>
+      </w:r>
+    </w:p>
+    <w:p>
+      <w:pPr>
+        <w:pStyle w:val="BodyText"/>
+      </w:pPr>
+      <w:r>
+        <w:rPr>
+          <w:noProof/>
+        </w:rPr>
+        <w:lastRenderedPageBreak/>
         <w:drawing>
-          <wp:inline>
-            <wp:extent cx="5334000" cy="3465710"/>
-            <wp:effectExtent b="0" l="0" r="0" t="0"/>
-            <wp:docPr descr="" title="" id="36" name="Picture"/>
-            <a:graphic>
+          <wp:inline distT="0" distB="0" distL="0" distR="0" wp14:anchorId="61C28AAD" wp14:editId="0412516E">
+            <wp:extent cx="4714875" cy="3090863"/>
+            <wp:effectExtent l="0" t="0" r="0" b="0"/>
+            <wp:docPr id="36" name="Picture"/>
+            <wp:cNvGraphicFramePr/>
+            <a:graphic xmlns:a="http://schemas.openxmlformats.org/drawingml/2006/main">
               <a:graphicData uri="http://schemas.openxmlformats.org/drawingml/2006/picture">
-                <pic:pic>
+                <pic:pic xmlns:pic="http://schemas.openxmlformats.org/drawingml/2006/picture">
                   <pic:nvPicPr>
-                    <pic:cNvPr descr="OntologyModels_files/figure-docx/extraversion-1.png" id="37" name="Picture"/>
+                    <pic:cNvPr id="37" name="Picture" descr="OntologyModels_files/figure-docx/conscientiousness-1.png"/>
                     <pic:cNvPicPr>
-                      <a:picLocks noChangeArrowheads="1" noChangeAspect="1"/>
+                      <a:picLocks noChangeAspect="1" noChangeArrowheads="1"/>
                     </pic:cNvPicPr>
                   </pic:nvPicPr>
                   <pic:blipFill>
-                    <a:blip r:embed="rId35"/>
+                    <a:blip r:embed="rId12"/>
                     <a:stretch>
                       <a:fillRect/>
                     </a:stretch>
@@ -695,7 +611,7 @@
                   <pic:spPr bwMode="auto">
                     <a:xfrm>
                       <a:off x="0" y="0"/>
-                      <a:ext cx="5334000" cy="3465710"/>
+                      <a:ext cx="4722427" cy="3095814"/>
                     </a:xfrm>
                     <a:prstGeom prst="rect">
                       <a:avLst/>
@@ -719,7 +635,7 @@
         <w:pStyle w:val="BodyText"/>
       </w:pPr>
       <w:r>
-        <w:t xml:space="preserve">Agreableness, in contrast, presents a weak and less specific negative association with the PID traits, with some stronger associations with manipulativeness and deceitfulness.</w:t>
+        <w:t>The items whose PID semantics drove a positive association with NEO conscientiousness items were those concerning rigidity and perfectionism, which are represented in two PID facets. In contrast, the semantics of the PID facets distractibility and irresponsibility drove the negative association with conscientiousness, meaning individuals who are more conscienscious are less distractable and irresponsible.</w:t>
       </w:r>
     </w:p>
     <w:p>
@@ -727,22 +643,34 @@
         <w:pStyle w:val="BodyText"/>
       </w:pPr>
       <w:r>
+        <w:t>We now identify the items in the scale that are responsible for the negative association:</w:t>
+      </w:r>
+    </w:p>
+    <w:p>
+      <w:pPr>
+        <w:pStyle w:val="BodyText"/>
+      </w:pPr>
+      <w:r>
+        <w:rPr>
+          <w:noProof/>
+        </w:rPr>
         <w:drawing>
-          <wp:inline>
-            <wp:extent cx="5334000" cy="3465710"/>
-            <wp:effectExtent b="0" l="0" r="0" t="0"/>
-            <wp:docPr descr="" title="" id="39" name="Picture"/>
-            <a:graphic>
+          <wp:inline distT="0" distB="0" distL="0" distR="0" wp14:anchorId="14DC3019" wp14:editId="49B9C8D9">
+            <wp:extent cx="4833938" cy="3090863"/>
+            <wp:effectExtent l="0" t="0" r="0" b="0"/>
+            <wp:docPr id="39" name="Picture"/>
+            <wp:cNvGraphicFramePr/>
+            <a:graphic xmlns:a="http://schemas.openxmlformats.org/drawingml/2006/main">
               <a:graphicData uri="http://schemas.openxmlformats.org/drawingml/2006/picture">
-                <pic:pic>
+                <pic:pic xmlns:pic="http://schemas.openxmlformats.org/drawingml/2006/picture">
                   <pic:nvPicPr>
-                    <pic:cNvPr descr="OntologyModels_files/figure-docx/agreeableness-1.png" id="40" name="Picture"/>
+                    <pic:cNvPr id="40" name="Picture" descr="OntologyModels_files/figure-docx/conscientiousness_items-1.png"/>
                     <pic:cNvPicPr>
-                      <a:picLocks noChangeArrowheads="1" noChangeAspect="1"/>
+                      <a:picLocks noChangeAspect="1" noChangeArrowheads="1"/>
                     </pic:cNvPicPr>
                   </pic:nvPicPr>
                   <pic:blipFill>
-                    <a:blip r:embed="rId38"/>
+                    <a:blip r:embed="rId13"/>
                     <a:stretch>
                       <a:fillRect/>
                     </a:stretch>
@@ -750,7 +678,7 @@
                   <pic:spPr bwMode="auto">
                     <a:xfrm>
                       <a:off x="0" y="0"/>
-                      <a:ext cx="5334000" cy="3465710"/>
+                      <a:ext cx="4839990" cy="3094732"/>
                     </a:xfrm>
                     <a:prstGeom prst="rect">
                       <a:avLst/>
@@ -774,22 +702,11 @@
         <w:pStyle w:val="BodyText"/>
       </w:pPr>
       <w:r>
-        <w:t xml:space="preserve">Finally, we show what appears to be a genuine association between low openness and anhedonia.</w:t>
-      </w:r>
-      <w:r>
-        <w:t xml:space="preserve"> </w:t>
-      </w:r>
-      <w:r>
-        <w:t xml:space="preserve">“</w:t>
-      </w:r>
-      <w:r>
-        <w:t xml:space="preserve">Genuine</w:t>
-      </w:r>
-      <w:r>
-        <w:t xml:space="preserve">”</w:t>
-      </w:r>
-      <w:r>
-        <w:t xml:space="preserve">, because the language model detects no semantic affinity between the items of openness and anhedonia, but in some cases a negative association is present among participants.</w:t>
+        <w:t xml:space="preserve">NEO item 60 is “I strive for excellence in everything I do” (Bei allem, was ich tue, strebe ich nach Perfektion”). This ends up correlated with responses on “I keep approaching things </w:t>
+      </w:r>
+      <w:r>
+        <w:lastRenderedPageBreak/>
+        <w:t>the same way, even when it isn’t working” (“Auch wenn es andere zum Wahnsinn treibt, bestehe ich darauf, alles perfekt zu machen”) and “I get stuck on one way of doing things, even when it’s clear it won’t work” (“Ich versuche Dinge weiter zu perfektionieren, auch wenn ich sie wahrscheinlich schon so gut wie möglich hinbekommen habe”). The differences in meaning between the German and English version are enough to produce different results in the semantic analysis: here, the notion of perfectionism drives a semantic association that is absent in the original English language (see Ontology.ipynb).</w:t>
       </w:r>
     </w:p>
     <w:p>
@@ -797,22 +714,34 @@
         <w:pStyle w:val="BodyText"/>
       </w:pPr>
       <w:r>
+        <w:t>Extraversion, by contrast, appears to be so sparsely distributed because of the selective negative association of some items with anhedonia, anxiety, and withdrawal. Here, the language model detected semantic affinities between PID items concerning distractibility and emotional lability that were not confirmed by higher response associations.</w:t>
+      </w:r>
+    </w:p>
+    <w:p>
+      <w:pPr>
+        <w:pStyle w:val="BodyText"/>
+      </w:pPr>
+      <w:r>
+        <w:rPr>
+          <w:noProof/>
+        </w:rPr>
         <w:drawing>
-          <wp:inline>
-            <wp:extent cx="5334000" cy="3465710"/>
-            <wp:effectExtent b="0" l="0" r="0" t="0"/>
-            <wp:docPr descr="" title="" id="42" name="Picture"/>
-            <a:graphic>
+          <wp:inline distT="0" distB="0" distL="0" distR="0" wp14:anchorId="2444B800" wp14:editId="1AFB2471">
+            <wp:extent cx="4643438" cy="2976562"/>
+            <wp:effectExtent l="0" t="0" r="0" b="0"/>
+            <wp:docPr id="42" name="Picture"/>
+            <wp:cNvGraphicFramePr/>
+            <a:graphic xmlns:a="http://schemas.openxmlformats.org/drawingml/2006/main">
               <a:graphicData uri="http://schemas.openxmlformats.org/drawingml/2006/picture">
-                <pic:pic>
+                <pic:pic xmlns:pic="http://schemas.openxmlformats.org/drawingml/2006/picture">
                   <pic:nvPicPr>
-                    <pic:cNvPr descr="OntologyModels_files/figure-docx/openness-1.png" id="43" name="Picture"/>
+                    <pic:cNvPr id="43" name="Picture" descr="OntologyModels_files/figure-docx/extraversion-1.png"/>
                     <pic:cNvPicPr>
-                      <a:picLocks noChangeArrowheads="1" noChangeAspect="1"/>
+                      <a:picLocks noChangeAspect="1" noChangeArrowheads="1"/>
                     </pic:cNvPicPr>
                   </pic:nvPicPr>
                   <pic:blipFill>
-                    <a:blip r:embed="rId41"/>
+                    <a:blip r:embed="rId14"/>
                     <a:stretch>
                       <a:fillRect/>
                     </a:stretch>
@@ -820,7 +749,7 @@
                   <pic:spPr bwMode="auto">
                     <a:xfrm>
                       <a:off x="0" y="0"/>
-                      <a:ext cx="5334000" cy="3465710"/>
+                      <a:ext cx="4649780" cy="2980627"/>
                     </a:xfrm>
                     <a:prstGeom prst="rect">
                       <a:avLst/>
@@ -844,7 +773,7 @@
         <w:pStyle w:val="BodyText"/>
       </w:pPr>
       <w:r>
-        <w:t xml:space="preserve">We can identify the NEO items that are responsible for these associations:</w:t>
+        <w:t>Agreableness, in contrast, presents a weak and less specific negative association with the PID traits, with some stronger associations with manipulativeness and deceitfulness.</w:t>
       </w:r>
     </w:p>
     <w:p>
@@ -852,22 +781,27 @@
         <w:pStyle w:val="BodyText"/>
       </w:pPr>
       <w:r>
+        <w:rPr>
+          <w:noProof/>
+        </w:rPr>
+        <w:lastRenderedPageBreak/>
         <w:drawing>
-          <wp:inline>
-            <wp:extent cx="5334000" cy="3465710"/>
-            <wp:effectExtent b="0" l="0" r="0" t="0"/>
-            <wp:docPr descr="" title="" id="45" name="Picture"/>
-            <a:graphic>
+          <wp:inline distT="0" distB="0" distL="0" distR="0" wp14:anchorId="4F70D51D" wp14:editId="4A635D3E">
+            <wp:extent cx="4610100" cy="3086100"/>
+            <wp:effectExtent l="0" t="0" r="0" b="0"/>
+            <wp:docPr id="45" name="Picture"/>
+            <wp:cNvGraphicFramePr/>
+            <a:graphic xmlns:a="http://schemas.openxmlformats.org/drawingml/2006/main">
               <a:graphicData uri="http://schemas.openxmlformats.org/drawingml/2006/picture">
-                <pic:pic>
+                <pic:pic xmlns:pic="http://schemas.openxmlformats.org/drawingml/2006/picture">
                   <pic:nvPicPr>
-                    <pic:cNvPr descr="OntologyModels_files/figure-docx/openness_items-1.png" id="46" name="Picture"/>
+                    <pic:cNvPr id="46" name="Picture" descr="OntologyModels_files/figure-docx/agreeableness-1.png"/>
                     <pic:cNvPicPr>
-                      <a:picLocks noChangeArrowheads="1" noChangeAspect="1"/>
+                      <a:picLocks noChangeAspect="1" noChangeArrowheads="1"/>
                     </pic:cNvPicPr>
                   </pic:nvPicPr>
                   <pic:blipFill>
-                    <a:blip r:embed="rId44"/>
+                    <a:blip r:embed="rId15"/>
                     <a:stretch>
                       <a:fillRect/>
                     </a:stretch>
@@ -875,7 +809,7 @@
                   <pic:spPr bwMode="auto">
                     <a:xfrm>
                       <a:off x="0" y="0"/>
-                      <a:ext cx="5334000" cy="3465710"/>
+                      <a:ext cx="4623887" cy="3095329"/>
                     </a:xfrm>
                     <a:prstGeom prst="rect">
                       <a:avLst/>
@@ -899,104 +833,176 @@
         <w:pStyle w:val="BodyText"/>
       </w:pPr>
       <w:r>
-        <w:t xml:space="preserve">NEOFFI53, which shows the most negative correlations with PID28 and PID10, is the text I have a lot of intellectual curiosity” (</w:t>
-      </w:r>
-      <w:r>
-        <w:t xml:space="preserve">“</w:t>
-      </w:r>
-      <w:r>
-        <w:t xml:space="preserve">Ich bin sehr wissbegierig</w:t>
-      </w:r>
-      <w:r>
-        <w:t xml:space="preserve">”</w:t>
-      </w:r>
-      <w:r>
-        <w:t xml:space="preserve">). The correlated anhedonia PID items are</w:t>
-      </w:r>
-      <w:r>
-        <w:t xml:space="preserve"> </w:t>
-      </w:r>
-      <w:r>
-        <w:t xml:space="preserve">“</w:t>
-      </w:r>
-      <w:r>
-        <w:t xml:space="preserve">I rarely get enthusiastic about anything</w:t>
-      </w:r>
-      <w:r>
-        <w:t xml:space="preserve">”</w:t>
-      </w:r>
-      <w:r>
-        <w:t xml:space="preserve"> </w:t>
-      </w:r>
-      <w:r>
-        <w:t xml:space="preserve">(</w:t>
-      </w:r>
-      <w:r>
-        <w:t xml:space="preserve">“</w:t>
-      </w:r>
-      <w:r>
-        <w:t xml:space="preserve">Ich bin selten von irgendetwas begeistert</w:t>
-      </w:r>
-      <w:r>
-        <w:t xml:space="preserve">”</w:t>
-      </w:r>
-      <w:r>
-        <w:t xml:space="preserve">) and</w:t>
-      </w:r>
-      <w:r>
-        <w:t xml:space="preserve"> </w:t>
-      </w:r>
-      <w:r>
-        <w:t xml:space="preserve">“</w:t>
-      </w:r>
-      <w:r>
-        <w:t xml:space="preserve">Nothing seems to interest me very much</w:t>
-      </w:r>
-      <w:r>
-        <w:t xml:space="preserve">”</w:t>
-      </w:r>
-      <w:r>
-        <w:t xml:space="preserve"> </w:t>
-      </w:r>
-      <w:r>
-        <w:t xml:space="preserve">(</w:t>
-      </w:r>
-      <w:r>
-        <w:t xml:space="preserve">“</w:t>
-      </w:r>
-      <w:r>
-        <w:t xml:space="preserve">Nichts scheint mich wirklich zu interessieren</w:t>
-      </w:r>
-      <w:r>
-        <w:t xml:space="preserve">”</w:t>
-      </w:r>
-      <w:r>
-        <w:t xml:space="preserve">). Here, the notion of intellectual curiosity appears to have been coded as being distinct from general enthusiasm and interest by the language model, but ends up correlating with anhedonia in the responses of participants.</w:t>
-      </w:r>
-    </w:p>
-    <w:bookmarkEnd w:id="47"/>
-    <w:sectPr/>
+        <w:t>Finally, we show what appears to be a genuine association between low openness and anhedonia. “Genuine”, because the language model detects no semantic affinity between the items of openness and anhedonia, but in some cases a negative association is present among participants.</w:t>
+      </w:r>
+    </w:p>
+    <w:p>
+      <w:pPr>
+        <w:pStyle w:val="BodyText"/>
+      </w:pPr>
+      <w:r>
+        <w:rPr>
+          <w:noProof/>
+        </w:rPr>
+        <w:drawing>
+          <wp:inline distT="0" distB="0" distL="0" distR="0" wp14:anchorId="1445AB12" wp14:editId="734FB4A0">
+            <wp:extent cx="4633913" cy="3019425"/>
+            <wp:effectExtent l="0" t="0" r="0" b="0"/>
+            <wp:docPr id="48" name="Picture"/>
+            <wp:cNvGraphicFramePr/>
+            <a:graphic xmlns:a="http://schemas.openxmlformats.org/drawingml/2006/main">
+              <a:graphicData uri="http://schemas.openxmlformats.org/drawingml/2006/picture">
+                <pic:pic xmlns:pic="http://schemas.openxmlformats.org/drawingml/2006/picture">
+                  <pic:nvPicPr>
+                    <pic:cNvPr id="49" name="Picture" descr="OntologyModels_files/figure-docx/openness-1.png"/>
+                    <pic:cNvPicPr>
+                      <a:picLocks noChangeAspect="1" noChangeArrowheads="1"/>
+                    </pic:cNvPicPr>
+                  </pic:nvPicPr>
+                  <pic:blipFill>
+                    <a:blip r:embed="rId16"/>
+                    <a:stretch>
+                      <a:fillRect/>
+                    </a:stretch>
+                  </pic:blipFill>
+                  <pic:spPr bwMode="auto">
+                    <a:xfrm>
+                      <a:off x="0" y="0"/>
+                      <a:ext cx="4638722" cy="3022559"/>
+                    </a:xfrm>
+                    <a:prstGeom prst="rect">
+                      <a:avLst/>
+                    </a:prstGeom>
+                    <a:noFill/>
+                    <a:ln w="9525">
+                      <a:noFill/>
+                      <a:headEnd/>
+                      <a:tailEnd/>
+                    </a:ln>
+                  </pic:spPr>
+                </pic:pic>
+              </a:graphicData>
+            </a:graphic>
+          </wp:inline>
+        </w:drawing>
+      </w:r>
+    </w:p>
+    <w:p>
+      <w:pPr>
+        <w:pStyle w:val="BodyText"/>
+      </w:pPr>
+      <w:r>
+        <w:t>We can identify the NEO items that are responsible for these associations:</w:t>
+      </w:r>
+    </w:p>
+    <w:p>
+      <w:pPr>
+        <w:pStyle w:val="BodyText"/>
+      </w:pPr>
+      <w:r>
+        <w:rPr>
+          <w:noProof/>
+        </w:rPr>
+        <w:lastRenderedPageBreak/>
+        <w:drawing>
+          <wp:inline distT="0" distB="0" distL="0" distR="0" wp14:anchorId="27098425" wp14:editId="3ED650BB">
+            <wp:extent cx="4767263" cy="3033713"/>
+            <wp:effectExtent l="0" t="0" r="0" b="0"/>
+            <wp:docPr id="51" name="Picture"/>
+            <wp:cNvGraphicFramePr/>
+            <a:graphic xmlns:a="http://schemas.openxmlformats.org/drawingml/2006/main">
+              <a:graphicData uri="http://schemas.openxmlformats.org/drawingml/2006/picture">
+                <pic:pic xmlns:pic="http://schemas.openxmlformats.org/drawingml/2006/picture">
+                  <pic:nvPicPr>
+                    <pic:cNvPr id="52" name="Picture" descr="OntologyModels_files/figure-docx/openness_items-1.png"/>
+                    <pic:cNvPicPr>
+                      <a:picLocks noChangeAspect="1" noChangeArrowheads="1"/>
+                    </pic:cNvPicPr>
+                  </pic:nvPicPr>
+                  <pic:blipFill>
+                    <a:blip r:embed="rId17"/>
+                    <a:stretch>
+                      <a:fillRect/>
+                    </a:stretch>
+                  </pic:blipFill>
+                  <pic:spPr bwMode="auto">
+                    <a:xfrm>
+                      <a:off x="0" y="0"/>
+                      <a:ext cx="4773502" cy="3037683"/>
+                    </a:xfrm>
+                    <a:prstGeom prst="rect">
+                      <a:avLst/>
+                    </a:prstGeom>
+                    <a:noFill/>
+                    <a:ln w="9525">
+                      <a:noFill/>
+                      <a:headEnd/>
+                      <a:tailEnd/>
+                    </a:ln>
+                  </pic:spPr>
+                </pic:pic>
+              </a:graphicData>
+            </a:graphic>
+          </wp:inline>
+        </w:drawing>
+      </w:r>
+    </w:p>
+    <w:p>
+      <w:pPr>
+        <w:pStyle w:val="BodyText"/>
+      </w:pPr>
+      <w:r>
+        <w:t>NEOFFI53, which shows the most negative correlations with PID28 and PID10, is the text I have a lot of intellectual curiosity” (“Ich bin sehr wissbegierig”). The correlated anhedonia PID items are “I rarely get enthusiastic about anything” (“Ich bin selten von irgendetwas begeistert”) and “Nothing seems to interest me very much” (“Nichts scheint mich wirklich zu interessieren”). Here, the notion of intellectual curiosity appears to have been encoded as being semantically distinct from general enthusiasm and interest by the language model, but ends up correlating with anhedonia in the responses of participants.</w:t>
+      </w:r>
+      <w:bookmarkEnd w:id="0"/>
+    </w:p>
+    <w:sectPr>
+      <w:pgSz w:w="12240" w:h="15840"/>
+      <w:pgMar w:top="1440" w:right="1440" w:bottom="1440" w:left="1440" w:header="720" w:footer="720" w:gutter="0"/>
+      <w:cols w:space="720"/>
+    </w:sectPr>
   </w:body>
 </w:document>
 </file>
 
-<file path=word/comments.xml><?xml version="1.0" encoding="utf-8"?>
-<w:comments xmlns:w="http://schemas.openxmlformats.org/wordprocessingml/2006/main" xmlns:m="http://schemas.openxmlformats.org/officeDocument/2006/math" xmlns:r="http://schemas.openxmlformats.org/officeDocument/2006/relationships" xmlns:o="urn:schemas-microsoft-com:office:office" xmlns:v="urn:schemas-microsoft-com:vml" xmlns:w10="urn:schemas-microsoft-com:office:word" xmlns:a="http://schemas.openxmlformats.org/drawingml/2006/main" xmlns:pic="http://schemas.openxmlformats.org/drawingml/2006/picture" xmlns:wp="http://schemas.openxmlformats.org/drawingml/2006/wordprocessingDrawing"/>
+<file path=word/endnotes.xml><?xml version="1.0" encoding="utf-8"?>
+<w:endnotes xmlns:wpc="http://schemas.microsoft.com/office/word/2010/wordprocessingCanvas" xmlns:cx="http://schemas.microsoft.com/office/drawing/2014/chartex" xmlns:cx1="http://schemas.microsoft.com/office/drawing/2015/9/8/chartex" xmlns:cx2="http://schemas.microsoft.com/office/drawing/2015/10/21/chartex" xmlns:cx3="http://schemas.microsoft.com/office/drawing/2016/5/9/chartex" xmlns:cx4="http://schemas.microsoft.com/office/drawing/2016/5/10/chartex" xmlns:cx5="http://schemas.microsoft.com/office/drawing/2016/5/11/chartex" xmlns:cx6="http://schemas.microsoft.com/office/drawing/2016/5/12/chartex" xmlns:cx7="http://schemas.microsoft.com/office/drawing/2016/5/13/chartex" xmlns:cx8="http://schemas.microsoft.com/office/drawing/2016/5/14/chartex" xmlns:mc="http://schemas.openxmlformats.org/markup-compatibility/2006" xmlns:aink="http://schemas.microsoft.com/office/drawing/2016/ink" xmlns:am3d="http://schemas.microsoft.com/office/drawing/2017/model3d" xmlns:o="urn:schemas-microsoft-com:office:office" xmlns:oel="http://schemas.microsoft.com/office/2019/extlst" xmlns:r="http://schemas.openxmlformats.org/officeDocument/2006/relationships" xmlns:m="http://schemas.openxmlformats.org/officeDocument/2006/math" xmlns:v="urn:schemas-microsoft-com:vml" xmlns:wp14="http://schemas.microsoft.com/office/word/2010/wordprocessingDrawing" xmlns:wp="http://schemas.openxmlformats.org/drawingml/2006/wordprocessingDrawing" xmlns:w10="urn:schemas-microsoft-com:office:word" xmlns:w="http://schemas.openxmlformats.org/wordprocessingml/2006/main" xmlns:w14="http://schemas.microsoft.com/office/word/2010/wordml" xmlns:w15="http://schemas.microsoft.com/office/word/2012/wordml" xmlns:w16cex="http://schemas.microsoft.com/office/word/2018/wordml/cex" xmlns:w16cid="http://schemas.microsoft.com/office/word/2016/wordml/cid" xmlns:w16="http://schemas.microsoft.com/office/word/2018/wordml" xmlns:w16du="http://schemas.microsoft.com/office/word/2023/wordml/word16du" xmlns:w16sdtdh="http://schemas.microsoft.com/office/word/2020/wordml/sdtdatahash" xmlns:w16se="http://schemas.microsoft.com/office/word/2015/wordml/symex" xmlns:wpg="http://schemas.microsoft.com/office/word/2010/wordprocessingGroup" xmlns:wpi="http://schemas.microsoft.com/office/word/2010/wordprocessingInk" xmlns:wne="http://schemas.microsoft.com/office/word/2006/wordml" xmlns:wps="http://schemas.microsoft.com/office/word/2010/wordprocessingShape" mc:Ignorable="w14 w15 w16se w16cid w16 w16cex w16sdtdh w16du wp14">
+  <w:endnote w:type="separator" w:id="-1">
+    <w:p>
+      <w:pPr>
+        <w:spacing w:after="0"/>
+      </w:pPr>
+      <w:r>
+        <w:separator/>
+      </w:r>
+    </w:p>
+  </w:endnote>
+  <w:endnote w:type="continuationSeparator" w:id="0">
+    <w:p>
+      <w:pPr>
+        <w:spacing w:after="0"/>
+      </w:pPr>
+      <w:r>
+        <w:continuationSeparator/>
+      </w:r>
+    </w:p>
+  </w:endnote>
+</w:endnotes>
 </file>
 
 <file path=word/footnotes.xml><?xml version="1.0" encoding="utf-8"?>
-<w:footnotes xmlns:w="http://schemas.openxmlformats.org/wordprocessingml/2006/main" xmlns:m="http://schemas.openxmlformats.org/officeDocument/2006/math" xmlns:r="http://schemas.openxmlformats.org/officeDocument/2006/relationships" xmlns:o="urn:schemas-microsoft-com:office:office" xmlns:v="urn:schemas-microsoft-com:vml" xmlns:w10="urn:schemas-microsoft-com:office:word" xmlns:a="http://schemas.openxmlformats.org/drawingml/2006/main" xmlns:pic="http://schemas.openxmlformats.org/drawingml/2006/picture" xmlns:wp="http://schemas.openxmlformats.org/drawingml/2006/wordprocessingDrawing">
+<w:footnotes xmlns:wpc="http://schemas.microsoft.com/office/word/2010/wordprocessingCanvas" xmlns:cx="http://schemas.microsoft.com/office/drawing/2014/chartex" xmlns:cx1="http://schemas.microsoft.com/office/drawing/2015/9/8/chartex" xmlns:cx2="http://schemas.microsoft.com/office/drawing/2015/10/21/chartex" xmlns:cx3="http://schemas.microsoft.com/office/drawing/2016/5/9/chartex" xmlns:cx4="http://schemas.microsoft.com/office/drawing/2016/5/10/chartex" xmlns:cx5="http://schemas.microsoft.com/office/drawing/2016/5/11/chartex" xmlns:cx6="http://schemas.microsoft.com/office/drawing/2016/5/12/chartex" xmlns:cx7="http://schemas.microsoft.com/office/drawing/2016/5/13/chartex" xmlns:cx8="http://schemas.microsoft.com/office/drawing/2016/5/14/chartex" xmlns:mc="http://schemas.openxmlformats.org/markup-compatibility/2006" xmlns:aink="http://schemas.microsoft.com/office/drawing/2016/ink" xmlns:am3d="http://schemas.microsoft.com/office/drawing/2017/model3d" xmlns:o="urn:schemas-microsoft-com:office:office" xmlns:oel="http://schemas.microsoft.com/office/2019/extlst" xmlns:r="http://schemas.openxmlformats.org/officeDocument/2006/relationships" xmlns:m="http://schemas.openxmlformats.org/officeDocument/2006/math" xmlns:v="urn:schemas-microsoft-com:vml" xmlns:wp14="http://schemas.microsoft.com/office/word/2010/wordprocessingDrawing" xmlns:wp="http://schemas.openxmlformats.org/drawingml/2006/wordprocessingDrawing" xmlns:w10="urn:schemas-microsoft-com:office:word" xmlns:w="http://schemas.openxmlformats.org/wordprocessingml/2006/main" xmlns:w14="http://schemas.microsoft.com/office/word/2010/wordml" xmlns:w15="http://schemas.microsoft.com/office/word/2012/wordml" xmlns:w16cex="http://schemas.microsoft.com/office/word/2018/wordml/cex" xmlns:w16cid="http://schemas.microsoft.com/office/word/2016/wordml/cid" xmlns:w16="http://schemas.microsoft.com/office/word/2018/wordml" xmlns:w16du="http://schemas.microsoft.com/office/word/2023/wordml/word16du" xmlns:w16sdtdh="http://schemas.microsoft.com/office/word/2020/wordml/sdtdatahash" xmlns:w16se="http://schemas.microsoft.com/office/word/2015/wordml/symex" xmlns:wpg="http://schemas.microsoft.com/office/word/2010/wordprocessingGroup" xmlns:wpi="http://schemas.microsoft.com/office/word/2010/wordprocessingInk" xmlns:wne="http://schemas.microsoft.com/office/word/2006/wordml" xmlns:wps="http://schemas.microsoft.com/office/word/2010/wordprocessingShape" mc:Ignorable="w14 w15 w16se w16cid w16 w16cex w16sdtdh w16du wp14">
+  <w:footnote w:type="separator" w:id="-1">
+    <w:p>
+      <w:r>
+        <w:separator/>
+      </w:r>
+    </w:p>
+  </w:footnote>
   <w:footnote w:type="continuationSeparator" w:id="0">
     <w:p>
       <w:r>
         <w:continuationSeparator/>
-      </w:r>
-    </w:p>
-  </w:footnote>
-  <w:footnote w:type="separator" w:id="-1">
-    <w:p>
-      <w:r>
-        <w:separator/>
       </w:r>
     </w:p>
   </w:footnote>
@@ -1004,10 +1010,11 @@
 </file>
 
 <file path=word/numbering.xml><?xml version="1.0" encoding="utf-8"?>
-<w:numbering xmlns:w="http://schemas.openxmlformats.org/wordprocessingml/2006/main">
-  <w:abstractNum w:abstractNumId="990">
-    <w:nsid w:val="A990"/>
+<w:numbering xmlns:wpc="http://schemas.microsoft.com/office/word/2010/wordprocessingCanvas" xmlns:cx="http://schemas.microsoft.com/office/drawing/2014/chartex" xmlns:cx1="http://schemas.microsoft.com/office/drawing/2015/9/8/chartex" xmlns:cx2="http://schemas.microsoft.com/office/drawing/2015/10/21/chartex" xmlns:cx3="http://schemas.microsoft.com/office/drawing/2016/5/9/chartex" xmlns:cx4="http://schemas.microsoft.com/office/drawing/2016/5/10/chartex" xmlns:cx5="http://schemas.microsoft.com/office/drawing/2016/5/11/chartex" xmlns:cx6="http://schemas.microsoft.com/office/drawing/2016/5/12/chartex" xmlns:cx7="http://schemas.microsoft.com/office/drawing/2016/5/13/chartex" xmlns:cx8="http://schemas.microsoft.com/office/drawing/2016/5/14/chartex" xmlns:mc="http://schemas.openxmlformats.org/markup-compatibility/2006" xmlns:aink="http://schemas.microsoft.com/office/drawing/2016/ink" xmlns:am3d="http://schemas.microsoft.com/office/drawing/2017/model3d" xmlns:o="urn:schemas-microsoft-com:office:office" xmlns:oel="http://schemas.microsoft.com/office/2019/extlst" xmlns:r="http://schemas.openxmlformats.org/officeDocument/2006/relationships" xmlns:m="http://schemas.openxmlformats.org/officeDocument/2006/math" xmlns:v="urn:schemas-microsoft-com:vml" xmlns:wp14="http://schemas.microsoft.com/office/word/2010/wordprocessingDrawing" xmlns:wp="http://schemas.openxmlformats.org/drawingml/2006/wordprocessingDrawing" xmlns:w10="urn:schemas-microsoft-com:office:word" xmlns:w="http://schemas.openxmlformats.org/wordprocessingml/2006/main" xmlns:w14="http://schemas.microsoft.com/office/word/2010/wordml" xmlns:w15="http://schemas.microsoft.com/office/word/2012/wordml" xmlns:w16cex="http://schemas.microsoft.com/office/word/2018/wordml/cex" xmlns:w16cid="http://schemas.microsoft.com/office/word/2016/wordml/cid" xmlns:w16="http://schemas.microsoft.com/office/word/2018/wordml" xmlns:w16du="http://schemas.microsoft.com/office/word/2023/wordml/word16du" xmlns:w16sdtdh="http://schemas.microsoft.com/office/word/2020/wordml/sdtdatahash" xmlns:w16se="http://schemas.microsoft.com/office/word/2015/wordml/symex" xmlns:wpg="http://schemas.microsoft.com/office/word/2010/wordprocessingGroup" xmlns:wpi="http://schemas.microsoft.com/office/word/2010/wordprocessingInk" xmlns:wne="http://schemas.microsoft.com/office/word/2006/wordml" xmlns:wps="http://schemas.microsoft.com/office/word/2010/wordprocessingShape" mc:Ignorable="w14 w15 w16se w16cid w16 w16cex w16sdtdh w16du wp14">
+  <w:abstractNum w:abstractNumId="0" w15:restartNumberingAfterBreak="0">
+    <w:nsid w:val="0000A990"/>
     <w:multiLevelType w:val="multilevel"/>
+    <w:tmpl w:val="056E96B8"/>
     <w:lvl w:ilvl="0">
       <w:numFmt w:val="bullet"/>
       <w:lvlText w:val=" "/>
@@ -1081,21 +1088,21 @@
       </w:pPr>
     </w:lvl>
   </w:abstractNum>
-  <w:num w:numId="1000">
-    <w:abstractNumId w:val="990"/>
+  <w:num w:numId="1" w16cid:durableId="1867060666">
+    <w:abstractNumId w:val="0"/>
   </w:num>
 </w:numbering>
 </file>
 
 <file path=word/styles.xml><?xml version="1.0" encoding="utf-8"?>
-<w:styles xmlns:r="http://schemas.openxmlformats.org/officeDocument/2006/relationships" xmlns:w="http://schemas.openxmlformats.org/wordprocessingml/2006/main">
+<w:styles xmlns:mc="http://schemas.openxmlformats.org/markup-compatibility/2006" xmlns:r="http://schemas.openxmlformats.org/officeDocument/2006/relationships" xmlns:w="http://schemas.openxmlformats.org/wordprocessingml/2006/main" xmlns:w14="http://schemas.microsoft.com/office/word/2010/wordml" xmlns:w15="http://schemas.microsoft.com/office/word/2012/wordml" xmlns:w16cex="http://schemas.microsoft.com/office/word/2018/wordml/cex" xmlns:w16cid="http://schemas.microsoft.com/office/word/2016/wordml/cid" xmlns:w16="http://schemas.microsoft.com/office/word/2018/wordml" xmlns:w16du="http://schemas.microsoft.com/office/word/2023/wordml/word16du" xmlns:w16sdtdh="http://schemas.microsoft.com/office/word/2020/wordml/sdtdatahash" xmlns:w16se="http://schemas.microsoft.com/office/word/2015/wordml/symex" mc:Ignorable="w14 w15 w16se w16cid w16 w16cex w16sdtdh w16du">
   <w:docDefaults>
     <w:rPrDefault>
       <w:rPr>
-        <w:rFonts w:asciiTheme="minorHAnsi" w:cstheme="minorBidi" w:eastAsiaTheme="minorHAnsi" w:hAnsiTheme="minorHAnsi"/>
+        <w:rFonts w:asciiTheme="minorHAnsi" w:eastAsiaTheme="minorHAnsi" w:hAnsiTheme="minorHAnsi" w:cstheme="minorBidi"/>
         <w:sz w:val="24"/>
         <w:szCs w:val="24"/>
-        <w:lang w:bidi="ar-SA" w:eastAsia="en-US" w:val="en-US"/>
+        <w:lang w:val="en-US" w:eastAsia="en-US" w:bidi="ar-SA"/>
       </w:rPr>
     </w:rPrDefault>
     <w:pPrDefault>
@@ -1104,35 +1111,478 @@
       </w:pPr>
     </w:pPrDefault>
   </w:docDefaults>
-  <w:latentStyles w:count="276" w:defLockedState="0" w:defQFormat="0" w:defSemiHidden="0" w:defUIPriority="0" w:defUnhideWhenUsed="0"/>
-  <w:style w:default="1" w:styleId="Normal" w:type="paragraph">
+  <w:latentStyles w:defLockedState="0" w:defUIPriority="0" w:defSemiHidden="0" w:defUnhideWhenUsed="0" w:defQFormat="0" w:count="376">
+    <w:lsdException w:name="Normal Table" w:semiHidden="1" w:unhideWhenUsed="1"/>
+    <w:lsdException w:name="Table Simple 1" w:semiHidden="1" w:unhideWhenUsed="1"/>
+    <w:lsdException w:name="Table Simple 2" w:semiHidden="1" w:unhideWhenUsed="1"/>
+    <w:lsdException w:name="Table Simple 3" w:semiHidden="1" w:unhideWhenUsed="1"/>
+    <w:lsdException w:name="Table Classic 1" w:semiHidden="1" w:unhideWhenUsed="1"/>
+    <w:lsdException w:name="Table Classic 2" w:semiHidden="1" w:unhideWhenUsed="1"/>
+    <w:lsdException w:name="Table Classic 3" w:semiHidden="1" w:unhideWhenUsed="1"/>
+    <w:lsdException w:name="Table Classic 4" w:semiHidden="1" w:unhideWhenUsed="1"/>
+    <w:lsdException w:name="Table Colorful 1" w:semiHidden="1" w:unhideWhenUsed="1"/>
+    <w:lsdException w:name="Table Colorful 2" w:semiHidden="1" w:unhideWhenUsed="1"/>
+    <w:lsdException w:name="Table Colorful 3" w:semiHidden="1" w:unhideWhenUsed="1"/>
+    <w:lsdException w:name="Table Columns 1" w:semiHidden="1" w:unhideWhenUsed="1"/>
+    <w:lsdException w:name="Table Columns 2" w:semiHidden="1" w:unhideWhenUsed="1"/>
+    <w:lsdException w:name="Table Columns 3" w:semiHidden="1" w:unhideWhenUsed="1"/>
+    <w:lsdException w:name="Table Columns 4" w:semiHidden="1" w:unhideWhenUsed="1"/>
+    <w:lsdException w:name="Table Columns 5" w:semiHidden="1" w:unhideWhenUsed="1"/>
+    <w:lsdException w:name="Table Grid 1" w:semiHidden="1" w:unhideWhenUsed="1"/>
+    <w:lsdException w:name="Table Grid 2" w:semiHidden="1" w:unhideWhenUsed="1"/>
+    <w:lsdException w:name="Table Grid 3" w:semiHidden="1" w:unhideWhenUsed="1"/>
+    <w:lsdException w:name="Table Grid 4" w:semiHidden="1" w:unhideWhenUsed="1"/>
+    <w:lsdException w:name="Table Grid 5" w:semiHidden="1" w:unhideWhenUsed="1"/>
+    <w:lsdException w:name="Table Grid 6" w:semiHidden="1" w:unhideWhenUsed="1"/>
+    <w:lsdException w:name="Table Grid 7" w:semiHidden="1" w:unhideWhenUsed="1"/>
+    <w:lsdException w:name="Table Grid 8" w:semiHidden="1" w:unhideWhenUsed="1"/>
+    <w:lsdException w:name="Table List 1" w:semiHidden="1" w:unhideWhenUsed="1"/>
+    <w:lsdException w:name="Table List 2" w:semiHidden="1" w:unhideWhenUsed="1"/>
+    <w:lsdException w:name="Table List 3" w:semiHidden="1" w:unhideWhenUsed="1"/>
+    <w:lsdException w:name="Table List 4" w:semiHidden="1" w:unhideWhenUsed="1"/>
+    <w:lsdException w:name="Table List 5" w:semiHidden="1" w:unhideWhenUsed="1"/>
+    <w:lsdException w:name="Table List 6" w:semiHidden="1" w:unhideWhenUsed="1"/>
+    <w:lsdException w:name="Table List 7" w:semiHidden="1" w:unhideWhenUsed="1"/>
+    <w:lsdException w:name="Table List 8" w:semiHidden="1" w:unhideWhenUsed="1"/>
+    <w:lsdException w:name="Table 3D effects 1" w:semiHidden="1" w:unhideWhenUsed="1"/>
+    <w:lsdException w:name="Table 3D effects 2" w:semiHidden="1" w:unhideWhenUsed="1"/>
+    <w:lsdException w:name="Table 3D effects 3" w:semiHidden="1" w:unhideWhenUsed="1"/>
+    <w:lsdException w:name="Table Contemporary" w:semiHidden="1" w:unhideWhenUsed="1"/>
+    <w:lsdException w:name="Table Elegant" w:semiHidden="1" w:unhideWhenUsed="1"/>
+    <w:lsdException w:name="Table Professional" w:semiHidden="1" w:unhideWhenUsed="1"/>
+    <w:lsdException w:name="Table Subtle 1" w:semiHidden="1" w:unhideWhenUsed="1"/>
+    <w:lsdException w:name="Table Subtle 2" w:semiHidden="1" w:unhideWhenUsed="1"/>
+    <w:lsdException w:name="Table Web 1" w:semiHidden="1" w:unhideWhenUsed="1"/>
+    <w:lsdException w:name="Table Web 2" w:semiHidden="1" w:unhideWhenUsed="1"/>
+    <w:lsdException w:name="Table Web 3" w:semiHidden="1" w:unhideWhenUsed="1"/>
+    <w:lsdException w:name="Table Theme" w:semiHidden="1" w:unhideWhenUsed="1"/>
+    <w:lsdException w:name="Light Shading"/>
+    <w:lsdException w:name="Light List"/>
+    <w:lsdException w:name="Light Grid"/>
+    <w:lsdException w:name="Medium Shading 1"/>
+    <w:lsdException w:name="Medium Shading 2"/>
+    <w:lsdException w:name="Medium List 1"/>
+    <w:lsdException w:name="Medium List 2"/>
+    <w:lsdException w:name="Medium Grid 1"/>
+    <w:lsdException w:name="Medium Grid 2"/>
+    <w:lsdException w:name="Medium Grid 3"/>
+    <w:lsdException w:name="Dark List"/>
+    <w:lsdException w:name="Colorful Shading"/>
+    <w:lsdException w:name="Colorful List"/>
+    <w:lsdException w:name="Colorful Grid"/>
+    <w:lsdException w:name="Light Shading Accent 1"/>
+    <w:lsdException w:name="Light List Accent 1"/>
+    <w:lsdException w:name="Light Grid Accent 1"/>
+    <w:lsdException w:name="Medium Shading 1 Accent 1"/>
+    <w:lsdException w:name="Medium Shading 2 Accent 1"/>
+    <w:lsdException w:name="Medium List 1 Accent 1"/>
+    <w:lsdException w:name="Medium List 2 Accent 1"/>
+    <w:lsdException w:name="Medium Grid 1 Accent 1"/>
+    <w:lsdException w:name="Medium Grid 2 Accent 1"/>
+    <w:lsdException w:name="Medium Grid 3 Accent 1"/>
+    <w:lsdException w:name="Dark List Accent 1"/>
+    <w:lsdException w:name="Colorful Shading Accent 1"/>
+    <w:lsdException w:name="Colorful List Accent 1"/>
+    <w:lsdException w:name="Colorful Grid Accent 1"/>
+    <w:lsdException w:name="Light Shading Accent 2"/>
+    <w:lsdException w:name="Light List Accent 2"/>
+    <w:lsdException w:name="Light Grid Accent 2"/>
+    <w:lsdException w:name="Medium Shading 1 Accent 2"/>
+    <w:lsdException w:name="Medium Shading 2 Accent 2"/>
+    <w:lsdException w:name="Medium List 1 Accent 2"/>
+    <w:lsdException w:name="Medium List 2 Accent 2"/>
+    <w:lsdException w:name="Medium Grid 1 Accent 2"/>
+    <w:lsdException w:name="Medium Grid 2 Accent 2"/>
+    <w:lsdException w:name="Medium Grid 3 Accent 2"/>
+    <w:lsdException w:name="Dark List Accent 2"/>
+    <w:lsdException w:name="Colorful Shading Accent 2"/>
+    <w:lsdException w:name="Colorful List Accent 2"/>
+    <w:lsdException w:name="Colorful Grid Accent 2"/>
+    <w:lsdException w:name="Light Shading Accent 3"/>
+    <w:lsdException w:name="Light List Accent 3"/>
+    <w:lsdException w:name="Light Grid Accent 3"/>
+    <w:lsdException w:name="Medium Shading 1 Accent 3"/>
+    <w:lsdException w:name="Medium Shading 2 Accent 3"/>
+    <w:lsdException w:name="Medium List 1 Accent 3"/>
+    <w:lsdException w:name="Medium List 2 Accent 3"/>
+    <w:lsdException w:name="Medium Grid 1 Accent 3"/>
+    <w:lsdException w:name="Medium Grid 2 Accent 3"/>
+    <w:lsdException w:name="Medium Grid 3 Accent 3"/>
+    <w:lsdException w:name="Dark List Accent 3"/>
+    <w:lsdException w:name="Colorful Shading Accent 3"/>
+    <w:lsdException w:name="Colorful List Accent 3"/>
+    <w:lsdException w:name="Colorful Grid Accent 3"/>
+    <w:lsdException w:name="Light Shading Accent 4"/>
+    <w:lsdException w:name="Light List Accent 4"/>
+    <w:lsdException w:name="Light Grid Accent 4"/>
+    <w:lsdException w:name="Medium Shading 1 Accent 4"/>
+    <w:lsdException w:name="Medium Shading 2 Accent 4"/>
+    <w:lsdException w:name="Medium List 1 Accent 4"/>
+    <w:lsdException w:name="Medium List 2 Accent 4"/>
+    <w:lsdException w:name="Medium Grid 1 Accent 4"/>
+    <w:lsdException w:name="Medium Grid 2 Accent 4"/>
+    <w:lsdException w:name="Medium Grid 3 Accent 4"/>
+    <w:lsdException w:name="Dark List Accent 4"/>
+    <w:lsdException w:name="Colorful Shading Accent 4"/>
+    <w:lsdException w:name="Colorful List Accent 4"/>
+    <w:lsdException w:name="Colorful Grid Accent 4"/>
+    <w:lsdException w:name="Light Shading Accent 5"/>
+    <w:lsdException w:name="Light List Accent 5"/>
+    <w:lsdException w:name="Light Grid Accent 5"/>
+    <w:lsdException w:name="Medium Shading 1 Accent 5"/>
+    <w:lsdException w:name="Medium Shading 2 Accent 5"/>
+    <w:lsdException w:name="Medium List 1 Accent 5"/>
+    <w:lsdException w:name="Medium List 2 Accent 5"/>
+    <w:lsdException w:name="Medium Grid 1 Accent 5"/>
+    <w:lsdException w:name="Medium Grid 2 Accent 5"/>
+    <w:lsdException w:name="Medium Grid 3 Accent 5"/>
+    <w:lsdException w:name="Dark List Accent 5"/>
+    <w:lsdException w:name="Colorful Shading Accent 5"/>
+    <w:lsdException w:name="Colorful List Accent 5"/>
+    <w:lsdException w:name="Colorful Grid Accent 5"/>
+    <w:lsdException w:name="Light Shading Accent 6"/>
+    <w:lsdException w:name="Light List Accent 6"/>
+    <w:lsdException w:name="Light Grid Accent 6"/>
+    <w:lsdException w:name="Medium Shading 1 Accent 6"/>
+    <w:lsdException w:name="Medium Shading 2 Accent 6"/>
+    <w:lsdException w:name="Medium List 1 Accent 6"/>
+    <w:lsdException w:name="Medium List 2 Accent 6"/>
+    <w:lsdException w:name="Medium Grid 1 Accent 6"/>
+    <w:lsdException w:name="Medium Grid 2 Accent 6"/>
+    <w:lsdException w:name="Medium Grid 3 Accent 6"/>
+    <w:lsdException w:name="Dark List Accent 6"/>
+    <w:lsdException w:name="Colorful Shading Accent 6"/>
+    <w:lsdException w:name="Colorful List Accent 6"/>
+    <w:lsdException w:name="Colorful Grid Accent 6"/>
+    <w:lsdException w:name="Grid Table 4" w:uiPriority="49"/>
+    <w:lsdException w:name="Grid Table 5 Dark" w:uiPriority="50"/>
+    <w:lsdException w:name="Grid Table 6 Colorful" w:uiPriority="51"/>
+    <w:lsdException w:name="Grid Table 7 Colorful" w:uiPriority="52"/>
+    <w:lsdException w:name="Grid Table 1 Light Accent 1" w:uiPriority="46"/>
+    <w:lsdException w:name="Grid Table 2 Accent 1" w:uiPriority="47"/>
+    <w:lsdException w:name="Grid Table 3 Accent 1" w:uiPriority="48"/>
+    <w:lsdException w:name="Grid Table 4 Accent 1" w:uiPriority="49"/>
+    <w:lsdException w:name="Grid Table 5 Dark Accent 1" w:uiPriority="50"/>
+    <w:lsdException w:name="Grid Table 6 Colorful Accent 1" w:uiPriority="51"/>
+    <w:lsdException w:name="Grid Table 7 Colorful Accent 1" w:uiPriority="52"/>
+    <w:lsdException w:name="Grid Table 1 Light Accent 2" w:uiPriority="46"/>
+    <w:lsdException w:name="Grid Table 2 Accent 2" w:uiPriority="47"/>
+    <w:lsdException w:name="Grid Table 3 Accent 2" w:uiPriority="48"/>
+    <w:lsdException w:name="Grid Table 4 Accent 2" w:uiPriority="49"/>
+    <w:lsdException w:name="Grid Table 5 Dark Accent 2" w:uiPriority="50"/>
+    <w:lsdException w:name="Grid Table 6 Colorful Accent 2" w:uiPriority="51"/>
+    <w:lsdException w:name="Grid Table 7 Colorful Accent 2" w:uiPriority="52"/>
+    <w:lsdException w:name="Grid Table 1 Light Accent 3" w:uiPriority="46"/>
+    <w:lsdException w:name="Grid Table 2 Accent 3" w:uiPriority="47"/>
+    <w:lsdException w:name="Grid Table 3 Accent 3" w:uiPriority="48"/>
+    <w:lsdException w:name="Grid Table 4 Accent 3" w:uiPriority="49"/>
+    <w:lsdException w:name="Grid Table 5 Dark Accent 3" w:uiPriority="50"/>
+    <w:lsdException w:name="Grid Table 6 Colorful Accent 3" w:uiPriority="51"/>
+    <w:lsdException w:name="Grid Table 7 Colorful Accent 3" w:uiPriority="52"/>
+    <w:lsdException w:name="Grid Table 1 Light Accent 4" w:uiPriority="46"/>
+    <w:lsdException w:name="Grid Table 2 Accent 4" w:uiPriority="47"/>
+    <w:lsdException w:name="Grid Table 3 Accent 4" w:uiPriority="48"/>
+    <w:lsdException w:name="Grid Table 4 Accent 4" w:uiPriority="49"/>
+    <w:lsdException w:name="Grid Table 5 Dark Accent 4" w:uiPriority="50"/>
+    <w:lsdException w:name="Grid Table 6 Colorful Accent 4" w:uiPriority="51"/>
+    <w:lsdException w:name="Grid Table 7 Colorful Accent 4" w:uiPriority="52"/>
+    <w:lsdException w:name="Grid Table 1 Light Accent 5" w:uiPriority="46"/>
+    <w:lsdException w:name="Grid Table 2 Accent 5" w:uiPriority="47"/>
+    <w:lsdException w:name="Grid Table 3 Accent 5" w:uiPriority="48"/>
+    <w:lsdException w:name="Grid Table 4 Accent 5" w:uiPriority="49"/>
+    <w:lsdException w:name="Grid Table 5 Dark Accent 5" w:uiPriority="50"/>
+    <w:lsdException w:name="Grid Table 6 Colorful Accent 5" w:uiPriority="51"/>
+    <w:lsdException w:name="Grid Table 7 Colorful Accent 5" w:uiPriority="52"/>
+    <w:lsdException w:name="Grid Table 1 Light Accent 6" w:uiPriority="46"/>
+    <w:lsdException w:name="Grid Table 2 Accent 6" w:uiPriority="47"/>
+    <w:lsdException w:name="Grid Table 3 Accent 6" w:uiPriority="48"/>
+    <w:lsdException w:name="Grid Table 4 Accent 6" w:uiPriority="49"/>
+    <w:lsdException w:name="Grid Table 5 Dark Accent 6" w:uiPriority="50"/>
+    <w:lsdException w:name="Grid Table 6 Colorful Accent 6" w:uiPriority="51"/>
+    <w:lsdException w:name="Grid Table 7 Colorful Accent 6" w:uiPriority="52"/>
+    <w:lsdException w:name="List Table 1 Light" w:uiPriority="46"/>
+    <w:lsdException w:name="List Table 2" w:uiPriority="47"/>
+    <w:lsdException w:name="List Table 3" w:uiPriority="48"/>
+    <w:lsdException w:name="List Table 4" w:uiPriority="49"/>
+    <w:lsdException w:name="List Table 5 Dark" w:uiPriority="50"/>
+    <w:lsdException w:name="List Table 6 Colorful" w:uiPriority="51"/>
+    <w:lsdException w:name="List Table 7 Colorful" w:uiPriority="52"/>
+    <w:lsdException w:name="List Table 1 Light Accent 1" w:uiPriority="46"/>
+    <w:lsdException w:name="List Table 2 Accent 1" w:uiPriority="47"/>
+    <w:lsdException w:name="List Table 3 Accent 1" w:uiPriority="48"/>
+    <w:lsdException w:name="List Table 4 Accent 1" w:uiPriority="49"/>
+    <w:lsdException w:name="List Table 5 Dark Accent 1" w:uiPriority="50"/>
+    <w:lsdException w:name="List Table 6 Colorful Accent 1" w:uiPriority="51"/>
+    <w:lsdException w:name="List Table 7 Colorful Accent 1" w:uiPriority="52"/>
+    <w:lsdException w:name="List Table 1 Light Accent 2" w:uiPriority="46"/>
+    <w:lsdException w:name="List Table 2 Accent 2" w:uiPriority="47"/>
+    <w:lsdException w:name="List Table 3 Accent 2" w:uiPriority="48"/>
+    <w:lsdException w:name="List Table 4 Accent 2" w:uiPriority="49"/>
+    <w:lsdException w:name="List Table 5 Dark Accent 2" w:uiPriority="50"/>
+    <w:lsdException w:name="List Table 6 Colorful Accent 2" w:uiPriority="51"/>
+    <w:lsdException w:name="List Table 7 Colorful Accent 2" w:uiPriority="52"/>
+    <w:lsdException w:name="List Table 1 Light Accent 3" w:uiPriority="46"/>
+    <w:lsdException w:name="List Table 2 Accent 3" w:uiPriority="47"/>
+    <w:lsdException w:name="List Table 3 Accent 3" w:uiPriority="48"/>
+    <w:lsdException w:name="List Table 4 Accent 3" w:uiPriority="49"/>
+    <w:lsdException w:name="List Table 5 Dark Accent 3" w:uiPriority="50"/>
+    <w:lsdException w:name="List Table 6 Colorful Accent 3" w:uiPriority="51"/>
+    <w:lsdException w:name="List Table 7 Colorful Accent 3" w:uiPriority="52"/>
+    <w:lsdException w:name="List Table 1 Light Accent 4" w:uiPriority="46"/>
+    <w:lsdException w:name="List Table 2 Accent 4" w:uiPriority="47"/>
+    <w:lsdException w:name="List Table 3 Accent 4" w:uiPriority="48"/>
+    <w:lsdException w:name="List Table 4 Accent 4" w:uiPriority="49"/>
+    <w:lsdException w:name="List Table 5 Dark Accent 4" w:uiPriority="50"/>
+    <w:lsdException w:name="List Table 6 Colorful Accent 4" w:uiPriority="51"/>
+    <w:lsdException w:name="List Table 7 Colorful Accent 4" w:uiPriority="52"/>
+    <w:lsdException w:name="List Table 1 Light Accent 5" w:uiPriority="46"/>
+    <w:lsdException w:name="List Table 2 Accent 5" w:uiPriority="47"/>
+    <w:lsdException w:name="List Table 3 Accent 5" w:uiPriority="48"/>
+    <w:lsdException w:name="List Table 4 Accent 5" w:uiPriority="49"/>
+    <w:lsdException w:name="List Table 5 Dark Accent 5" w:uiPriority="50"/>
+    <w:lsdException w:name="List Table 6 Colorful Accent 5" w:uiPriority="51"/>
+    <w:lsdException w:name="List Table 7 Colorful Accent 5" w:uiPriority="52"/>
+    <w:lsdException w:name="List Table 1 Light Accent 6" w:uiPriority="46"/>
+    <w:lsdException w:name="List Table 2 Accent 6" w:uiPriority="47"/>
+    <w:lsdException w:name="List Table 3 Accent 6" w:uiPriority="48"/>
+    <w:lsdException w:name="List Table 4 Accent 6" w:uiPriority="49"/>
+    <w:lsdException w:name="List Table 5 Dark Accent 6" w:uiPriority="50"/>
+    <w:lsdException w:name="List Table 6 Colorful Accent 6" w:uiPriority="51"/>
+    <w:lsdException w:name="List Table 7 Colorful Accent 6" w:uiPriority="52"/>
+    <w:lsdException w:name="Mention" w:semiHidden="1" w:uiPriority="99" w:unhideWhenUsed="1"/>
+    <w:lsdException w:name="Smart Hyperlink" w:semiHidden="1" w:uiPriority="99" w:unhideWhenUsed="1"/>
+    <w:lsdException w:name="Hashtag" w:semiHidden="1" w:uiPriority="99" w:unhideWhenUsed="1"/>
+    <w:lsdException w:name="Unresolved Mention" w:semiHidden="1" w:uiPriority="99" w:unhideWhenUsed="1"/>
+    <w:lsdException w:name="Smart Link" w:semiHidden="1" w:uiPriority="99" w:unhideWhenUsed="1"/>
+  </w:latentStyles>
+  <w:style w:type="paragraph" w:default="1" w:styleId="Normal">
     <w:name w:val="Normal"/>
     <w:qFormat/>
   </w:style>
-  <w:style w:styleId="BodyText" w:type="paragraph">
+  <w:style w:type="paragraph" w:styleId="Heading1">
+    <w:name w:val="heading 1"/>
+    <w:basedOn w:val="Normal"/>
+    <w:next w:val="BodyText"/>
+    <w:uiPriority w:val="9"/>
+    <w:qFormat/>
+    <w:pPr>
+      <w:keepNext/>
+      <w:keepLines/>
+      <w:spacing w:before="480" w:after="0"/>
+      <w:outlineLvl w:val="0"/>
+    </w:pPr>
+    <w:rPr>
+      <w:rFonts w:asciiTheme="majorHAnsi" w:eastAsiaTheme="majorEastAsia" w:hAnsiTheme="majorHAnsi" w:cstheme="majorBidi"/>
+      <w:b/>
+      <w:bCs/>
+      <w:color w:val="4F81BD" w:themeColor="accent1"/>
+      <w:sz w:val="32"/>
+      <w:szCs w:val="32"/>
+    </w:rPr>
+  </w:style>
+  <w:style w:type="paragraph" w:styleId="Heading2">
+    <w:name w:val="heading 2"/>
+    <w:basedOn w:val="Normal"/>
+    <w:next w:val="BodyText"/>
+    <w:uiPriority w:val="9"/>
+    <w:unhideWhenUsed/>
+    <w:qFormat/>
+    <w:pPr>
+      <w:keepNext/>
+      <w:keepLines/>
+      <w:spacing w:before="200" w:after="0"/>
+      <w:outlineLvl w:val="1"/>
+    </w:pPr>
+    <w:rPr>
+      <w:rFonts w:asciiTheme="majorHAnsi" w:eastAsiaTheme="majorEastAsia" w:hAnsiTheme="majorHAnsi" w:cstheme="majorBidi"/>
+      <w:b/>
+      <w:bCs/>
+      <w:color w:val="4F81BD" w:themeColor="accent1"/>
+      <w:sz w:val="28"/>
+      <w:szCs w:val="28"/>
+    </w:rPr>
+  </w:style>
+  <w:style w:type="paragraph" w:styleId="Heading3">
+    <w:name w:val="heading 3"/>
+    <w:basedOn w:val="Normal"/>
+    <w:next w:val="BodyText"/>
+    <w:uiPriority w:val="9"/>
+    <w:unhideWhenUsed/>
+    <w:qFormat/>
+    <w:pPr>
+      <w:keepNext/>
+      <w:keepLines/>
+      <w:spacing w:before="200" w:after="0"/>
+      <w:outlineLvl w:val="2"/>
+    </w:pPr>
+    <w:rPr>
+      <w:rFonts w:asciiTheme="majorHAnsi" w:eastAsiaTheme="majorEastAsia" w:hAnsiTheme="majorHAnsi" w:cstheme="majorBidi"/>
+      <w:b/>
+      <w:bCs/>
+      <w:color w:val="4F81BD" w:themeColor="accent1"/>
+    </w:rPr>
+  </w:style>
+  <w:style w:type="paragraph" w:styleId="Heading4">
+    <w:name w:val="heading 4"/>
+    <w:basedOn w:val="Normal"/>
+    <w:next w:val="BodyText"/>
+    <w:uiPriority w:val="9"/>
+    <w:unhideWhenUsed/>
+    <w:qFormat/>
+    <w:pPr>
+      <w:keepNext/>
+      <w:keepLines/>
+      <w:spacing w:before="200" w:after="0"/>
+      <w:outlineLvl w:val="3"/>
+    </w:pPr>
+    <w:rPr>
+      <w:rFonts w:asciiTheme="majorHAnsi" w:eastAsiaTheme="majorEastAsia" w:hAnsiTheme="majorHAnsi" w:cstheme="majorBidi"/>
+      <w:bCs/>
+      <w:i/>
+      <w:color w:val="4F81BD" w:themeColor="accent1"/>
+    </w:rPr>
+  </w:style>
+  <w:style w:type="paragraph" w:styleId="Heading5">
+    <w:name w:val="heading 5"/>
+    <w:basedOn w:val="Normal"/>
+    <w:next w:val="BodyText"/>
+    <w:uiPriority w:val="9"/>
+    <w:unhideWhenUsed/>
+    <w:qFormat/>
+    <w:pPr>
+      <w:keepNext/>
+      <w:keepLines/>
+      <w:spacing w:before="200" w:after="0"/>
+      <w:outlineLvl w:val="4"/>
+    </w:pPr>
+    <w:rPr>
+      <w:rFonts w:asciiTheme="majorHAnsi" w:eastAsiaTheme="majorEastAsia" w:hAnsiTheme="majorHAnsi" w:cstheme="majorBidi"/>
+      <w:iCs/>
+      <w:color w:val="4F81BD" w:themeColor="accent1"/>
+    </w:rPr>
+  </w:style>
+  <w:style w:type="paragraph" w:styleId="Heading6">
+    <w:name w:val="heading 6"/>
+    <w:basedOn w:val="Normal"/>
+    <w:next w:val="BodyText"/>
+    <w:uiPriority w:val="9"/>
+    <w:unhideWhenUsed/>
+    <w:qFormat/>
+    <w:pPr>
+      <w:keepNext/>
+      <w:keepLines/>
+      <w:spacing w:before="200" w:after="0"/>
+      <w:outlineLvl w:val="5"/>
+    </w:pPr>
+    <w:rPr>
+      <w:rFonts w:asciiTheme="majorHAnsi" w:eastAsiaTheme="majorEastAsia" w:hAnsiTheme="majorHAnsi" w:cstheme="majorBidi"/>
+      <w:color w:val="4F81BD" w:themeColor="accent1"/>
+    </w:rPr>
+  </w:style>
+  <w:style w:type="paragraph" w:styleId="Heading7">
+    <w:name w:val="heading 7"/>
+    <w:basedOn w:val="Normal"/>
+    <w:next w:val="BodyText"/>
+    <w:uiPriority w:val="9"/>
+    <w:unhideWhenUsed/>
+    <w:qFormat/>
+    <w:pPr>
+      <w:keepNext/>
+      <w:keepLines/>
+      <w:spacing w:before="200" w:after="0"/>
+      <w:outlineLvl w:val="6"/>
+    </w:pPr>
+    <w:rPr>
+      <w:rFonts w:asciiTheme="majorHAnsi" w:eastAsiaTheme="majorEastAsia" w:hAnsiTheme="majorHAnsi" w:cstheme="majorBidi"/>
+      <w:color w:val="4F81BD" w:themeColor="accent1"/>
+    </w:rPr>
+  </w:style>
+  <w:style w:type="paragraph" w:styleId="Heading8">
+    <w:name w:val="heading 8"/>
+    <w:basedOn w:val="Normal"/>
+    <w:next w:val="BodyText"/>
+    <w:uiPriority w:val="9"/>
+    <w:unhideWhenUsed/>
+    <w:qFormat/>
+    <w:pPr>
+      <w:keepNext/>
+      <w:keepLines/>
+      <w:spacing w:before="200" w:after="0"/>
+      <w:outlineLvl w:val="7"/>
+    </w:pPr>
+    <w:rPr>
+      <w:rFonts w:asciiTheme="majorHAnsi" w:eastAsiaTheme="majorEastAsia" w:hAnsiTheme="majorHAnsi" w:cstheme="majorBidi"/>
+      <w:color w:val="4F81BD" w:themeColor="accent1"/>
+    </w:rPr>
+  </w:style>
+  <w:style w:type="paragraph" w:styleId="Heading9">
+    <w:name w:val="heading 9"/>
+    <w:basedOn w:val="Normal"/>
+    <w:next w:val="BodyText"/>
+    <w:uiPriority w:val="9"/>
+    <w:unhideWhenUsed/>
+    <w:qFormat/>
+    <w:pPr>
+      <w:keepNext/>
+      <w:keepLines/>
+      <w:spacing w:before="200" w:after="0"/>
+      <w:outlineLvl w:val="8"/>
+    </w:pPr>
+    <w:rPr>
+      <w:rFonts w:asciiTheme="majorHAnsi" w:eastAsiaTheme="majorEastAsia" w:hAnsiTheme="majorHAnsi" w:cstheme="majorBidi"/>
+      <w:color w:val="4F81BD" w:themeColor="accent1"/>
+    </w:rPr>
+  </w:style>
+  <w:style w:type="character" w:default="1" w:styleId="DefaultParagraphFont">
+    <w:name w:val="Default Paragraph Font"/>
+    <w:uiPriority w:val="1"/>
+    <w:semiHidden/>
+    <w:unhideWhenUsed/>
+  </w:style>
+  <w:style w:type="table" w:default="1" w:styleId="TableNormal">
+    <w:name w:val="Normal Table"/>
+    <w:uiPriority w:val="99"/>
+    <w:semiHidden/>
+    <w:unhideWhenUsed/>
+    <w:tblPr>
+      <w:tblInd w:w="0" w:type="dxa"/>
+      <w:tblCellMar>
+        <w:top w:w="0" w:type="dxa"/>
+        <w:left w:w="108" w:type="dxa"/>
+        <w:bottom w:w="0" w:type="dxa"/>
+        <w:right w:w="108" w:type="dxa"/>
+      </w:tblCellMar>
+    </w:tblPr>
+  </w:style>
+  <w:style w:type="numbering" w:default="1" w:styleId="NoList">
+    <w:name w:val="No List"/>
+    <w:uiPriority w:val="99"/>
+    <w:semiHidden/>
+    <w:unhideWhenUsed/>
+  </w:style>
+  <w:style w:type="paragraph" w:styleId="BodyText">
     <w:name w:val="Body Text"/>
     <w:basedOn w:val="Normal"/>
-    <w:link w:val="BodyTextChar"/>
+    <w:qFormat/>
     <w:pPr>
-      <w:spacing w:after="180" w:before="180"/>
+      <w:spacing w:before="180" w:after="180"/>
     </w:pPr>
-    <w:qFormat/>
-  </w:style>
-  <w:style w:customStyle="1" w:styleId="FirstParagraph" w:type="paragraph">
+  </w:style>
+  <w:style w:type="paragraph" w:customStyle="1" w:styleId="FirstParagraph">
     <w:name w:val="First Paragraph"/>
     <w:basedOn w:val="BodyText"/>
     <w:next w:val="BodyText"/>
     <w:qFormat/>
   </w:style>
-  <w:style w:customStyle="1" w:styleId="Compact" w:type="paragraph">
+  <w:style w:type="paragraph" w:customStyle="1" w:styleId="Compact">
     <w:name w:val="Compact"/>
     <w:basedOn w:val="BodyText"/>
     <w:qFormat/>
     <w:pPr>
-      <w:spacing w:after="36" w:before="36"/>
+      <w:spacing w:before="36" w:after="36"/>
     </w:pPr>
   </w:style>
-  <w:style w:styleId="Title" w:type="paragraph">
+  <w:style w:type="paragraph" w:styleId="Title">
     <w:name w:val="Title"/>
     <w:basedOn w:val="Normal"/>
     <w:next w:val="BodyText"/>
@@ -1140,35 +1590,32 @@
     <w:pPr>
       <w:keepNext/>
       <w:keepLines/>
-      <w:spacing w:after="240" w:before="480"/>
+      <w:spacing w:before="480" w:after="240"/>
       <w:jc w:val="center"/>
     </w:pPr>
     <w:rPr>
-      <w:rFonts w:asciiTheme="majorHAnsi" w:cstheme="majorBidi" w:eastAsiaTheme="majorEastAsia" w:hAnsiTheme="majorHAnsi"/>
+      <w:rFonts w:asciiTheme="majorHAnsi" w:eastAsiaTheme="majorEastAsia" w:hAnsiTheme="majorHAnsi" w:cstheme="majorBidi"/>
       <w:b/>
       <w:bCs/>
-      <w:color w:themeColor="accent1" w:themeShade="B5" w:val="345A8A"/>
+      <w:color w:val="345A8A" w:themeColor="accent1" w:themeShade="B5"/>
       <w:sz w:val="36"/>
       <w:szCs w:val="36"/>
     </w:rPr>
   </w:style>
-  <w:style w:styleId="Subtitle" w:type="paragraph">
+  <w:style w:type="paragraph" w:styleId="Subtitle">
     <w:name w:val="Subtitle"/>
     <w:basedOn w:val="Title"/>
     <w:next w:val="BodyText"/>
     <w:qFormat/>
     <w:pPr>
-      <w:keepNext/>
-      <w:keepLines/>
-      <w:spacing w:after="240" w:before="240"/>
-      <w:jc w:val="center"/>
+      <w:spacing w:before="240"/>
     </w:pPr>
     <w:rPr>
       <w:sz w:val="30"/>
       <w:szCs w:val="30"/>
     </w:rPr>
   </w:style>
-  <w:style w:customStyle="1" w:styleId="Author" w:type="paragraph">
+  <w:style w:type="paragraph" w:customStyle="1" w:styleId="Author">
     <w:name w:val="Author"/>
     <w:next w:val="BodyText"/>
     <w:qFormat/>
@@ -1178,7 +1625,7 @@
       <w:jc w:val="center"/>
     </w:pPr>
   </w:style>
-  <w:style w:styleId="Date" w:type="paragraph">
+  <w:style w:type="paragraph" w:styleId="Date">
     <w:name w:val="Date"/>
     <w:next w:val="BodyText"/>
     <w:qFormat/>
@@ -1188,7 +1635,7 @@
       <w:jc w:val="center"/>
     </w:pPr>
   </w:style>
-  <w:style w:customStyle="1" w:styleId="Abstract" w:type="paragraph">
+  <w:style w:type="paragraph" w:customStyle="1" w:styleId="Abstract">
     <w:name w:val="Abstract"/>
     <w:basedOn w:val="Normal"/>
     <w:next w:val="BodyText"/>
@@ -1196,210 +1643,19 @@
     <w:pPr>
       <w:keepNext/>
       <w:keepLines/>
-      <w:spacing w:after="300" w:before="300"/>
+      <w:spacing w:before="300" w:after="300"/>
     </w:pPr>
     <w:rPr>
       <w:sz w:val="20"/>
       <w:szCs w:val="20"/>
     </w:rPr>
   </w:style>
-  <w:style w:styleId="Bibliography" w:type="paragraph">
+  <w:style w:type="paragraph" w:styleId="Bibliography">
     <w:name w:val="Bibliography"/>
     <w:basedOn w:val="Normal"/>
-    <w:next w:val="Bibliography"/>
     <w:qFormat/>
-    <w:pPr/>
-    <w:rPr/>
-  </w:style>
-  <w:style w:styleId="Heading1" w:type="paragraph">
-    <w:name w:val="Heading 1"/>
-    <w:basedOn w:val="Normal"/>
-    <w:next w:val="BodyText"/>
-    <w:uiPriority w:val="9"/>
-    <w:qFormat/>
-    <w:pPr>
-      <w:keepNext/>
-      <w:keepLines/>
-      <w:spacing w:after="0" w:before="480"/>
-      <w:outlineLvl w:val="0"/>
-    </w:pPr>
-    <w:rPr>
-      <w:rFonts w:asciiTheme="majorHAnsi" w:cstheme="majorBidi" w:eastAsiaTheme="majorEastAsia" w:hAnsiTheme="majorHAnsi"/>
-      <w:b/>
-      <w:bCs/>
-      <w:color w:themeColor="accent1" w:val="4F81BD"/>
-      <w:sz w:val="32"/>
-      <w:szCs w:val="32"/>
-    </w:rPr>
-  </w:style>
-  <w:style w:styleId="Heading2" w:type="paragraph">
-    <w:name w:val="Heading 2"/>
-    <w:basedOn w:val="Normal"/>
-    <w:next w:val="BodyText"/>
-    <w:uiPriority w:val="9"/>
-    <w:unhideWhenUsed/>
-    <w:qFormat/>
-    <w:pPr>
-      <w:keepNext/>
-      <w:keepLines/>
-      <w:spacing w:after="0" w:before="200"/>
-      <w:outlineLvl w:val="1"/>
-    </w:pPr>
-    <w:rPr>
-      <w:rFonts w:asciiTheme="majorHAnsi" w:cstheme="majorBidi" w:eastAsiaTheme="majorEastAsia" w:hAnsiTheme="majorHAnsi"/>
-      <w:b/>
-      <w:bCs/>
-      <w:color w:themeColor="accent1" w:val="4F81BD"/>
-      <w:sz w:val="28"/>
-      <w:szCs w:val="28"/>
-    </w:rPr>
-  </w:style>
-  <w:style w:styleId="Heading3" w:type="paragraph">
-    <w:name w:val="Heading 3"/>
-    <w:basedOn w:val="Normal"/>
-    <w:next w:val="BodyText"/>
-    <w:uiPriority w:val="9"/>
-    <w:unhideWhenUsed/>
-    <w:qFormat/>
-    <w:pPr>
-      <w:keepNext/>
-      <w:keepLines/>
-      <w:spacing w:after="0" w:before="200"/>
-      <w:outlineLvl w:val="2"/>
-    </w:pPr>
-    <w:rPr>
-      <w:rFonts w:asciiTheme="majorHAnsi" w:cstheme="majorBidi" w:eastAsiaTheme="majorEastAsia" w:hAnsiTheme="majorHAnsi"/>
-      <w:b/>
-      <w:bCs/>
-      <w:color w:themeColor="accent1" w:val="4F81BD"/>
-      <w:sz w:val="24"/>
-      <w:szCs w:val="24"/>
-    </w:rPr>
-  </w:style>
-  <w:style w:styleId="Heading4" w:type="paragraph">
-    <w:name w:val="Heading 4"/>
-    <w:basedOn w:val="Normal"/>
-    <w:next w:val="BodyText"/>
-    <w:uiPriority w:val="9"/>
-    <w:unhideWhenUsed/>
-    <w:qFormat/>
-    <w:pPr>
-      <w:keepNext/>
-      <w:keepLines/>
-      <w:spacing w:after="0" w:before="200"/>
-      <w:outlineLvl w:val="3"/>
-    </w:pPr>
-    <w:rPr>
-      <w:rFonts w:asciiTheme="majorHAnsi" w:cstheme="majorBidi" w:eastAsiaTheme="majorEastAsia" w:hAnsiTheme="majorHAnsi"/>
-      <w:i/>
-      <w:bCs/>
-      <w:color w:themeColor="accent1" w:val="4F81BD"/>
-      <w:sz w:val="24"/>
-      <w:szCs w:val="24"/>
-    </w:rPr>
-  </w:style>
-  <w:style w:styleId="Heading5" w:type="paragraph">
-    <w:name w:val="Heading 5"/>
-    <w:basedOn w:val="Normal"/>
-    <w:next w:val="BodyText"/>
-    <w:uiPriority w:val="9"/>
-    <w:unhideWhenUsed/>
-    <w:qFormat/>
-    <w:pPr>
-      <w:keepNext/>
-      <w:keepLines/>
-      <w:spacing w:after="0" w:before="200"/>
-      <w:outlineLvl w:val="4"/>
-    </w:pPr>
-    <w:rPr>
-      <w:rFonts w:asciiTheme="majorHAnsi" w:cstheme="majorBidi" w:eastAsiaTheme="majorEastAsia" w:hAnsiTheme="majorHAnsi"/>
-      <w:iCs/>
-      <w:color w:themeColor="accent1" w:val="4F81BD"/>
-      <w:sz w:val="24"/>
-      <w:szCs w:val="24"/>
-    </w:rPr>
-  </w:style>
-  <w:style w:styleId="Heading6" w:type="paragraph">
-    <w:name w:val="Heading 6"/>
-    <w:basedOn w:val="Normal"/>
-    <w:next w:val="BodyText"/>
-    <w:uiPriority w:val="9"/>
-    <w:unhideWhenUsed/>
-    <w:qFormat/>
-    <w:pPr>
-      <w:keepNext/>
-      <w:keepLines/>
-      <w:spacing w:after="0" w:before="200"/>
-      <w:outlineLvl w:val="5"/>
-    </w:pPr>
-    <w:rPr>
-      <w:rFonts w:asciiTheme="majorHAnsi" w:cstheme="majorBidi" w:eastAsiaTheme="majorEastAsia" w:hAnsiTheme="majorHAnsi"/>
-      <w:color w:themeColor="accent1" w:val="4F81BD"/>
-      <w:sz w:val="24"/>
-      <w:szCs w:val="24"/>
-    </w:rPr>
-  </w:style>
-  <w:style w:styleId="Heading7" w:type="paragraph">
-    <w:name w:val="Heading 7"/>
-    <w:basedOn w:val="Normal"/>
-    <w:next w:val="BodyText"/>
-    <w:uiPriority w:val="9"/>
-    <w:unhideWhenUsed/>
-    <w:qFormat/>
-    <w:pPr>
-      <w:keepNext/>
-      <w:keepLines/>
-      <w:spacing w:after="0" w:before="200"/>
-      <w:outlineLvl w:val="6"/>
-    </w:pPr>
-    <w:rPr>
-      <w:rFonts w:asciiTheme="majorHAnsi" w:cstheme="majorBidi" w:eastAsiaTheme="majorEastAsia" w:hAnsiTheme="majorHAnsi"/>
-      <w:color w:themeColor="accent1" w:val="4F81BD"/>
-      <w:sz w:val="24"/>
-      <w:szCs w:val="24"/>
-    </w:rPr>
-  </w:style>
-  <w:style w:styleId="Heading8" w:type="paragraph">
-    <w:name w:val="Heading 8"/>
-    <w:basedOn w:val="Normal"/>
-    <w:next w:val="BodyText"/>
-    <w:uiPriority w:val="9"/>
-    <w:unhideWhenUsed/>
-    <w:qFormat/>
-    <w:pPr>
-      <w:keepNext/>
-      <w:keepLines/>
-      <w:spacing w:after="0" w:before="200"/>
-      <w:outlineLvl w:val="7"/>
-    </w:pPr>
-    <w:rPr>
-      <w:rFonts w:asciiTheme="majorHAnsi" w:cstheme="majorBidi" w:eastAsiaTheme="majorEastAsia" w:hAnsiTheme="majorHAnsi"/>
-      <w:color w:themeColor="accent1" w:val="4F81BD"/>
-      <w:sz w:val="24"/>
-      <w:szCs w:val="24"/>
-    </w:rPr>
-  </w:style>
-  <w:style w:styleId="Heading9" w:type="paragraph">
-    <w:name w:val="Heading 9"/>
-    <w:basedOn w:val="Normal"/>
-    <w:next w:val="BodyText"/>
-    <w:uiPriority w:val="9"/>
-    <w:unhideWhenUsed/>
-    <w:qFormat/>
-    <w:pPr>
-      <w:keepNext/>
-      <w:keepLines/>
-      <w:spacing w:after="0" w:before="200"/>
-      <w:outlineLvl w:val="8"/>
-    </w:pPr>
-    <w:rPr>
-      <w:rFonts w:asciiTheme="majorHAnsi" w:cstheme="majorBidi" w:eastAsiaTheme="majorEastAsia" w:hAnsiTheme="majorHAnsi"/>
-      <w:color w:themeColor="accent1" w:val="4F81BD"/>
-      <w:sz w:val="24"/>
-      <w:szCs w:val="24"/>
-    </w:rPr>
-  </w:style>
-  <w:style w:styleId="BlockText" w:type="paragraph">
+  </w:style>
+  <w:style w:type="paragraph" w:styleId="BlockText">
     <w:name w:val="Block Text"/>
     <w:basedOn w:val="BodyText"/>
     <w:next w:val="BodyText"/>
@@ -1407,55 +1663,47 @@
     <w:unhideWhenUsed/>
     <w:qFormat/>
     <w:pPr>
-      <w:spacing w:after="100" w:before="100"/>
-      <w:ind w:firstLine="0" w:left="480" w:right="480"/>
+      <w:spacing w:before="100" w:after="100"/>
+      <w:ind w:left="480" w:right="480"/>
     </w:pPr>
   </w:style>
-  <w:style w:styleId="FootnoteText" w:type="paragraph">
-    <w:name w:val="Footnote Text"/>
+  <w:style w:type="paragraph" w:styleId="FootnoteText">
+    <w:name w:val="footnote text"/>
     <w:basedOn w:val="Normal"/>
-    <w:next w:val="FootnoteText"/>
     <w:uiPriority w:val="9"/>
     <w:unhideWhenUsed/>
     <w:qFormat/>
   </w:style>
-  <w:style w:default="1" w:styleId="DefaultParagraphFont" w:type="character">
-    <w:name w:val="Default Paragraph Font"/>
-    <w:semiHidden/>
-    <w:unhideWhenUsed/>
-  </w:style>
-  <w:style w:default="1" w:styleId="Table" w:type="table">
+  <w:style w:type="table" w:customStyle="1" w:styleId="Table">
     <w:name w:val="Table"/>
-    <w:basedOn w:val="TableNormal"/>
     <w:semiHidden/>
     <w:unhideWhenUsed/>
     <w:qFormat/>
     <w:tblPr>
-      <w:tblInd w:type="dxa" w:w="0"/>
+      <w:tblInd w:w="0" w:type="dxa"/>
       <w:tblCellMar>
-        <w:top w:type="dxa" w:w="0"/>
-        <w:left w:type="dxa" w:w="108"/>
-        <w:bottom w:type="dxa" w:w="0"/>
-        <w:right w:type="dxa" w:w="108"/>
+        <w:top w:w="0" w:type="dxa"/>
+        <w:left w:w="108" w:type="dxa"/>
+        <w:bottom w:w="0" w:type="dxa"/>
+        <w:right w:w="108" w:type="dxa"/>
       </w:tblCellMar>
     </w:tblPr>
     <w:tblStylePr w:type="firstRow">
       <w:tblPr>
         <w:jc w:val="left"/>
-        <w:tblInd w:type="dxa" w:w="0"/>
       </w:tblPr>
       <w:trPr>
         <w:jc w:val="left"/>
       </w:trPr>
       <w:tcPr>
+        <w:tcBorders>
+          <w:bottom w:val="single" w:sz="0" w:space="0" w:color="auto"/>
+        </w:tcBorders>
         <w:vAlign w:val="bottom"/>
-        <w:tcBorders>
-          <w:bottom w:val="single"/>
-        </w:tcBorders>
       </w:tcPr>
     </w:tblStylePr>
   </w:style>
-  <w:style w:customStyle="1" w:styleId="DefinitionTerm" w:type="paragraph">
+  <w:style w:type="paragraph" w:customStyle="1" w:styleId="DefinitionTerm">
     <w:name w:val="Definition Term"/>
     <w:basedOn w:val="Normal"/>
     <w:next w:val="Definition"/>
@@ -1468,75 +1716,76 @@
       <w:b/>
     </w:rPr>
   </w:style>
-  <w:style w:customStyle="1" w:styleId="Definition" w:type="paragraph">
+  <w:style w:type="paragraph" w:customStyle="1" w:styleId="Definition">
     <w:name w:val="Definition"/>
     <w:basedOn w:val="Normal"/>
   </w:style>
-  <w:style w:styleId="Caption" w:type="paragraph">
-    <w:name w:val="Caption"/>
+  <w:style w:type="paragraph" w:styleId="Caption">
+    <w:name w:val="caption"/>
     <w:basedOn w:val="Normal"/>
-    <w:link w:val="BodyTextChar"/>
+    <w:link w:val="CaptionChar"/>
     <w:pPr>
-      <w:spacing w:after="120" w:before="0"/>
+      <w:spacing w:after="120"/>
     </w:pPr>
     <w:rPr>
       <w:i/>
     </w:rPr>
   </w:style>
-  <w:style w:customStyle="1" w:styleId="TableCaption" w:type="paragraph">
+  <w:style w:type="paragraph" w:customStyle="1" w:styleId="TableCaption">
     <w:name w:val="Table Caption"/>
     <w:basedOn w:val="Caption"/>
     <w:pPr>
       <w:keepNext/>
     </w:pPr>
   </w:style>
-  <w:style w:customStyle="1" w:styleId="ImageCaption" w:type="paragraph">
+  <w:style w:type="paragraph" w:customStyle="1" w:styleId="ImageCaption">
     <w:name w:val="Image Caption"/>
     <w:basedOn w:val="Caption"/>
   </w:style>
-  <w:style w:customStyle="1" w:styleId="Figure" w:type="paragraph">
+  <w:style w:type="paragraph" w:customStyle="1" w:styleId="Figure">
     <w:name w:val="Figure"/>
     <w:basedOn w:val="Normal"/>
   </w:style>
-  <w:style w:customStyle="1" w:styleId="CaptionedFigure" w:type="paragraph">
+  <w:style w:type="paragraph" w:customStyle="1" w:styleId="CaptionedFigure">
     <w:name w:val="Captioned Figure"/>
     <w:basedOn w:val="Figure"/>
     <w:pPr>
       <w:keepNext/>
     </w:pPr>
   </w:style>
-  <w:style w:customStyle="1" w:styleId="BodyTextChar" w:type="character">
-    <w:name w:val="Body Text Char"/>
+  <w:style w:type="character" w:customStyle="1" w:styleId="CaptionChar">
+    <w:name w:val="Caption Char"/>
     <w:basedOn w:val="DefaultParagraphFont"/>
-    <w:link w:val="BodyText"/>
-  </w:style>
-  <w:style w:customStyle="1" w:styleId="VerbatimChar" w:type="character">
+    <w:link w:val="Caption"/>
+  </w:style>
+  <w:style w:type="character" w:customStyle="1" w:styleId="VerbatimChar">
     <w:name w:val="Verbatim Char"/>
-    <w:basedOn w:val="BodyTextChar"/>
-    <w:rPr>
-      <w:rFonts w:ascii="Consolas" w:hAnsi="Consolas"/>
-      <w:sz w:val="22"/>
-    </w:rPr>
-  </w:style>
-  <w:style w:customStyle="1" w:styleId="SectionNumber" w:type="character">
+    <w:basedOn w:val="CaptionChar"/>
+    <w:link w:val="SourceCode"/>
+    <w:rPr>
+      <w:rFonts w:ascii="Consolas" w:hAnsi="Consolas"/>
+      <w:sz w:val="22"/>
+    </w:rPr>
+  </w:style>
+  <w:style w:type="character" w:customStyle="1" w:styleId="SectionNumber">
     <w:name w:val="Section Number"/>
-    <w:basedOn w:val="BodyTextChar"/>
-  </w:style>
-  <w:style w:styleId="FootnoteReference" w:type="character">
-    <w:name w:val="Footnote Reference"/>
-    <w:basedOn w:val="BodyTextChar"/>
+    <w:basedOn w:val="CaptionChar"/>
+  </w:style>
+  <w:style w:type="character" w:styleId="FootnoteReference">
+    <w:name w:val="footnote reference"/>
+    <w:basedOn w:val="CaptionChar"/>
     <w:rPr>
       <w:vertAlign w:val="superscript"/>
     </w:rPr>
   </w:style>
-  <w:style w:styleId="Hyperlink" w:type="character">
+  <w:style w:type="character" w:styleId="Hyperlink">
     <w:name w:val="Hyperlink"/>
-    <w:basedOn w:val="BodyTextChar"/>
-    <w:rPr>
-      <w:color w:themeColor="accent1" w:val="4F81BD"/>
-    </w:rPr>
-  </w:style>
-  <w:style w:styleId="TOCHeading" w:type="paragraph">
+    <w:basedOn w:val="CaptionChar"/>
+    <w:rPr>
+      <w:color w:val="4F81BD" w:themeColor="accent1"/>
+    </w:rPr>
+  </w:style>
+  <w:style w:type="paragraph" w:styleId="TOCHeading">
     <w:name w:val="TOC Heading"/>
     <w:basedOn w:val="Heading1"/>
     <w:next w:val="BodyText"/>
@@ -1548,10 +1797,9 @@
       <w:outlineLvl w:val="9"/>
     </w:pPr>
     <w:rPr>
-      <w:rFonts w:asciiTheme="majorHAnsi" w:cstheme="majorBidi" w:eastAsiaTheme="majorEastAsia" w:hAnsiTheme="majorHAnsi"/>
       <w:b w:val="0"/>
       <w:bCs w:val="0"/>
-      <w:color w:themeColor="accent1" w:themeShade="BF" w:val="365F91"/>
+      <w:color w:val="365F91" w:themeColor="accent1" w:themeShade="BF"/>
     </w:rPr>
   </w:style>
   <w:style w:type="paragraph" w:customStyle="1" w:styleId="SourceCode">
@@ -1559,269 +1807,331 @@
     <w:basedOn w:val="Normal"/>
     <w:link w:val="VerbatimChar"/>
     <w:pPr>
-      <w:wordWrap w:val="off"/>
-      <w:shd w:val="clear" w:fill="f8f8f8"/>
+      <w:shd w:val="clear" w:color="auto" w:fill="F8F8F8"/>
+      <w:wordWrap w:val="0"/>
     </w:pPr>
   </w:style>
   <w:style w:type="character" w:customStyle="1" w:styleId="KeywordTok">
     <w:name w:val="KeywordTok"/>
     <w:basedOn w:val="VerbatimChar"/>
     <w:rPr>
-      <w:color w:val="204a87"/>
-      <w:shd w:val="clear" w:fill="f8f8f8"/>
+      <w:rFonts w:ascii="Consolas" w:hAnsi="Consolas"/>
       <w:b/>
+      <w:color w:val="204A87"/>
+      <w:sz w:val="22"/>
+      <w:shd w:val="clear" w:color="auto" w:fill="F8F8F8"/>
     </w:rPr>
   </w:style>
   <w:style w:type="character" w:customStyle="1" w:styleId="DataTypeTok">
     <w:name w:val="DataTypeTok"/>
     <w:basedOn w:val="VerbatimChar"/>
     <w:rPr>
-      <w:color w:val="204a87"/>
-      <w:shd w:val="clear" w:fill="f8f8f8"/>
+      <w:rFonts w:ascii="Consolas" w:hAnsi="Consolas"/>
+      <w:color w:val="204A87"/>
+      <w:sz w:val="22"/>
+      <w:shd w:val="clear" w:color="auto" w:fill="F8F8F8"/>
     </w:rPr>
   </w:style>
   <w:style w:type="character" w:customStyle="1" w:styleId="DecValTok">
     <w:name w:val="DecValTok"/>
     <w:basedOn w:val="VerbatimChar"/>
     <w:rPr>
-      <w:color w:val="0000cf"/>
-      <w:shd w:val="clear" w:fill="f8f8f8"/>
+      <w:rFonts w:ascii="Consolas" w:hAnsi="Consolas"/>
+      <w:color w:val="0000CF"/>
+      <w:sz w:val="22"/>
+      <w:shd w:val="clear" w:color="auto" w:fill="F8F8F8"/>
     </w:rPr>
   </w:style>
   <w:style w:type="character" w:customStyle="1" w:styleId="BaseNTok">
     <w:name w:val="BaseNTok"/>
     <w:basedOn w:val="VerbatimChar"/>
     <w:rPr>
-      <w:color w:val="0000cf"/>
-      <w:shd w:val="clear" w:fill="f8f8f8"/>
+      <w:rFonts w:ascii="Consolas" w:hAnsi="Consolas"/>
+      <w:color w:val="0000CF"/>
+      <w:sz w:val="22"/>
+      <w:shd w:val="clear" w:color="auto" w:fill="F8F8F8"/>
     </w:rPr>
   </w:style>
   <w:style w:type="character" w:customStyle="1" w:styleId="FloatTok">
     <w:name w:val="FloatTok"/>
     <w:basedOn w:val="VerbatimChar"/>
     <w:rPr>
-      <w:color w:val="0000cf"/>
-      <w:shd w:val="clear" w:fill="f8f8f8"/>
+      <w:rFonts w:ascii="Consolas" w:hAnsi="Consolas"/>
+      <w:color w:val="0000CF"/>
+      <w:sz w:val="22"/>
+      <w:shd w:val="clear" w:color="auto" w:fill="F8F8F8"/>
     </w:rPr>
   </w:style>
   <w:style w:type="character" w:customStyle="1" w:styleId="ConstantTok">
     <w:name w:val="ConstantTok"/>
     <w:basedOn w:val="VerbatimChar"/>
     <w:rPr>
-      <w:color w:val="8f5902"/>
-      <w:shd w:val="clear" w:fill="f8f8f8"/>
+      <w:rFonts w:ascii="Consolas" w:hAnsi="Consolas"/>
+      <w:color w:val="8F5902"/>
+      <w:sz w:val="22"/>
+      <w:shd w:val="clear" w:color="auto" w:fill="F8F8F8"/>
     </w:rPr>
   </w:style>
   <w:style w:type="character" w:customStyle="1" w:styleId="CharTok">
     <w:name w:val="CharTok"/>
     <w:basedOn w:val="VerbatimChar"/>
     <w:rPr>
-      <w:color w:val="4e9a06"/>
-      <w:shd w:val="clear" w:fill="f8f8f8"/>
+      <w:rFonts w:ascii="Consolas" w:hAnsi="Consolas"/>
+      <w:color w:val="4E9A06"/>
+      <w:sz w:val="22"/>
+      <w:shd w:val="clear" w:color="auto" w:fill="F8F8F8"/>
     </w:rPr>
   </w:style>
   <w:style w:type="character" w:customStyle="1" w:styleId="SpecialCharTok">
     <w:name w:val="SpecialCharTok"/>
     <w:basedOn w:val="VerbatimChar"/>
     <w:rPr>
-      <w:color w:val="ce5c00"/>
-      <w:shd w:val="clear" w:fill="f8f8f8"/>
+      <w:rFonts w:ascii="Consolas" w:hAnsi="Consolas"/>
       <w:b/>
+      <w:color w:val="CE5C00"/>
+      <w:sz w:val="22"/>
+      <w:shd w:val="clear" w:color="auto" w:fill="F8F8F8"/>
     </w:rPr>
   </w:style>
   <w:style w:type="character" w:customStyle="1" w:styleId="StringTok">
     <w:name w:val="StringTok"/>
     <w:basedOn w:val="VerbatimChar"/>
     <w:rPr>
-      <w:color w:val="4e9a06"/>
-      <w:shd w:val="clear" w:fill="f8f8f8"/>
+      <w:rFonts w:ascii="Consolas" w:hAnsi="Consolas"/>
+      <w:color w:val="4E9A06"/>
+      <w:sz w:val="22"/>
+      <w:shd w:val="clear" w:color="auto" w:fill="F8F8F8"/>
     </w:rPr>
   </w:style>
   <w:style w:type="character" w:customStyle="1" w:styleId="VerbatimStringTok">
     <w:name w:val="VerbatimStringTok"/>
     <w:basedOn w:val="VerbatimChar"/>
     <w:rPr>
-      <w:color w:val="4e9a06"/>
-      <w:shd w:val="clear" w:fill="f8f8f8"/>
+      <w:rFonts w:ascii="Consolas" w:hAnsi="Consolas"/>
+      <w:color w:val="4E9A06"/>
+      <w:sz w:val="22"/>
+      <w:shd w:val="clear" w:color="auto" w:fill="F8F8F8"/>
     </w:rPr>
   </w:style>
   <w:style w:type="character" w:customStyle="1" w:styleId="SpecialStringTok">
     <w:name w:val="SpecialStringTok"/>
     <w:basedOn w:val="VerbatimChar"/>
     <w:rPr>
-      <w:color w:val="4e9a06"/>
-      <w:shd w:val="clear" w:fill="f8f8f8"/>
+      <w:rFonts w:ascii="Consolas" w:hAnsi="Consolas"/>
+      <w:color w:val="4E9A06"/>
+      <w:sz w:val="22"/>
+      <w:shd w:val="clear" w:color="auto" w:fill="F8F8F8"/>
     </w:rPr>
   </w:style>
   <w:style w:type="character" w:customStyle="1" w:styleId="ImportTok">
     <w:name w:val="ImportTok"/>
     <w:basedOn w:val="VerbatimChar"/>
     <w:rPr>
-      <w:shd w:val="clear" w:fill="f8f8f8"/>
+      <w:rFonts w:ascii="Consolas" w:hAnsi="Consolas"/>
+      <w:sz w:val="22"/>
+      <w:shd w:val="clear" w:color="auto" w:fill="F8F8F8"/>
     </w:rPr>
   </w:style>
   <w:style w:type="character" w:customStyle="1" w:styleId="CommentTok">
     <w:name w:val="CommentTok"/>
     <w:basedOn w:val="VerbatimChar"/>
     <w:rPr>
-      <w:color w:val="8f5902"/>
-      <w:shd w:val="clear" w:fill="f8f8f8"/>
+      <w:rFonts w:ascii="Consolas" w:hAnsi="Consolas"/>
       <w:i/>
+      <w:color w:val="8F5902"/>
+      <w:sz w:val="22"/>
+      <w:shd w:val="clear" w:color="auto" w:fill="F8F8F8"/>
     </w:rPr>
   </w:style>
   <w:style w:type="character" w:customStyle="1" w:styleId="DocumentationTok">
     <w:name w:val="DocumentationTok"/>
     <w:basedOn w:val="VerbatimChar"/>
     <w:rPr>
-      <w:color w:val="8f5902"/>
-      <w:shd w:val="clear" w:fill="f8f8f8"/>
+      <w:rFonts w:ascii="Consolas" w:hAnsi="Consolas"/>
       <w:b/>
       <w:i/>
+      <w:color w:val="8F5902"/>
+      <w:sz w:val="22"/>
+      <w:shd w:val="clear" w:color="auto" w:fill="F8F8F8"/>
     </w:rPr>
   </w:style>
   <w:style w:type="character" w:customStyle="1" w:styleId="AnnotationTok">
     <w:name w:val="AnnotationTok"/>
     <w:basedOn w:val="VerbatimChar"/>
     <w:rPr>
-      <w:color w:val="8f5902"/>
-      <w:shd w:val="clear" w:fill="f8f8f8"/>
+      <w:rFonts w:ascii="Consolas" w:hAnsi="Consolas"/>
       <w:b/>
       <w:i/>
+      <w:color w:val="8F5902"/>
+      <w:sz w:val="22"/>
+      <w:shd w:val="clear" w:color="auto" w:fill="F8F8F8"/>
     </w:rPr>
   </w:style>
   <w:style w:type="character" w:customStyle="1" w:styleId="CommentVarTok">
     <w:name w:val="CommentVarTok"/>
     <w:basedOn w:val="VerbatimChar"/>
     <w:rPr>
-      <w:color w:val="8f5902"/>
-      <w:shd w:val="clear" w:fill="f8f8f8"/>
+      <w:rFonts w:ascii="Consolas" w:hAnsi="Consolas"/>
       <w:b/>
       <w:i/>
+      <w:color w:val="8F5902"/>
+      <w:sz w:val="22"/>
+      <w:shd w:val="clear" w:color="auto" w:fill="F8F8F8"/>
     </w:rPr>
   </w:style>
   <w:style w:type="character" w:customStyle="1" w:styleId="OtherTok">
     <w:name w:val="OtherTok"/>
     <w:basedOn w:val="VerbatimChar"/>
     <w:rPr>
-      <w:color w:val="8f5902"/>
-      <w:shd w:val="clear" w:fill="f8f8f8"/>
+      <w:rFonts w:ascii="Consolas" w:hAnsi="Consolas"/>
+      <w:color w:val="8F5902"/>
+      <w:sz w:val="22"/>
+      <w:shd w:val="clear" w:color="auto" w:fill="F8F8F8"/>
     </w:rPr>
   </w:style>
   <w:style w:type="character" w:customStyle="1" w:styleId="FunctionTok">
     <w:name w:val="FunctionTok"/>
     <w:basedOn w:val="VerbatimChar"/>
     <w:rPr>
-      <w:color w:val="204a87"/>
-      <w:shd w:val="clear" w:fill="f8f8f8"/>
+      <w:rFonts w:ascii="Consolas" w:hAnsi="Consolas"/>
       <w:b/>
+      <w:color w:val="204A87"/>
+      <w:sz w:val="22"/>
+      <w:shd w:val="clear" w:color="auto" w:fill="F8F8F8"/>
     </w:rPr>
   </w:style>
   <w:style w:type="character" w:customStyle="1" w:styleId="VariableTok">
     <w:name w:val="VariableTok"/>
     <w:basedOn w:val="VerbatimChar"/>
     <w:rPr>
+      <w:rFonts w:ascii="Consolas" w:hAnsi="Consolas"/>
       <w:color w:val="000000"/>
-      <w:shd w:val="clear" w:fill="f8f8f8"/>
+      <w:sz w:val="22"/>
+      <w:shd w:val="clear" w:color="auto" w:fill="F8F8F8"/>
     </w:rPr>
   </w:style>
   <w:style w:type="character" w:customStyle="1" w:styleId="ControlFlowTok">
     <w:name w:val="ControlFlowTok"/>
     <w:basedOn w:val="VerbatimChar"/>
     <w:rPr>
-      <w:color w:val="204a87"/>
-      <w:shd w:val="clear" w:fill="f8f8f8"/>
+      <w:rFonts w:ascii="Consolas" w:hAnsi="Consolas"/>
       <w:b/>
+      <w:color w:val="204A87"/>
+      <w:sz w:val="22"/>
+      <w:shd w:val="clear" w:color="auto" w:fill="F8F8F8"/>
     </w:rPr>
   </w:style>
   <w:style w:type="character" w:customStyle="1" w:styleId="OperatorTok">
     <w:name w:val="OperatorTok"/>
     <w:basedOn w:val="VerbatimChar"/>
     <w:rPr>
-      <w:color w:val="ce5c00"/>
-      <w:shd w:val="clear" w:fill="f8f8f8"/>
+      <w:rFonts w:ascii="Consolas" w:hAnsi="Consolas"/>
       <w:b/>
+      <w:color w:val="CE5C00"/>
+      <w:sz w:val="22"/>
+      <w:shd w:val="clear" w:color="auto" w:fill="F8F8F8"/>
     </w:rPr>
   </w:style>
   <w:style w:type="character" w:customStyle="1" w:styleId="BuiltInTok">
     <w:name w:val="BuiltInTok"/>
     <w:basedOn w:val="VerbatimChar"/>
     <w:rPr>
-      <w:shd w:val="clear" w:fill="f8f8f8"/>
+      <w:rFonts w:ascii="Consolas" w:hAnsi="Consolas"/>
+      <w:sz w:val="22"/>
+      <w:shd w:val="clear" w:color="auto" w:fill="F8F8F8"/>
     </w:rPr>
   </w:style>
   <w:style w:type="character" w:customStyle="1" w:styleId="ExtensionTok">
     <w:name w:val="ExtensionTok"/>
     <w:basedOn w:val="VerbatimChar"/>
     <w:rPr>
-      <w:shd w:val="clear" w:fill="f8f8f8"/>
+      <w:rFonts w:ascii="Consolas" w:hAnsi="Consolas"/>
+      <w:sz w:val="22"/>
+      <w:shd w:val="clear" w:color="auto" w:fill="F8F8F8"/>
     </w:rPr>
   </w:style>
   <w:style w:type="character" w:customStyle="1" w:styleId="PreprocessorTok">
     <w:name w:val="PreprocessorTok"/>
     <w:basedOn w:val="VerbatimChar"/>
     <w:rPr>
-      <w:color w:val="8f5902"/>
-      <w:shd w:val="clear" w:fill="f8f8f8"/>
+      <w:rFonts w:ascii="Consolas" w:hAnsi="Consolas"/>
       <w:i/>
+      <w:color w:val="8F5902"/>
+      <w:sz w:val="22"/>
+      <w:shd w:val="clear" w:color="auto" w:fill="F8F8F8"/>
     </w:rPr>
   </w:style>
   <w:style w:type="character" w:customStyle="1" w:styleId="AttributeTok">
     <w:name w:val="AttributeTok"/>
     <w:basedOn w:val="VerbatimChar"/>
     <w:rPr>
-      <w:color w:val="204a87"/>
-      <w:shd w:val="clear" w:fill="f8f8f8"/>
+      <w:rFonts w:ascii="Consolas" w:hAnsi="Consolas"/>
+      <w:color w:val="204A87"/>
+      <w:sz w:val="22"/>
+      <w:shd w:val="clear" w:color="auto" w:fill="F8F8F8"/>
     </w:rPr>
   </w:style>
   <w:style w:type="character" w:customStyle="1" w:styleId="RegionMarkerTok">
     <w:name w:val="RegionMarkerTok"/>
     <w:basedOn w:val="VerbatimChar"/>
     <w:rPr>
-      <w:shd w:val="clear" w:fill="f8f8f8"/>
+      <w:rFonts w:ascii="Consolas" w:hAnsi="Consolas"/>
+      <w:sz w:val="22"/>
+      <w:shd w:val="clear" w:color="auto" w:fill="F8F8F8"/>
     </w:rPr>
   </w:style>
   <w:style w:type="character" w:customStyle="1" w:styleId="InformationTok">
     <w:name w:val="InformationTok"/>
     <w:basedOn w:val="VerbatimChar"/>
     <w:rPr>
-      <w:color w:val="8f5902"/>
-      <w:shd w:val="clear" w:fill="f8f8f8"/>
+      <w:rFonts w:ascii="Consolas" w:hAnsi="Consolas"/>
       <w:b/>
       <w:i/>
+      <w:color w:val="8F5902"/>
+      <w:sz w:val="22"/>
+      <w:shd w:val="clear" w:color="auto" w:fill="F8F8F8"/>
     </w:rPr>
   </w:style>
   <w:style w:type="character" w:customStyle="1" w:styleId="WarningTok">
     <w:name w:val="WarningTok"/>
     <w:basedOn w:val="VerbatimChar"/>
     <w:rPr>
-      <w:color w:val="8f5902"/>
-      <w:shd w:val="clear" w:fill="f8f8f8"/>
+      <w:rFonts w:ascii="Consolas" w:hAnsi="Consolas"/>
       <w:b/>
       <w:i/>
+      <w:color w:val="8F5902"/>
+      <w:sz w:val="22"/>
+      <w:shd w:val="clear" w:color="auto" w:fill="F8F8F8"/>
     </w:rPr>
   </w:style>
   <w:style w:type="character" w:customStyle="1" w:styleId="AlertTok">
     <w:name w:val="AlertTok"/>
     <w:basedOn w:val="VerbatimChar"/>
     <w:rPr>
-      <w:color w:val="ef2929"/>
-      <w:shd w:val="clear" w:fill="f8f8f8"/>
+      <w:rFonts w:ascii="Consolas" w:hAnsi="Consolas"/>
+      <w:color w:val="EF2929"/>
+      <w:sz w:val="22"/>
+      <w:shd w:val="clear" w:color="auto" w:fill="F8F8F8"/>
     </w:rPr>
   </w:style>
   <w:style w:type="character" w:customStyle="1" w:styleId="ErrorTok">
     <w:name w:val="ErrorTok"/>
     <w:basedOn w:val="VerbatimChar"/>
     <w:rPr>
-      <w:color w:val="a40000"/>
-      <w:shd w:val="clear" w:fill="f8f8f8"/>
+      <w:rFonts w:ascii="Consolas" w:hAnsi="Consolas"/>
       <w:b/>
+      <w:color w:val="A40000"/>
+      <w:sz w:val="22"/>
+      <w:shd w:val="clear" w:color="auto" w:fill="F8F8F8"/>
     </w:rPr>
   </w:style>
   <w:style w:type="character" w:customStyle="1" w:styleId="NormalTok">
     <w:name w:val="NormalTok"/>
     <w:basedOn w:val="VerbatimChar"/>
     <w:rPr>
-      <w:shd w:val="clear" w:fill="f8f8f8"/>
+      <w:rFonts w:ascii="Consolas" w:hAnsi="Consolas"/>
+      <w:sz w:val="22"/>
+      <w:shd w:val="clear" w:color="auto" w:fill="F8F8F8"/>
     </w:rPr>
   </w:style>
 </w:styles>

</xml_diff>

<commit_message>
new knit ontology models
</commit_message>
<xml_diff>
--- a/OntologyModels.docx
+++ b/OntologyModels.docx
@@ -42,10 +42,9 @@
         <w:rPr>
           <w:noProof/>
         </w:rPr>
-        <w:lastRenderedPageBreak/>
         <w:drawing>
-          <wp:inline distT="0" distB="0" distL="0" distR="0" wp14:anchorId="5F4366DE" wp14:editId="37CE3435">
-            <wp:extent cx="5334000" cy="3465710"/>
+          <wp:inline distT="0" distB="0" distL="0" distR="0" wp14:anchorId="7D04F6AE" wp14:editId="56712273">
+            <wp:extent cx="2352675" cy="1519028"/>
             <wp:effectExtent l="0" t="0" r="0" b="0"/>
             <wp:docPr id="21" name="Picture"/>
             <wp:cNvGraphicFramePr/>
@@ -60,6 +59,543 @@
                   </pic:nvPicPr>
                   <pic:blipFill>
                     <a:blip r:embed="rId7"/>
+                    <a:stretch>
+                      <a:fillRect/>
+                    </a:stretch>
+                  </pic:blipFill>
+                  <pic:spPr bwMode="auto">
+                    <a:xfrm>
+                      <a:off x="0" y="0"/>
+                      <a:ext cx="2356516" cy="1521508"/>
+                    </a:xfrm>
+                    <a:prstGeom prst="rect">
+                      <a:avLst/>
+                    </a:prstGeom>
+                    <a:noFill/>
+                    <a:ln w="9525">
+                      <a:noFill/>
+                      <a:headEnd/>
+                      <a:tailEnd/>
+                    </a:ln>
+                  </pic:spPr>
+                </pic:pic>
+              </a:graphicData>
+            </a:graphic>
+          </wp:inline>
+        </w:drawing>
+      </w:r>
+      <w:r>
+        <w:rPr>
+          <w:noProof/>
+        </w:rPr>
+        <w:drawing>
+          <wp:inline distT="0" distB="0" distL="0" distR="0" wp14:anchorId="227E376E" wp14:editId="58962DC8">
+            <wp:extent cx="2552700" cy="1533525"/>
+            <wp:effectExtent l="0" t="0" r="0" b="0"/>
+            <wp:docPr id="24" name="Picture"/>
+            <wp:cNvGraphicFramePr/>
+            <a:graphic xmlns:a="http://schemas.openxmlformats.org/drawingml/2006/main">
+              <a:graphicData uri="http://schemas.openxmlformats.org/drawingml/2006/picture">
+                <pic:pic xmlns:pic="http://schemas.openxmlformats.org/drawingml/2006/picture">
+                  <pic:nvPicPr>
+                    <pic:cNvPr id="25" name="Picture" descr="OntologyModels_files/figure-docx/unnamed-chunk-1-2.png"/>
+                    <pic:cNvPicPr>
+                      <a:picLocks noChangeAspect="1" noChangeArrowheads="1"/>
+                    </pic:cNvPicPr>
+                  </pic:nvPicPr>
+                  <pic:blipFill>
+                    <a:blip r:embed="rId8"/>
+                    <a:stretch>
+                      <a:fillRect/>
+                    </a:stretch>
+                  </pic:blipFill>
+                  <pic:spPr bwMode="auto">
+                    <a:xfrm>
+                      <a:off x="0" y="0"/>
+                      <a:ext cx="2563936" cy="1540275"/>
+                    </a:xfrm>
+                    <a:prstGeom prst="rect">
+                      <a:avLst/>
+                    </a:prstGeom>
+                    <a:noFill/>
+                    <a:ln w="9525">
+                      <a:noFill/>
+                      <a:headEnd/>
+                      <a:tailEnd/>
+                    </a:ln>
+                  </pic:spPr>
+                </pic:pic>
+              </a:graphicData>
+            </a:graphic>
+          </wp:inline>
+        </w:drawing>
+      </w:r>
+    </w:p>
+    <w:p>
+      <w:pPr>
+        <w:pStyle w:val="BodyText"/>
+      </w:pPr>
+      <w:r>
+        <w:t>We see here the pattern of a positive association between neuroticism and PID scores, and a negative association of all other NEO scales, with the exception of openness to experience that had no association, except to psychoticism. Conscientiousness is another exception to this pattern because of the diverging associations with anancasticity (positive) and disinhibition (negative).</w:t>
+      </w:r>
+    </w:p>
+    <w:p>
+      <w:pPr>
+        <w:pStyle w:val="BodyText"/>
+      </w:pPr>
+      <w:r>
+        <w:t>To see how much these correlations are explained by semantic relatedness, we plotted their absolute value on semantic relatedness (we used the absolute value to redress the issue of the differing polarity of the NEO subscales).</w:t>
+      </w:r>
+    </w:p>
+    <w:p>
+      <w:pPr>
+        <w:pStyle w:val="BodyText"/>
+        <w:jc w:val="center"/>
+      </w:pPr>
+      <w:r>
+        <w:rPr>
+          <w:noProof/>
+        </w:rPr>
+        <w:drawing>
+          <wp:inline distT="0" distB="0" distL="0" distR="0" wp14:anchorId="166E7BF9" wp14:editId="7912B0F7">
+            <wp:extent cx="3919538" cy="2893475"/>
+            <wp:effectExtent l="0" t="0" r="0" b="0"/>
+            <wp:docPr id="27" name="Picture"/>
+            <wp:cNvGraphicFramePr/>
+            <a:graphic xmlns:a="http://schemas.openxmlformats.org/drawingml/2006/main">
+              <a:graphicData uri="http://schemas.openxmlformats.org/drawingml/2006/picture">
+                <pic:pic xmlns:pic="http://schemas.openxmlformats.org/drawingml/2006/picture">
+                  <pic:nvPicPr>
+                    <pic:cNvPr id="28" name="Picture" descr="OntologyModels_files/figure-docx/unnamed-chunk-2-1.png"/>
+                    <pic:cNvPicPr>
+                      <a:picLocks noChangeAspect="1" noChangeArrowheads="1"/>
+                    </pic:cNvPicPr>
+                  </pic:nvPicPr>
+                  <pic:blipFill>
+                    <a:blip r:embed="rId9"/>
+                    <a:stretch>
+                      <a:fillRect/>
+                    </a:stretch>
+                  </pic:blipFill>
+                  <pic:spPr bwMode="auto">
+                    <a:xfrm>
+                      <a:off x="0" y="0"/>
+                      <a:ext cx="3939032" cy="2907866"/>
+                    </a:xfrm>
+                    <a:prstGeom prst="rect">
+                      <a:avLst/>
+                    </a:prstGeom>
+                    <a:noFill/>
+                    <a:ln w="9525">
+                      <a:noFill/>
+                      <a:headEnd/>
+                      <a:tailEnd/>
+                    </a:ln>
+                  </pic:spPr>
+                </pic:pic>
+              </a:graphicData>
+            </a:graphic>
+          </wp:inline>
+        </w:drawing>
+      </w:r>
+    </w:p>
+    <w:p>
+      <w:pPr>
+        <w:pStyle w:val="SourceCode"/>
+      </w:pPr>
+      <w:r>
+        <w:rPr>
+          <w:rStyle w:val="VerbatimChar"/>
+        </w:rPr>
+        <w:lastRenderedPageBreak/>
+        <w:t xml:space="preserve">## </w:t>
+      </w:r>
+      <w:r>
+        <w:br/>
+      </w:r>
+      <w:r>
+        <w:rPr>
+          <w:rStyle w:val="VerbatimChar"/>
+        </w:rPr>
+        <w:t>## Call:</w:t>
+      </w:r>
+      <w:r>
+        <w:br/>
+      </w:r>
+      <w:r>
+        <w:rPr>
+          <w:rStyle w:val="VerbatimChar"/>
+        </w:rPr>
+        <w:t xml:space="preserve">## glm(formula = abs(corr) ~ dist, family = quasibinomial, data = summarize(group_by(cordata, </w:t>
+      </w:r>
+      <w:r>
+        <w:br/>
+      </w:r>
+      <w:r>
+        <w:rPr>
+          <w:rStyle w:val="VerbatimChar"/>
+        </w:rPr>
+        <w:t>##     typeNEO, traitPID), corr = mean(corrs), dist = mean(cosdist)))</w:t>
+      </w:r>
+      <w:r>
+        <w:br/>
+      </w:r>
+      <w:r>
+        <w:rPr>
+          <w:rStyle w:val="VerbatimChar"/>
+        </w:rPr>
+        <w:t xml:space="preserve">## </w:t>
+      </w:r>
+      <w:r>
+        <w:br/>
+      </w:r>
+      <w:r>
+        <w:rPr>
+          <w:rStyle w:val="VerbatimChar"/>
+        </w:rPr>
+        <w:t xml:space="preserve">## Deviance Residuals: </w:t>
+      </w:r>
+      <w:r>
+        <w:br/>
+      </w:r>
+      <w:r>
+        <w:rPr>
+          <w:rStyle w:val="VerbatimChar"/>
+        </w:rPr>
+        <w:t xml:space="preserve">##      Min        1Q    Median        3Q       Max  </w:t>
+      </w:r>
+      <w:r>
+        <w:br/>
+      </w:r>
+      <w:r>
+        <w:rPr>
+          <w:rStyle w:val="VerbatimChar"/>
+        </w:rPr>
+        <w:t xml:space="preserve">## -0.38666  -0.10752  -0.00349   0.13946   0.24663  </w:t>
+      </w:r>
+      <w:r>
+        <w:br/>
+      </w:r>
+      <w:r>
+        <w:rPr>
+          <w:rStyle w:val="VerbatimChar"/>
+        </w:rPr>
+        <w:t xml:space="preserve">## </w:t>
+      </w:r>
+      <w:r>
+        <w:br/>
+      </w:r>
+      <w:r>
+        <w:rPr>
+          <w:rStyle w:val="VerbatimChar"/>
+        </w:rPr>
+        <w:t>## Coefficients:</w:t>
+      </w:r>
+      <w:r>
+        <w:br/>
+      </w:r>
+      <w:r>
+        <w:rPr>
+          <w:rStyle w:val="VerbatimChar"/>
+        </w:rPr>
+        <w:t xml:space="preserve">##             Estimate Std. Error t value Pr(&gt;|t|)    </w:t>
+      </w:r>
+      <w:r>
+        <w:br/>
+      </w:r>
+      <w:r>
+        <w:rPr>
+          <w:rStyle w:val="VerbatimChar"/>
+        </w:rPr>
+        <w:t>## (Intercept)   19.344      3.922   4.932 3.34e-05 ***</w:t>
+      </w:r>
+      <w:r>
+        <w:br/>
+      </w:r>
+      <w:r>
+        <w:rPr>
+          <w:rStyle w:val="VerbatimChar"/>
+        </w:rPr>
+        <w:t>## dist         -19.688      3.606  -5.460 7.90e-06 ***</w:t>
+      </w:r>
+      <w:r>
+        <w:br/>
+      </w:r>
+      <w:r>
+        <w:rPr>
+          <w:rStyle w:val="VerbatimChar"/>
+        </w:rPr>
+        <w:t>## ---</w:t>
+      </w:r>
+      <w:r>
+        <w:br/>
+      </w:r>
+      <w:r>
+        <w:rPr>
+          <w:rStyle w:val="VerbatimChar"/>
+        </w:rPr>
+        <w:t>## Signif. codes:  0 '***' 0.001 '**' 0.01 '*' 0.05 '.' 0.1 ' ' 1</w:t>
+      </w:r>
+      <w:r>
+        <w:br/>
+      </w:r>
+      <w:r>
+        <w:rPr>
+          <w:rStyle w:val="VerbatimChar"/>
+        </w:rPr>
+        <w:t xml:space="preserve">## </w:t>
+      </w:r>
+      <w:r>
+        <w:br/>
+      </w:r>
+      <w:r>
+        <w:rPr>
+          <w:rStyle w:val="VerbatimChar"/>
+        </w:rPr>
+        <w:t>## (Dispersion parameter for quasibinomial family taken to be 0.02968744)</w:t>
+      </w:r>
+      <w:r>
+        <w:br/>
+      </w:r>
+      <w:r>
+        <w:rPr>
+          <w:rStyle w:val="VerbatimChar"/>
+        </w:rPr>
+        <w:t xml:space="preserve">## </w:t>
+      </w:r>
+      <w:r>
+        <w:br/>
+      </w:r>
+      <w:r>
+        <w:rPr>
+          <w:rStyle w:val="VerbatimChar"/>
+        </w:rPr>
+        <w:t>##     Null deviance: 1.81411  on 29  degrees of freedom</w:t>
+      </w:r>
+      <w:r>
+        <w:br/>
+      </w:r>
+      <w:r>
+        <w:rPr>
+          <w:rStyle w:val="VerbatimChar"/>
+        </w:rPr>
+        <w:t>## Residual deviance: 0.92884  on 28  degrees of freedom</w:t>
+      </w:r>
+      <w:r>
+        <w:br/>
+      </w:r>
+      <w:r>
+        <w:rPr>
+          <w:rStyle w:val="VerbatimChar"/>
+        </w:rPr>
+        <w:t>## AIC: NA</w:t>
+      </w:r>
+      <w:r>
+        <w:br/>
+      </w:r>
+      <w:r>
+        <w:rPr>
+          <w:rStyle w:val="VerbatimChar"/>
+        </w:rPr>
+        <w:t xml:space="preserve">## </w:t>
+      </w:r>
+      <w:r>
+        <w:br/>
+      </w:r>
+      <w:r>
+        <w:rPr>
+          <w:rStyle w:val="VerbatimChar"/>
+        </w:rPr>
+        <w:t>## Number of Fisher Scoring iterations: 5</w:t>
+      </w:r>
+    </w:p>
+    <w:p>
+      <w:pPr>
+        <w:pStyle w:val="FirstParagraph"/>
+      </w:pPr>
+      <w:r>
+        <w:t>In general, the closer the semantic relatedness of items of the respective subscales and traits, the stronger the correlations in the answers of participants (t = -5.5, p &lt; 0.001). We also see that the strongest correlation, given by neuroticism and negative affect, was also accompanied by a short semantic distance between the items of the respective scales. However, the amount of correlation is somewhat higher than we would expect from a linear prediction from the amount of semantic relatedness. We can see also that conscientiousness departed from this pattern. However, the semantic construct implied by the conscientiousness items appears to be heterogeneous. As described in the literature, openness to experience was not related to PID dimensions. We see that in both its large semantic distance and low correlation with total PID scores.</w:t>
+      </w:r>
+    </w:p>
+    <w:p>
+      <w:pPr>
+        <w:pStyle w:val="Heading2"/>
+      </w:pPr>
+      <w:bookmarkStart w:id="0" w:name="X107e7387f4961cfd7b428e347997195e53ab909"/>
+      <w:r>
+        <w:t>Association of individual items in the NEO subscales</w:t>
+      </w:r>
+    </w:p>
+    <w:p>
+      <w:pPr>
+        <w:pStyle w:val="FirstParagraph"/>
+      </w:pPr>
+      <w:r>
+        <w:t>In the following plots, we display the correlation of pairs of individual items on the cosine distance of embeddings to visualize the relation between semantic relatedness and correlation at a smaller level of granualarity. We use color to differentiate the PID facets, and plot the relationship between pairs with curves grouped by NEO subscales (which have different directions).</w:t>
+      </w:r>
+    </w:p>
+    <w:p>
+      <w:pPr>
+        <w:pStyle w:val="BodyText"/>
+      </w:pPr>
+      <w:r>
+        <w:rPr>
+          <w:noProof/>
+        </w:rPr>
+        <w:lastRenderedPageBreak/>
+        <w:drawing>
+          <wp:inline distT="0" distB="0" distL="0" distR="0" wp14:anchorId="5F2F8065" wp14:editId="283638FF">
+            <wp:extent cx="2857500" cy="2142751"/>
+            <wp:effectExtent l="0" t="0" r="0" b="0"/>
+            <wp:docPr id="30" name="Picture"/>
+            <wp:cNvGraphicFramePr/>
+            <a:graphic xmlns:a="http://schemas.openxmlformats.org/drawingml/2006/main">
+              <a:graphicData uri="http://schemas.openxmlformats.org/drawingml/2006/picture">
+                <pic:pic xmlns:pic="http://schemas.openxmlformats.org/drawingml/2006/picture">
+                  <pic:nvPicPr>
+                    <pic:cNvPr id="31" name="Picture" descr="OntologyModels_files/figure-docx/embed_x_corr-1.png"/>
+                    <pic:cNvPicPr>
+                      <a:picLocks noChangeAspect="1" noChangeArrowheads="1"/>
+                    </pic:cNvPicPr>
+                  </pic:nvPicPr>
+                  <pic:blipFill>
+                    <a:blip r:embed="rId10"/>
+                    <a:stretch>
+                      <a:fillRect/>
+                    </a:stretch>
+                  </pic:blipFill>
+                  <pic:spPr bwMode="auto">
+                    <a:xfrm>
+                      <a:off x="0" y="0"/>
+                      <a:ext cx="2884897" cy="2163296"/>
+                    </a:xfrm>
+                    <a:prstGeom prst="rect">
+                      <a:avLst/>
+                    </a:prstGeom>
+                    <a:noFill/>
+                    <a:ln w="9525">
+                      <a:noFill/>
+                      <a:headEnd/>
+                      <a:tailEnd/>
+                    </a:ln>
+                  </pic:spPr>
+                </pic:pic>
+              </a:graphicData>
+            </a:graphic>
+          </wp:inline>
+        </w:drawing>
+      </w:r>
+      <w:r>
+        <w:rPr>
+          <w:noProof/>
+        </w:rPr>
+        <w:drawing>
+          <wp:inline distT="0" distB="0" distL="0" distR="0" wp14:anchorId="6B8D4769" wp14:editId="08024DED">
+            <wp:extent cx="2518569" cy="1952625"/>
+            <wp:effectExtent l="0" t="0" r="0" b="0"/>
+            <wp:docPr id="33" name="Picture"/>
+            <wp:cNvGraphicFramePr/>
+            <a:graphic xmlns:a="http://schemas.openxmlformats.org/drawingml/2006/main">
+              <a:graphicData uri="http://schemas.openxmlformats.org/drawingml/2006/picture">
+                <pic:pic xmlns:pic="http://schemas.openxmlformats.org/drawingml/2006/picture">
+                  <pic:nvPicPr>
+                    <pic:cNvPr id="34" name="Picture" descr="OntologyModels_files/figure-docx/embed_x_corr-2.png"/>
+                    <pic:cNvPicPr>
+                      <a:picLocks noChangeAspect="1" noChangeArrowheads="1"/>
+                    </pic:cNvPicPr>
+                  </pic:nvPicPr>
+                  <pic:blipFill>
+                    <a:blip r:embed="rId11"/>
+                    <a:stretch>
+                      <a:fillRect/>
+                    </a:stretch>
+                  </pic:blipFill>
+                  <pic:spPr bwMode="auto">
+                    <a:xfrm>
+                      <a:off x="0" y="0"/>
+                      <a:ext cx="2523272" cy="1956271"/>
+                    </a:xfrm>
+                    <a:prstGeom prst="rect">
+                      <a:avLst/>
+                    </a:prstGeom>
+                    <a:noFill/>
+                    <a:ln w="9525">
+                      <a:noFill/>
+                      <a:headEnd/>
+                      <a:tailEnd/>
+                    </a:ln>
+                  </pic:spPr>
+                </pic:pic>
+              </a:graphicData>
+            </a:graphic>
+          </wp:inline>
+        </w:drawing>
+      </w:r>
+    </w:p>
+    <w:p>
+      <w:pPr>
+        <w:pStyle w:val="BodyText"/>
+      </w:pPr>
+      <w:r>
+        <w:t>To interpret these plots it is important to remember that each point represents a pair of scale items, one from the NEO inventory and one from the PID scale, from which we take the correlation of responses and the semantic distance. Therefore, as there are 66 NEO items in this database and 36 PID items, there are 66 x 36 = 2376 points in total.</w:t>
+      </w:r>
+    </w:p>
+    <w:p>
+      <w:pPr>
+        <w:pStyle w:val="BodyText"/>
+      </w:pPr>
+      <w:r>
+        <w:t>The first plot demonstrates the diverging relationship between semantic distance and response correlations. At low semantic distance, correlations diverged widely due in part to the fact that some have opposite directions. At high semantic distances, in contrast, we see that the correlations narrowed around the zero point.</w:t>
+      </w:r>
+    </w:p>
+    <w:p>
+      <w:pPr>
+        <w:pStyle w:val="BodyText"/>
+      </w:pPr>
+      <w:r>
+        <w:t>The second plot considers the absolute values of the correlations, to eliminate the obfuscating role of scale items with similar meaning but opposite polarity. This plot shows the extent to which low semantic distance was associated with varying degrees of association in the participant responses. From the fitted responses (obtained with a logistic binomial regression), however, it is clear that on average correlation increased with low semantic distance. Furthermore, we see that neuroticism displayed the strongest association with semantic similarity, and openness to experience the lowest.</w:t>
+      </w:r>
+    </w:p>
+    <w:p>
+      <w:pPr>
+        <w:pStyle w:val="BodyText"/>
+      </w:pPr>
+      <w:r>
+        <w:t>To obtain insight on the items driving these associations, we turn to examining each NEO subscale in turn, avoiding the excessive clutter from the large number of item pairs.</w:t>
+      </w:r>
+      <w:r>
+        <w:t xml:space="preserve"> </w:t>
+      </w:r>
+      <w:r>
+        <w:t>For conscientiusness, we can show that with lower semantic distance the associations diverge into two groups.</w:t>
+      </w:r>
+    </w:p>
+    <w:p>
+      <w:pPr>
+        <w:pStyle w:val="BodyText"/>
+      </w:pPr>
+      <w:r>
+        <w:rPr>
+          <w:noProof/>
+        </w:rPr>
+        <w:lastRenderedPageBreak/>
+        <w:drawing>
+          <wp:inline distT="0" distB="0" distL="0" distR="0" wp14:anchorId="6CF03F5C" wp14:editId="10697B8A">
+            <wp:extent cx="5334000" cy="3465710"/>
+            <wp:effectExtent l="0" t="0" r="0" b="0"/>
+            <wp:docPr id="36" name="Picture"/>
+            <wp:cNvGraphicFramePr/>
+            <a:graphic xmlns:a="http://schemas.openxmlformats.org/drawingml/2006/main">
+              <a:graphicData uri="http://schemas.openxmlformats.org/drawingml/2006/picture">
+                <pic:pic xmlns:pic="http://schemas.openxmlformats.org/drawingml/2006/picture">
+                  <pic:nvPicPr>
+                    <pic:cNvPr id="37" name="Picture" descr="OntologyModels_files/figure-docx/conscientiousness-1.png"/>
+                    <pic:cNvPicPr>
+                      <a:picLocks noChangeAspect="1" noChangeArrowheads="1"/>
+                    </pic:cNvPicPr>
+                  </pic:nvPicPr>
+                  <pic:blipFill>
+                    <a:blip r:embed="rId12"/>
                     <a:stretch>
                       <a:fillRect/>
                     </a:stretch>
@@ -85,27 +621,49 @@
           </wp:inline>
         </w:drawing>
       </w:r>
+    </w:p>
+    <w:p>
+      <w:pPr>
+        <w:pStyle w:val="BodyText"/>
+      </w:pPr>
+      <w:r>
+        <w:t>The items whose PID semantics drove a positive association with NEO conscientiousness items were those concerning rigidity and perfectionism, which are represented in two PID facets. In contrast, the semantics of the PID facets distractibility and irresponsibility drove the negative association with conscientiousness, meaning individuals who are more conscienscious are less distractable and irresponsible.</w:t>
+      </w:r>
+    </w:p>
+    <w:p>
+      <w:pPr>
+        <w:pStyle w:val="BodyText"/>
+      </w:pPr>
+      <w:r>
+        <w:t>We now identify the items in the scale that are responsible for the negative association:</w:t>
+      </w:r>
+    </w:p>
+    <w:p>
+      <w:pPr>
+        <w:pStyle w:val="BodyText"/>
+      </w:pPr>
       <w:r>
         <w:rPr>
           <w:noProof/>
         </w:rPr>
+        <w:lastRenderedPageBreak/>
         <w:drawing>
-          <wp:inline distT="0" distB="0" distL="0" distR="0" wp14:anchorId="7CB59BC2" wp14:editId="5E255EC1">
+          <wp:inline distT="0" distB="0" distL="0" distR="0" wp14:anchorId="54E5F2F0" wp14:editId="14A5CD89">
             <wp:extent cx="5334000" cy="3465710"/>
             <wp:effectExtent l="0" t="0" r="0" b="0"/>
-            <wp:docPr id="24" name="Picture"/>
+            <wp:docPr id="39" name="Picture"/>
             <wp:cNvGraphicFramePr/>
             <a:graphic xmlns:a="http://schemas.openxmlformats.org/drawingml/2006/main">
               <a:graphicData uri="http://schemas.openxmlformats.org/drawingml/2006/picture">
                 <pic:pic xmlns:pic="http://schemas.openxmlformats.org/drawingml/2006/picture">
                   <pic:nvPicPr>
-                    <pic:cNvPr id="25" name="Picture" descr="OntologyModels_files/figure-docx/unnamed-chunk-1-2.png"/>
+                    <pic:cNvPr id="40" name="Picture" descr="OntologyModels_files/figure-docx/conscientiousness_items-1.png"/>
                     <pic:cNvPicPr>
                       <a:picLocks noChangeAspect="1" noChangeArrowheads="1"/>
                     </pic:cNvPicPr>
                   </pic:nvPicPr>
                   <pic:blipFill>
-                    <a:blip r:embed="rId8"/>
+                    <a:blip r:embed="rId13"/>
                     <a:stretch>
                       <a:fillRect/>
                     </a:stretch>
@@ -137,7 +695,7 @@
         <w:pStyle w:val="BodyText"/>
       </w:pPr>
       <w:r>
-        <w:t>We see here the pattern of a positive association between neuroticism and PID scores, and a negative association of all other NEO scales, with the exception of openness to experience that had no association, except to psychoticism. Conscientiousness is another exception to this pattern because of the diverging associations with anancasticity (positive) and disinhibition (negative).</w:t>
+        <w:t>NEO item 60 is “I strive for excellence in everything I do” (Bei allem, was ich tue, strebe ich nach Perfektion”). This ends up correlated with responses on “I keep approaching things the same way, even when it isn’t working” (“Auch wenn es andere zum Wahnsinn treibt, bestehe ich darauf, alles perfekt zu machen”) and “I get stuck on one way of doing things, even when it’s clear it won’t work” (“Ich versuche Dinge weiter zu perfektionieren, auch wenn ich sie wahrscheinlich schon so gut wie möglich hinbekommen habe”). The differences in meaning between the German and English version are enough to produce different results in the semantic analysis: here, the notion of perfectionism drives a semantic association that is absent in the original English language (see Ontology.ipynb).</w:t>
       </w:r>
     </w:p>
     <w:p>
@@ -145,35 +703,35 @@
         <w:pStyle w:val="BodyText"/>
       </w:pPr>
       <w:r>
+        <w:t>Extraversion, by contrast, appears to be so sparsely distributed because of the selective negative association of some items with anhedonia, anxiety, and withdrawal. Here, the language model detected semantic affinities between PID items concerning distractibility and emotional lability that were not confirmed by higher response associations.</w:t>
+      </w:r>
+    </w:p>
+    <w:p>
+      <w:pPr>
+        <w:pStyle w:val="BodyText"/>
+      </w:pPr>
+      <w:r>
+        <w:rPr>
+          <w:noProof/>
+        </w:rPr>
         <w:lastRenderedPageBreak/>
-        <w:t>To see how much these correlations are explained by semantic relatedness, we plotted their absolute value on semantic relatedness (we used the absolute value to redress the issue of the differing polarity of the NEO subscales).</w:t>
-      </w:r>
-    </w:p>
-    <w:p>
-      <w:pPr>
-        <w:pStyle w:val="BodyText"/>
-      </w:pPr>
-      <w:r>
-        <w:rPr>
-          <w:noProof/>
-        </w:rPr>
         <w:drawing>
-          <wp:inline distT="0" distB="0" distL="0" distR="0" wp14:anchorId="5AB106ED" wp14:editId="546392C1">
+          <wp:inline distT="0" distB="0" distL="0" distR="0" wp14:anchorId="37CACD46" wp14:editId="7A31BB5C">
             <wp:extent cx="5334000" cy="3465710"/>
             <wp:effectExtent l="0" t="0" r="0" b="0"/>
-            <wp:docPr id="27" name="Picture"/>
+            <wp:docPr id="42" name="Picture"/>
             <wp:cNvGraphicFramePr/>
             <a:graphic xmlns:a="http://schemas.openxmlformats.org/drawingml/2006/main">
               <a:graphicData uri="http://schemas.openxmlformats.org/drawingml/2006/picture">
                 <pic:pic xmlns:pic="http://schemas.openxmlformats.org/drawingml/2006/picture">
                   <pic:nvPicPr>
-                    <pic:cNvPr id="28" name="Picture" descr="OntologyModels_files/figure-docx/unnamed-chunk-2-1.png"/>
+                    <pic:cNvPr id="43" name="Picture" descr="OntologyModels_files/figure-docx/extraversion-1.png"/>
                     <pic:cNvPicPr>
                       <a:picLocks noChangeAspect="1" noChangeArrowheads="1"/>
                     </pic:cNvPicPr>
                   </pic:nvPicPr>
                   <pic:blipFill>
-                    <a:blip r:embed="rId9"/>
+                    <a:blip r:embed="rId14"/>
                     <a:stretch>
                       <a:fillRect/>
                     </a:stretch>
@@ -202,264 +760,37 @@
     </w:p>
     <w:p>
       <w:pPr>
-        <w:pStyle w:val="SourceCode"/>
-      </w:pPr>
-      <w:r>
-        <w:rPr>
-          <w:rStyle w:val="VerbatimChar"/>
-        </w:rPr>
-        <w:t xml:space="preserve">## </w:t>
-      </w:r>
-      <w:r>
-        <w:br/>
-      </w:r>
-      <w:r>
-        <w:rPr>
-          <w:rStyle w:val="VerbatimChar"/>
-        </w:rPr>
-        <w:t>## Call:</w:t>
-      </w:r>
-      <w:r>
-        <w:br/>
-      </w:r>
-      <w:r>
-        <w:rPr>
-          <w:rStyle w:val="VerbatimChar"/>
-        </w:rPr>
-        <w:t xml:space="preserve">## glm(formula = abs(corr) ~ dist, family = quasibinomial, data = summarize(group_by(cordata, </w:t>
-      </w:r>
-      <w:r>
-        <w:br/>
-      </w:r>
-      <w:r>
-        <w:rPr>
-          <w:rStyle w:val="VerbatimChar"/>
-        </w:rPr>
-        <w:t>##     typeNEO, traitPID), corr = mean(corrs), dist = mean(cosdist)))</w:t>
-      </w:r>
-      <w:r>
-        <w:br/>
-      </w:r>
-      <w:r>
-        <w:rPr>
-          <w:rStyle w:val="VerbatimChar"/>
-        </w:rPr>
-        <w:t xml:space="preserve">## </w:t>
-      </w:r>
-      <w:r>
-        <w:br/>
-      </w:r>
-      <w:r>
-        <w:rPr>
-          <w:rStyle w:val="VerbatimChar"/>
-        </w:rPr>
-        <w:t xml:space="preserve">## Deviance Residuals: </w:t>
-      </w:r>
-      <w:r>
-        <w:br/>
-      </w:r>
-      <w:r>
-        <w:rPr>
-          <w:rStyle w:val="VerbatimChar"/>
-        </w:rPr>
-        <w:t xml:space="preserve">##      Min        1Q    Median        3Q       Max  </w:t>
-      </w:r>
-      <w:r>
-        <w:br/>
-      </w:r>
-      <w:r>
-        <w:rPr>
-          <w:rStyle w:val="VerbatimChar"/>
-        </w:rPr>
-        <w:t xml:space="preserve">## -0.37802  -0.11443   0.00168   0.13497   0.24476  </w:t>
-      </w:r>
-      <w:r>
-        <w:br/>
-      </w:r>
-      <w:r>
-        <w:rPr>
-          <w:rStyle w:val="VerbatimChar"/>
-        </w:rPr>
-        <w:t xml:space="preserve">## </w:t>
-      </w:r>
-      <w:r>
-        <w:br/>
-      </w:r>
-      <w:r>
-        <w:rPr>
-          <w:rStyle w:val="VerbatimChar"/>
-        </w:rPr>
-        <w:t>## Coefficients:</w:t>
-      </w:r>
-      <w:r>
-        <w:br/>
-      </w:r>
-      <w:r>
-        <w:rPr>
-          <w:rStyle w:val="VerbatimChar"/>
-        </w:rPr>
-        <w:t xml:space="preserve">##             Estimate Std. Error t value Pr(&gt;|t|)    </w:t>
-      </w:r>
-      <w:r>
-        <w:br/>
-      </w:r>
-      <w:r>
-        <w:rPr>
-          <w:rStyle w:val="VerbatimChar"/>
-        </w:rPr>
-        <w:t>## (Intercept)   19.366      3.928   4.931 3.35e-05 ***</w:t>
-      </w:r>
-      <w:r>
-        <w:br/>
-      </w:r>
-      <w:r>
-        <w:rPr>
-          <w:rStyle w:val="VerbatimChar"/>
-        </w:rPr>
-        <w:t>## dist         -19.708      3.611  -5.458 7.95e-06 ***</w:t>
-      </w:r>
-      <w:r>
-        <w:br/>
-      </w:r>
-      <w:r>
-        <w:rPr>
-          <w:rStyle w:val="VerbatimChar"/>
-        </w:rPr>
-        <w:t>## ---</w:t>
-      </w:r>
-      <w:r>
-        <w:br/>
-      </w:r>
-      <w:r>
-        <w:rPr>
-          <w:rStyle w:val="VerbatimChar"/>
-        </w:rPr>
-        <w:t>## Signif. codes:  0 '***' 0.001 '**' 0.01 '*' 0.05 '.' 0.1 ' ' 1</w:t>
-      </w:r>
-      <w:r>
-        <w:br/>
-      </w:r>
-      <w:r>
-        <w:rPr>
-          <w:rStyle w:val="VerbatimChar"/>
-        </w:rPr>
-        <w:t xml:space="preserve">## </w:t>
-      </w:r>
-      <w:r>
-        <w:br/>
-      </w:r>
-      <w:r>
-        <w:rPr>
-          <w:rStyle w:val="VerbatimChar"/>
-        </w:rPr>
-        <w:t>## (Dispersion parameter for quasibinomial family taken to be 0.02977943)</w:t>
-      </w:r>
-      <w:r>
-        <w:br/>
-      </w:r>
-      <w:r>
-        <w:rPr>
-          <w:rStyle w:val="VerbatimChar"/>
-        </w:rPr>
-        <w:t xml:space="preserve">## </w:t>
-      </w:r>
-      <w:r>
-        <w:br/>
-      </w:r>
-      <w:r>
-        <w:rPr>
-          <w:rStyle w:val="VerbatimChar"/>
-        </w:rPr>
-        <w:t>##     Null deviance: 1.81380  on 29  degrees of freedom</w:t>
-      </w:r>
-      <w:r>
-        <w:br/>
-      </w:r>
-      <w:r>
-        <w:rPr>
-          <w:rStyle w:val="VerbatimChar"/>
-        </w:rPr>
-        <w:t>## Residual deviance: 0.92642  on 28  degrees of freedom</w:t>
-      </w:r>
-      <w:r>
-        <w:br/>
-      </w:r>
-      <w:r>
-        <w:rPr>
-          <w:rStyle w:val="VerbatimChar"/>
-        </w:rPr>
-        <w:t>## AIC: NA</w:t>
-      </w:r>
-      <w:r>
-        <w:br/>
-      </w:r>
-      <w:r>
-        <w:rPr>
-          <w:rStyle w:val="VerbatimChar"/>
-        </w:rPr>
-        <w:t xml:space="preserve">## </w:t>
-      </w:r>
-      <w:r>
-        <w:br/>
-      </w:r>
-      <w:r>
-        <w:rPr>
-          <w:rStyle w:val="VerbatimChar"/>
-        </w:rPr>
-        <w:t>## Number of Fisher Scoring iterations: 5</w:t>
-      </w:r>
-    </w:p>
-    <w:p>
-      <w:pPr>
-        <w:pStyle w:val="FirstParagraph"/>
-      </w:pPr>
-      <w:r>
-        <w:lastRenderedPageBreak/>
-        <w:t>In general, the closer the semantic relatedness of items of the respective subscales and traits, the stronger the correlations in the answers of participants (t = -5.5, p &lt; 0.001). We also see that the strongest correlation, given by neuroticism and negative affect, was also accompanied by a short semantic distance between the items of the respective scales. However, the amount of correlation is somewhat higher than we would expect from a linear prediction from the amount of semantic relatedness. We can see also that conscientiousness departed from this pattern. However, the semantic construct implied by the conscientiousness items appears to be heterogeneous. As described in the literature, openness to experience was not related to PID dimensions. We see that in both its large semantic distance and low correlation with total PID scores.</w:t>
-      </w:r>
-    </w:p>
-    <w:p>
-      <w:pPr>
-        <w:pStyle w:val="Heading2"/>
-      </w:pPr>
-      <w:bookmarkStart w:id="0" w:name="X107e7387f4961cfd7b428e347997195e53ab909"/>
-      <w:r>
-        <w:t>Association of individual items in the NEO subscales</w:t>
-      </w:r>
-    </w:p>
-    <w:p>
-      <w:pPr>
-        <w:pStyle w:val="FirstParagraph"/>
-      </w:pPr>
-      <w:r>
-        <w:t>In the following plots, we display the correlation of pairs of individual items on the cosine distance of embeddings to visualize the relation between semantic relatedness and correlation at a smaller level of granualarity. We use color to differentiate the PID facets, and plot the relationship between pairs with curves grouped by NEO subscales (which have different directions).</w:t>
-      </w:r>
-    </w:p>
-    <w:p>
-      <w:pPr>
         <w:pStyle w:val="BodyText"/>
       </w:pPr>
       <w:r>
+        <w:t>Agreableness, in contrast, presents a weak and less specific negative association with the PID traits, with some stronger associations with manipulativeness and deceitfulness.</w:t>
+      </w:r>
+    </w:p>
+    <w:p>
+      <w:pPr>
+        <w:pStyle w:val="BodyText"/>
+      </w:pPr>
+      <w:r>
         <w:rPr>
           <w:noProof/>
         </w:rPr>
         <w:drawing>
-          <wp:inline distT="0" distB="0" distL="0" distR="0" wp14:anchorId="0B01DC18" wp14:editId="6165405C">
+          <wp:inline distT="0" distB="0" distL="0" distR="0" wp14:anchorId="60EDBCD2" wp14:editId="1B719CA2">
             <wp:extent cx="5334000" cy="3465710"/>
             <wp:effectExtent l="0" t="0" r="0" b="0"/>
-            <wp:docPr id="30" name="Picture"/>
+            <wp:docPr id="45" name="Picture"/>
             <wp:cNvGraphicFramePr/>
             <a:graphic xmlns:a="http://schemas.openxmlformats.org/drawingml/2006/main">
               <a:graphicData uri="http://schemas.openxmlformats.org/drawingml/2006/picture">
                 <pic:pic xmlns:pic="http://schemas.openxmlformats.org/drawingml/2006/picture">
                   <pic:nvPicPr>
-                    <pic:cNvPr id="31" name="Picture" descr="OntologyModels_files/figure-docx/embed_x_corr-1.png"/>
+                    <pic:cNvPr id="46" name="Picture" descr="OntologyModels_files/figure-docx/agreeableness-1.png"/>
                     <pic:cNvPicPr>
                       <a:picLocks noChangeAspect="1" noChangeArrowheads="1"/>
                     </pic:cNvPicPr>
                   </pic:nvPicPr>
                   <pic:blipFill>
-                    <a:blip r:embed="rId10"/>
+                    <a:blip r:embed="rId15"/>
                     <a:stretch>
                       <a:fillRect/>
                     </a:stretch>
@@ -491,27 +822,38 @@
         <w:pStyle w:val="BodyText"/>
       </w:pPr>
       <w:r>
+        <w:t xml:space="preserve">Finally, we show what appears to be a genuine association between low openness and anhedonia. “Genuine”, because the language model detects no semantic affinity between </w:t>
+      </w:r>
+      <w:r>
+        <w:lastRenderedPageBreak/>
+        <w:t>the items of openness and anhedonia, but in some cases a negative association is present among participants.</w:t>
+      </w:r>
+    </w:p>
+    <w:p>
+      <w:pPr>
+        <w:pStyle w:val="BodyText"/>
+      </w:pPr>
+      <w:r>
         <w:rPr>
           <w:noProof/>
         </w:rPr>
-        <w:lastRenderedPageBreak/>
         <w:drawing>
-          <wp:inline distT="0" distB="0" distL="0" distR="0" wp14:anchorId="0462F9BE" wp14:editId="6413AC36">
+          <wp:inline distT="0" distB="0" distL="0" distR="0" wp14:anchorId="7092AC3E" wp14:editId="45E6CBF8">
             <wp:extent cx="5334000" cy="3465710"/>
             <wp:effectExtent l="0" t="0" r="0" b="0"/>
-            <wp:docPr id="33" name="Picture"/>
+            <wp:docPr id="48" name="Picture"/>
             <wp:cNvGraphicFramePr/>
             <a:graphic xmlns:a="http://schemas.openxmlformats.org/drawingml/2006/main">
               <a:graphicData uri="http://schemas.openxmlformats.org/drawingml/2006/picture">
                 <pic:pic xmlns:pic="http://schemas.openxmlformats.org/drawingml/2006/picture">
                   <pic:nvPicPr>
-                    <pic:cNvPr id="34" name="Picture" descr="OntologyModels_files/figure-docx/embed_x_corr-2.png"/>
+                    <pic:cNvPr id="49" name="Picture" descr="OntologyModels_files/figure-docx/openness-1.png"/>
                     <pic:cNvPicPr>
                       <a:picLocks noChangeAspect="1" noChangeArrowheads="1"/>
                     </pic:cNvPicPr>
                   </pic:nvPicPr>
                   <pic:blipFill>
-                    <a:blip r:embed="rId11"/>
+                    <a:blip r:embed="rId16"/>
                     <a:stretch>
                       <a:fillRect/>
                     </a:stretch>
@@ -543,7 +885,7 @@
         <w:pStyle w:val="BodyText"/>
       </w:pPr>
       <w:r>
-        <w:t>To interpret these plots it is important to remember that each point represents a pair of scale items, one from the NEO inventory and one from the PID scale, from which we take the correlation of responses and the semantic distance. Therefore, as there are 66 NEO items in this database and 36 PID items, there are 66 x 36 = 2376 points in total.</w:t>
+        <w:t>We can identify the NEO items that are responsible for these associations:</w:t>
       </w:r>
     </w:p>
     <w:p>
@@ -551,362 +893,12 @@
         <w:pStyle w:val="BodyText"/>
       </w:pPr>
       <w:r>
-        <w:t>The first plot demonstrates the diverging relationship between semantic distance and response correlations. At low semantic distance, correlations diverged widely due in part to the fact that some have opposite directions. At high semantic distances, in contrast, we see that the correlations narrowed around the zero point.</w:t>
-      </w:r>
-    </w:p>
-    <w:p>
-      <w:pPr>
-        <w:pStyle w:val="BodyText"/>
-      </w:pPr>
-      <w:r>
-        <w:t>The second plot considers the absolute values of the correlations, to eliminate the obfuscating role of scale items with similar meaning but opposite polarity. This plot shows the extent to which low semantic distance was associated with varying degrees of association in the participant responses. From the fitted responses (obtained with a logistic binomial regression), however, it is clear that on average correlation increased with low semantic distance. Furthermore, we see that neuroticism displayed the strongest association with semantic similarity, and openness to experience the lowest.</w:t>
-      </w:r>
-    </w:p>
-    <w:p>
-      <w:pPr>
-        <w:pStyle w:val="BodyText"/>
-      </w:pPr>
-      <w:r>
-        <w:t>To obtain insight on the items driving these associations, we turn to examining each NEO subscale in turn, avoiding the excessive clutter from the large number of item pairs.</w:t>
-      </w:r>
-    </w:p>
-    <w:p>
-      <w:pPr>
-        <w:pStyle w:val="BodyText"/>
-      </w:pPr>
-      <w:r>
-        <w:t>For conscientiusness, we can show that with lower semantic distance the associations diverge into two groups.</w:t>
-      </w:r>
-    </w:p>
-    <w:p>
-      <w:pPr>
-        <w:pStyle w:val="BodyText"/>
-      </w:pPr>
-      <w:r>
         <w:rPr>
           <w:noProof/>
         </w:rPr>
-        <w:lastRenderedPageBreak/>
         <w:drawing>
-          <wp:inline distT="0" distB="0" distL="0" distR="0" wp14:anchorId="61C28AAD" wp14:editId="0412516E">
-            <wp:extent cx="4714875" cy="3090863"/>
-            <wp:effectExtent l="0" t="0" r="0" b="0"/>
-            <wp:docPr id="36" name="Picture"/>
-            <wp:cNvGraphicFramePr/>
-            <a:graphic xmlns:a="http://schemas.openxmlformats.org/drawingml/2006/main">
-              <a:graphicData uri="http://schemas.openxmlformats.org/drawingml/2006/picture">
-                <pic:pic xmlns:pic="http://schemas.openxmlformats.org/drawingml/2006/picture">
-                  <pic:nvPicPr>
-                    <pic:cNvPr id="37" name="Picture" descr="OntologyModels_files/figure-docx/conscientiousness-1.png"/>
-                    <pic:cNvPicPr>
-                      <a:picLocks noChangeAspect="1" noChangeArrowheads="1"/>
-                    </pic:cNvPicPr>
-                  </pic:nvPicPr>
-                  <pic:blipFill>
-                    <a:blip r:embed="rId12"/>
-                    <a:stretch>
-                      <a:fillRect/>
-                    </a:stretch>
-                  </pic:blipFill>
-                  <pic:spPr bwMode="auto">
-                    <a:xfrm>
-                      <a:off x="0" y="0"/>
-                      <a:ext cx="4722427" cy="3095814"/>
-                    </a:xfrm>
-                    <a:prstGeom prst="rect">
-                      <a:avLst/>
-                    </a:prstGeom>
-                    <a:noFill/>
-                    <a:ln w="9525">
-                      <a:noFill/>
-                      <a:headEnd/>
-                      <a:tailEnd/>
-                    </a:ln>
-                  </pic:spPr>
-                </pic:pic>
-              </a:graphicData>
-            </a:graphic>
-          </wp:inline>
-        </w:drawing>
-      </w:r>
-    </w:p>
-    <w:p>
-      <w:pPr>
-        <w:pStyle w:val="BodyText"/>
-      </w:pPr>
-      <w:r>
-        <w:t>The items whose PID semantics drove a positive association with NEO conscientiousness items were those concerning rigidity and perfectionism, which are represented in two PID facets. In contrast, the semantics of the PID facets distractibility and irresponsibility drove the negative association with conscientiousness, meaning individuals who are more conscienscious are less distractable and irresponsible.</w:t>
-      </w:r>
-    </w:p>
-    <w:p>
-      <w:pPr>
-        <w:pStyle w:val="BodyText"/>
-      </w:pPr>
-      <w:r>
-        <w:t>We now identify the items in the scale that are responsible for the negative association:</w:t>
-      </w:r>
-    </w:p>
-    <w:p>
-      <w:pPr>
-        <w:pStyle w:val="BodyText"/>
-      </w:pPr>
-      <w:r>
-        <w:rPr>
-          <w:noProof/>
-        </w:rPr>
-        <w:drawing>
-          <wp:inline distT="0" distB="0" distL="0" distR="0" wp14:anchorId="14DC3019" wp14:editId="49B9C8D9">
-            <wp:extent cx="4833938" cy="3090863"/>
-            <wp:effectExtent l="0" t="0" r="0" b="0"/>
-            <wp:docPr id="39" name="Picture"/>
-            <wp:cNvGraphicFramePr/>
-            <a:graphic xmlns:a="http://schemas.openxmlformats.org/drawingml/2006/main">
-              <a:graphicData uri="http://schemas.openxmlformats.org/drawingml/2006/picture">
-                <pic:pic xmlns:pic="http://schemas.openxmlformats.org/drawingml/2006/picture">
-                  <pic:nvPicPr>
-                    <pic:cNvPr id="40" name="Picture" descr="OntologyModels_files/figure-docx/conscientiousness_items-1.png"/>
-                    <pic:cNvPicPr>
-                      <a:picLocks noChangeAspect="1" noChangeArrowheads="1"/>
-                    </pic:cNvPicPr>
-                  </pic:nvPicPr>
-                  <pic:blipFill>
-                    <a:blip r:embed="rId13"/>
-                    <a:stretch>
-                      <a:fillRect/>
-                    </a:stretch>
-                  </pic:blipFill>
-                  <pic:spPr bwMode="auto">
-                    <a:xfrm>
-                      <a:off x="0" y="0"/>
-                      <a:ext cx="4839990" cy="3094732"/>
-                    </a:xfrm>
-                    <a:prstGeom prst="rect">
-                      <a:avLst/>
-                    </a:prstGeom>
-                    <a:noFill/>
-                    <a:ln w="9525">
-                      <a:noFill/>
-                      <a:headEnd/>
-                      <a:tailEnd/>
-                    </a:ln>
-                  </pic:spPr>
-                </pic:pic>
-              </a:graphicData>
-            </a:graphic>
-          </wp:inline>
-        </w:drawing>
-      </w:r>
-    </w:p>
-    <w:p>
-      <w:pPr>
-        <w:pStyle w:val="BodyText"/>
-      </w:pPr>
-      <w:r>
-        <w:t xml:space="preserve">NEO item 60 is “I strive for excellence in everything I do” (Bei allem, was ich tue, strebe ich nach Perfektion”). This ends up correlated with responses on “I keep approaching things </w:t>
-      </w:r>
-      <w:r>
-        <w:lastRenderedPageBreak/>
-        <w:t>the same way, even when it isn’t working” (“Auch wenn es andere zum Wahnsinn treibt, bestehe ich darauf, alles perfekt zu machen”) and “I get stuck on one way of doing things, even when it’s clear it won’t work” (“Ich versuche Dinge weiter zu perfektionieren, auch wenn ich sie wahrscheinlich schon so gut wie möglich hinbekommen habe”). The differences in meaning between the German and English version are enough to produce different results in the semantic analysis: here, the notion of perfectionism drives a semantic association that is absent in the original English language (see Ontology.ipynb).</w:t>
-      </w:r>
-    </w:p>
-    <w:p>
-      <w:pPr>
-        <w:pStyle w:val="BodyText"/>
-      </w:pPr>
-      <w:r>
-        <w:t>Extraversion, by contrast, appears to be so sparsely distributed because of the selective negative association of some items with anhedonia, anxiety, and withdrawal. Here, the language model detected semantic affinities between PID items concerning distractibility and emotional lability that were not confirmed by higher response associations.</w:t>
-      </w:r>
-    </w:p>
-    <w:p>
-      <w:pPr>
-        <w:pStyle w:val="BodyText"/>
-      </w:pPr>
-      <w:r>
-        <w:rPr>
-          <w:noProof/>
-        </w:rPr>
-        <w:drawing>
-          <wp:inline distT="0" distB="0" distL="0" distR="0" wp14:anchorId="2444B800" wp14:editId="1AFB2471">
-            <wp:extent cx="4643438" cy="2976562"/>
-            <wp:effectExtent l="0" t="0" r="0" b="0"/>
-            <wp:docPr id="42" name="Picture"/>
-            <wp:cNvGraphicFramePr/>
-            <a:graphic xmlns:a="http://schemas.openxmlformats.org/drawingml/2006/main">
-              <a:graphicData uri="http://schemas.openxmlformats.org/drawingml/2006/picture">
-                <pic:pic xmlns:pic="http://schemas.openxmlformats.org/drawingml/2006/picture">
-                  <pic:nvPicPr>
-                    <pic:cNvPr id="43" name="Picture" descr="OntologyModels_files/figure-docx/extraversion-1.png"/>
-                    <pic:cNvPicPr>
-                      <a:picLocks noChangeAspect="1" noChangeArrowheads="1"/>
-                    </pic:cNvPicPr>
-                  </pic:nvPicPr>
-                  <pic:blipFill>
-                    <a:blip r:embed="rId14"/>
-                    <a:stretch>
-                      <a:fillRect/>
-                    </a:stretch>
-                  </pic:blipFill>
-                  <pic:spPr bwMode="auto">
-                    <a:xfrm>
-                      <a:off x="0" y="0"/>
-                      <a:ext cx="4649780" cy="2980627"/>
-                    </a:xfrm>
-                    <a:prstGeom prst="rect">
-                      <a:avLst/>
-                    </a:prstGeom>
-                    <a:noFill/>
-                    <a:ln w="9525">
-                      <a:noFill/>
-                      <a:headEnd/>
-                      <a:tailEnd/>
-                    </a:ln>
-                  </pic:spPr>
-                </pic:pic>
-              </a:graphicData>
-            </a:graphic>
-          </wp:inline>
-        </w:drawing>
-      </w:r>
-    </w:p>
-    <w:p>
-      <w:pPr>
-        <w:pStyle w:val="BodyText"/>
-      </w:pPr>
-      <w:r>
-        <w:t>Agreableness, in contrast, presents a weak and less specific negative association with the PID traits, with some stronger associations with manipulativeness and deceitfulness.</w:t>
-      </w:r>
-    </w:p>
-    <w:p>
-      <w:pPr>
-        <w:pStyle w:val="BodyText"/>
-      </w:pPr>
-      <w:r>
-        <w:rPr>
-          <w:noProof/>
-        </w:rPr>
-        <w:lastRenderedPageBreak/>
-        <w:drawing>
-          <wp:inline distT="0" distB="0" distL="0" distR="0" wp14:anchorId="4F70D51D" wp14:editId="4A635D3E">
-            <wp:extent cx="4610100" cy="3086100"/>
-            <wp:effectExtent l="0" t="0" r="0" b="0"/>
-            <wp:docPr id="45" name="Picture"/>
-            <wp:cNvGraphicFramePr/>
-            <a:graphic xmlns:a="http://schemas.openxmlformats.org/drawingml/2006/main">
-              <a:graphicData uri="http://schemas.openxmlformats.org/drawingml/2006/picture">
-                <pic:pic xmlns:pic="http://schemas.openxmlformats.org/drawingml/2006/picture">
-                  <pic:nvPicPr>
-                    <pic:cNvPr id="46" name="Picture" descr="OntologyModels_files/figure-docx/agreeableness-1.png"/>
-                    <pic:cNvPicPr>
-                      <a:picLocks noChangeAspect="1" noChangeArrowheads="1"/>
-                    </pic:cNvPicPr>
-                  </pic:nvPicPr>
-                  <pic:blipFill>
-                    <a:blip r:embed="rId15"/>
-                    <a:stretch>
-                      <a:fillRect/>
-                    </a:stretch>
-                  </pic:blipFill>
-                  <pic:spPr bwMode="auto">
-                    <a:xfrm>
-                      <a:off x="0" y="0"/>
-                      <a:ext cx="4623887" cy="3095329"/>
-                    </a:xfrm>
-                    <a:prstGeom prst="rect">
-                      <a:avLst/>
-                    </a:prstGeom>
-                    <a:noFill/>
-                    <a:ln w="9525">
-                      <a:noFill/>
-                      <a:headEnd/>
-                      <a:tailEnd/>
-                    </a:ln>
-                  </pic:spPr>
-                </pic:pic>
-              </a:graphicData>
-            </a:graphic>
-          </wp:inline>
-        </w:drawing>
-      </w:r>
-    </w:p>
-    <w:p>
-      <w:pPr>
-        <w:pStyle w:val="BodyText"/>
-      </w:pPr>
-      <w:r>
-        <w:t>Finally, we show what appears to be a genuine association between low openness and anhedonia. “Genuine”, because the language model detects no semantic affinity between the items of openness and anhedonia, but in some cases a negative association is present among participants.</w:t>
-      </w:r>
-    </w:p>
-    <w:p>
-      <w:pPr>
-        <w:pStyle w:val="BodyText"/>
-      </w:pPr>
-      <w:r>
-        <w:rPr>
-          <w:noProof/>
-        </w:rPr>
-        <w:drawing>
-          <wp:inline distT="0" distB="0" distL="0" distR="0" wp14:anchorId="1445AB12" wp14:editId="734FB4A0">
-            <wp:extent cx="4633913" cy="3019425"/>
-            <wp:effectExtent l="0" t="0" r="0" b="0"/>
-            <wp:docPr id="48" name="Picture"/>
-            <wp:cNvGraphicFramePr/>
-            <a:graphic xmlns:a="http://schemas.openxmlformats.org/drawingml/2006/main">
-              <a:graphicData uri="http://schemas.openxmlformats.org/drawingml/2006/picture">
-                <pic:pic xmlns:pic="http://schemas.openxmlformats.org/drawingml/2006/picture">
-                  <pic:nvPicPr>
-                    <pic:cNvPr id="49" name="Picture" descr="OntologyModels_files/figure-docx/openness-1.png"/>
-                    <pic:cNvPicPr>
-                      <a:picLocks noChangeAspect="1" noChangeArrowheads="1"/>
-                    </pic:cNvPicPr>
-                  </pic:nvPicPr>
-                  <pic:blipFill>
-                    <a:blip r:embed="rId16"/>
-                    <a:stretch>
-                      <a:fillRect/>
-                    </a:stretch>
-                  </pic:blipFill>
-                  <pic:spPr bwMode="auto">
-                    <a:xfrm>
-                      <a:off x="0" y="0"/>
-                      <a:ext cx="4638722" cy="3022559"/>
-                    </a:xfrm>
-                    <a:prstGeom prst="rect">
-                      <a:avLst/>
-                    </a:prstGeom>
-                    <a:noFill/>
-                    <a:ln w="9525">
-                      <a:noFill/>
-                      <a:headEnd/>
-                      <a:tailEnd/>
-                    </a:ln>
-                  </pic:spPr>
-                </pic:pic>
-              </a:graphicData>
-            </a:graphic>
-          </wp:inline>
-        </w:drawing>
-      </w:r>
-    </w:p>
-    <w:p>
-      <w:pPr>
-        <w:pStyle w:val="BodyText"/>
-      </w:pPr>
-      <w:r>
-        <w:t>We can identify the NEO items that are responsible for these associations:</w:t>
-      </w:r>
-    </w:p>
-    <w:p>
-      <w:pPr>
-        <w:pStyle w:val="BodyText"/>
-      </w:pPr>
-      <w:r>
-        <w:rPr>
-          <w:noProof/>
-        </w:rPr>
-        <w:lastRenderedPageBreak/>
-        <w:drawing>
-          <wp:inline distT="0" distB="0" distL="0" distR="0" wp14:anchorId="27098425" wp14:editId="3ED650BB">
-            <wp:extent cx="4767263" cy="3033713"/>
+          <wp:inline distT="0" distB="0" distL="0" distR="0" wp14:anchorId="422BD644" wp14:editId="26C7BB22">
+            <wp:extent cx="5334000" cy="3465710"/>
             <wp:effectExtent l="0" t="0" r="0" b="0"/>
             <wp:docPr id="51" name="Picture"/>
             <wp:cNvGraphicFramePr/>
@@ -928,7 +920,7 @@
                   <pic:spPr bwMode="auto">
                     <a:xfrm>
                       <a:off x="0" y="0"/>
-                      <a:ext cx="4773502" cy="3037683"/>
+                      <a:ext cx="5334000" cy="3465710"/>
                     </a:xfrm>
                     <a:prstGeom prst="rect">
                       <a:avLst/>
@@ -952,6 +944,7 @@
         <w:pStyle w:val="BodyText"/>
       </w:pPr>
       <w:r>
+        <w:lastRenderedPageBreak/>
         <w:t>NEOFFI53, which shows the most negative correlations with PID28 and PID10, is the text I have a lot of intellectual curiosity” (“Ich bin sehr wissbegierig”). The correlated anhedonia PID items are “I rarely get enthusiastic about anything” (“Ich bin selten von irgendetwas begeistert”) and “Nothing seems to interest me very much” (“Nichts scheint mich wirklich zu interessieren”). Here, the notion of intellectual curiosity appears to have been encoded as being semantically distinct from general enthusiasm and interest by the language model, but ends up correlating with anhedonia in the responses of participants.</w:t>
       </w:r>
       <w:bookmarkEnd w:id="0"/>
@@ -1014,7 +1007,7 @@
   <w:abstractNum w:abstractNumId="0" w15:restartNumberingAfterBreak="0">
     <w:nsid w:val="0000A990"/>
     <w:multiLevelType w:val="multilevel"/>
-    <w:tmpl w:val="056E96B8"/>
+    <w:tmpl w:val="17C68040"/>
     <w:lvl w:ilvl="0">
       <w:numFmt w:val="bullet"/>
       <w:lvlText w:val=" "/>
@@ -1088,7 +1081,7 @@
       </w:pPr>
     </w:lvl>
   </w:abstractNum>
-  <w:num w:numId="1" w16cid:durableId="1867060666">
+  <w:num w:numId="1" w16cid:durableId="1825466264">
     <w:abstractNumId w:val="0"/>
   </w:num>
 </w:numbering>

</xml_diff>

<commit_message>
euclidean replaced by cosine distance
</commit_message>
<xml_diff>
--- a/OntologyModels.docx
+++ b/OntologyModels.docx
@@ -43,8 +43,8 @@
           <w:noProof/>
         </w:rPr>
         <w:drawing>
-          <wp:inline distT="0" distB="0" distL="0" distR="0" wp14:anchorId="7D04F6AE" wp14:editId="56712273">
-            <wp:extent cx="2352675" cy="1519028"/>
+          <wp:inline distT="0" distB="0" distL="0" distR="0" wp14:anchorId="1A7A6D79" wp14:editId="65C68103">
+            <wp:extent cx="5334000" cy="3465710"/>
             <wp:effectExtent l="0" t="0" r="0" b="0"/>
             <wp:docPr id="21" name="Picture"/>
             <wp:cNvGraphicFramePr/>
@@ -66,7 +66,7 @@
                   <pic:spPr bwMode="auto">
                     <a:xfrm>
                       <a:off x="0" y="0"/>
-                      <a:ext cx="2356516" cy="1521508"/>
+                      <a:ext cx="5334000" cy="3465710"/>
                     </a:xfrm>
                     <a:prstGeom prst="rect">
                       <a:avLst/>
@@ -84,13 +84,19 @@
           </wp:inline>
         </w:drawing>
       </w:r>
+    </w:p>
+    <w:p>
+      <w:pPr>
+        <w:pStyle w:val="BodyText"/>
+      </w:pPr>
       <w:r>
         <w:rPr>
           <w:noProof/>
         </w:rPr>
+        <w:lastRenderedPageBreak/>
         <w:drawing>
-          <wp:inline distT="0" distB="0" distL="0" distR="0" wp14:anchorId="227E376E" wp14:editId="58962DC8">
-            <wp:extent cx="2552700" cy="1533525"/>
+          <wp:inline distT="0" distB="0" distL="0" distR="0" wp14:anchorId="0B5049ED" wp14:editId="2230C9EA">
+            <wp:extent cx="5334000" cy="3465710"/>
             <wp:effectExtent l="0" t="0" r="0" b="0"/>
             <wp:docPr id="24" name="Picture"/>
             <wp:cNvGraphicFramePr/>
@@ -112,7 +118,7 @@
                   <pic:spPr bwMode="auto">
                     <a:xfrm>
                       <a:off x="0" y="0"/>
-                      <a:ext cx="2563936" cy="1540275"/>
+                      <a:ext cx="5334000" cy="3465710"/>
                     </a:xfrm>
                     <a:prstGeom prst="rect">
                       <a:avLst/>
@@ -150,15 +156,15 @@
     <w:p>
       <w:pPr>
         <w:pStyle w:val="BodyText"/>
-        <w:jc w:val="center"/>
       </w:pPr>
       <w:r>
         <w:rPr>
           <w:noProof/>
         </w:rPr>
+        <w:lastRenderedPageBreak/>
         <w:drawing>
-          <wp:inline distT="0" distB="0" distL="0" distR="0" wp14:anchorId="166E7BF9" wp14:editId="7912B0F7">
-            <wp:extent cx="3919538" cy="2893475"/>
+          <wp:inline distT="0" distB="0" distL="0" distR="0" wp14:anchorId="44BECE0E" wp14:editId="66F3C3D4">
+            <wp:extent cx="5334000" cy="3465710"/>
             <wp:effectExtent l="0" t="0" r="0" b="0"/>
             <wp:docPr id="27" name="Picture"/>
             <wp:cNvGraphicFramePr/>
@@ -180,7 +186,7 @@
                   <pic:spPr bwMode="auto">
                     <a:xfrm>
                       <a:off x="0" y="0"/>
-                      <a:ext cx="3939032" cy="2907866"/>
+                      <a:ext cx="5334000" cy="3465710"/>
                     </a:xfrm>
                     <a:prstGeom prst="rect">
                       <a:avLst/>
@@ -207,214 +213,217 @@
         <w:rPr>
           <w:rStyle w:val="VerbatimChar"/>
         </w:rPr>
+        <w:t xml:space="preserve">## </w:t>
+      </w:r>
+      <w:r>
+        <w:br/>
+      </w:r>
+      <w:r>
+        <w:rPr>
+          <w:rStyle w:val="VerbatimChar"/>
+        </w:rPr>
+        <w:t>## Call:</w:t>
+      </w:r>
+      <w:r>
+        <w:br/>
+      </w:r>
+      <w:r>
+        <w:rPr>
+          <w:rStyle w:val="VerbatimChar"/>
+        </w:rPr>
+        <w:t xml:space="preserve">## glm(formula = abs(corr) ~ dist, family = quasibinomial, data = summarize(group_by(cordata, </w:t>
+      </w:r>
+      <w:r>
+        <w:br/>
+      </w:r>
+      <w:r>
+        <w:rPr>
+          <w:rStyle w:val="VerbatimChar"/>
+        </w:rPr>
+        <w:t>##     typeNEO, traitPID), corr = mean(corrs), dist = mean(cosdist)))</w:t>
+      </w:r>
+      <w:r>
+        <w:br/>
+      </w:r>
+      <w:r>
+        <w:rPr>
+          <w:rStyle w:val="VerbatimChar"/>
+        </w:rPr>
+        <w:t xml:space="preserve">## </w:t>
+      </w:r>
+      <w:r>
+        <w:br/>
+      </w:r>
+      <w:r>
+        <w:rPr>
+          <w:rStyle w:val="VerbatimChar"/>
+        </w:rPr>
+        <w:t xml:space="preserve">## Deviance Residuals: </w:t>
+      </w:r>
+      <w:r>
+        <w:br/>
+      </w:r>
+      <w:r>
+        <w:rPr>
+          <w:rStyle w:val="VerbatimChar"/>
+        </w:rPr>
+        <w:t xml:space="preserve">##      Min        1Q    Median        3Q       Max  </w:t>
+      </w:r>
+      <w:r>
+        <w:br/>
+      </w:r>
+      <w:r>
+        <w:rPr>
+          <w:rStyle w:val="VerbatimChar"/>
+        </w:rPr>
+        <w:t xml:space="preserve">## -0.38222  -0.11055  -0.00777   0.13727   0.24405  </w:t>
+      </w:r>
+      <w:r>
+        <w:br/>
+      </w:r>
+      <w:r>
+        <w:rPr>
+          <w:rStyle w:val="VerbatimChar"/>
+        </w:rPr>
+        <w:t xml:space="preserve">## </w:t>
+      </w:r>
+      <w:r>
+        <w:br/>
+      </w:r>
+      <w:r>
+        <w:rPr>
+          <w:rStyle w:val="VerbatimChar"/>
+        </w:rPr>
+        <w:t>## Coefficients:</w:t>
+      </w:r>
+      <w:r>
+        <w:br/>
+      </w:r>
+      <w:r>
+        <w:rPr>
+          <w:rStyle w:val="VerbatimChar"/>
+        </w:rPr>
+        <w:t xml:space="preserve">##             Estimate Std. Error t value Pr(&gt;|t|)    </w:t>
+      </w:r>
+      <w:r>
+        <w:br/>
+      </w:r>
+      <w:r>
+        <w:rPr>
+          <w:rStyle w:val="VerbatimChar"/>
+        </w:rPr>
+        <w:t>## (Intercept)    8.834      1.984   4.452 0.000124 ***</w:t>
+      </w:r>
+      <w:r>
+        <w:br/>
+      </w:r>
+      <w:r>
+        <w:rPr>
+          <w:rStyle w:val="VerbatimChar"/>
+        </w:rPr>
+        <w:t>## dist         -18.373      3.341  -5.498 7.12e-06 ***</w:t>
+      </w:r>
+      <w:r>
+        <w:br/>
+      </w:r>
+      <w:r>
+        <w:rPr>
+          <w:rStyle w:val="VerbatimChar"/>
+        </w:rPr>
+        <w:t>## ---</w:t>
+      </w:r>
+      <w:r>
+        <w:br/>
+      </w:r>
+      <w:r>
+        <w:rPr>
+          <w:rStyle w:val="VerbatimChar"/>
+        </w:rPr>
+        <w:t>## Signif. codes:  0 '***' 0.001 '**' 0.01 '*' 0.05 '.' 0.1 ' ' 1</w:t>
+      </w:r>
+      <w:r>
+        <w:br/>
+      </w:r>
+      <w:r>
+        <w:rPr>
+          <w:rStyle w:val="VerbatimChar"/>
+        </w:rPr>
+        <w:t xml:space="preserve">## </w:t>
+      </w:r>
+      <w:r>
+        <w:br/>
+      </w:r>
+      <w:r>
+        <w:rPr>
+          <w:rStyle w:val="VerbatimChar"/>
+        </w:rPr>
+        <w:t>## (Dispersion parameter for quasibinomial family taken to be 0.0293679)</w:t>
+      </w:r>
+      <w:r>
+        <w:br/>
+      </w:r>
+      <w:r>
+        <w:rPr>
+          <w:rStyle w:val="VerbatimChar"/>
+        </w:rPr>
+        <w:t xml:space="preserve">## </w:t>
+      </w:r>
+      <w:r>
+        <w:br/>
+      </w:r>
+      <w:r>
+        <w:rPr>
+          <w:rStyle w:val="VerbatimChar"/>
+        </w:rPr>
+        <w:t>##     Null deviance: 1.81411  on 29  degrees of freedom</w:t>
+      </w:r>
+      <w:r>
+        <w:br/>
+      </w:r>
+      <w:r>
+        <w:rPr>
+          <w:rStyle w:val="VerbatimChar"/>
+        </w:rPr>
+        <w:t>## Residual deviance: 0.91791  on 28  degrees of freedom</w:t>
+      </w:r>
+      <w:r>
+        <w:br/>
+      </w:r>
+      <w:r>
+        <w:rPr>
+          <w:rStyle w:val="VerbatimChar"/>
+        </w:rPr>
+        <w:t>## AIC: NA</w:t>
+      </w:r>
+      <w:r>
+        <w:br/>
+      </w:r>
+      <w:r>
+        <w:rPr>
+          <w:rStyle w:val="VerbatimChar"/>
+        </w:rPr>
+        <w:t xml:space="preserve">## </w:t>
+      </w:r>
+      <w:r>
+        <w:br/>
+      </w:r>
+      <w:r>
+        <w:rPr>
+          <w:rStyle w:val="VerbatimChar"/>
+        </w:rPr>
+        <w:t>## Number of Fisher Scoring iterations: 5</w:t>
+      </w:r>
+    </w:p>
+    <w:p>
+      <w:pPr>
+        <w:pStyle w:val="FirstParagraph"/>
+      </w:pPr>
+      <w:r>
+        <w:t xml:space="preserve">In general, the closer the semantic relatedness of items of the respective subscales and traits, the stronger the correlations in the answers of participants (t = -5.5, p &lt; 0.001). We also see that the strongest correlation, given by neuroticism and negative affect, was also </w:t>
+      </w:r>
+      <w:r>
         <w:lastRenderedPageBreak/>
-        <w:t xml:space="preserve">## </w:t>
-      </w:r>
-      <w:r>
-        <w:br/>
-      </w:r>
-      <w:r>
-        <w:rPr>
-          <w:rStyle w:val="VerbatimChar"/>
-        </w:rPr>
-        <w:t>## Call:</w:t>
-      </w:r>
-      <w:r>
-        <w:br/>
-      </w:r>
-      <w:r>
-        <w:rPr>
-          <w:rStyle w:val="VerbatimChar"/>
-        </w:rPr>
-        <w:t xml:space="preserve">## glm(formula = abs(corr) ~ dist, family = quasibinomial, data = summarize(group_by(cordata, </w:t>
-      </w:r>
-      <w:r>
-        <w:br/>
-      </w:r>
-      <w:r>
-        <w:rPr>
-          <w:rStyle w:val="VerbatimChar"/>
-        </w:rPr>
-        <w:t>##     typeNEO, traitPID), corr = mean(corrs), dist = mean(cosdist)))</w:t>
-      </w:r>
-      <w:r>
-        <w:br/>
-      </w:r>
-      <w:r>
-        <w:rPr>
-          <w:rStyle w:val="VerbatimChar"/>
-        </w:rPr>
-        <w:t xml:space="preserve">## </w:t>
-      </w:r>
-      <w:r>
-        <w:br/>
-      </w:r>
-      <w:r>
-        <w:rPr>
-          <w:rStyle w:val="VerbatimChar"/>
-        </w:rPr>
-        <w:t xml:space="preserve">## Deviance Residuals: </w:t>
-      </w:r>
-      <w:r>
-        <w:br/>
-      </w:r>
-      <w:r>
-        <w:rPr>
-          <w:rStyle w:val="VerbatimChar"/>
-        </w:rPr>
-        <w:t xml:space="preserve">##      Min        1Q    Median        3Q       Max  </w:t>
-      </w:r>
-      <w:r>
-        <w:br/>
-      </w:r>
-      <w:r>
-        <w:rPr>
-          <w:rStyle w:val="VerbatimChar"/>
-        </w:rPr>
-        <w:t xml:space="preserve">## -0.38666  -0.10752  -0.00349   0.13946   0.24663  </w:t>
-      </w:r>
-      <w:r>
-        <w:br/>
-      </w:r>
-      <w:r>
-        <w:rPr>
-          <w:rStyle w:val="VerbatimChar"/>
-        </w:rPr>
-        <w:t xml:space="preserve">## </w:t>
-      </w:r>
-      <w:r>
-        <w:br/>
-      </w:r>
-      <w:r>
-        <w:rPr>
-          <w:rStyle w:val="VerbatimChar"/>
-        </w:rPr>
-        <w:t>## Coefficients:</w:t>
-      </w:r>
-      <w:r>
-        <w:br/>
-      </w:r>
-      <w:r>
-        <w:rPr>
-          <w:rStyle w:val="VerbatimChar"/>
-        </w:rPr>
-        <w:t xml:space="preserve">##             Estimate Std. Error t value Pr(&gt;|t|)    </w:t>
-      </w:r>
-      <w:r>
-        <w:br/>
-      </w:r>
-      <w:r>
-        <w:rPr>
-          <w:rStyle w:val="VerbatimChar"/>
-        </w:rPr>
-        <w:t>## (Intercept)   19.344      3.922   4.932 3.34e-05 ***</w:t>
-      </w:r>
-      <w:r>
-        <w:br/>
-      </w:r>
-      <w:r>
-        <w:rPr>
-          <w:rStyle w:val="VerbatimChar"/>
-        </w:rPr>
-        <w:t>## dist         -19.688      3.606  -5.460 7.90e-06 ***</w:t>
-      </w:r>
-      <w:r>
-        <w:br/>
-      </w:r>
-      <w:r>
-        <w:rPr>
-          <w:rStyle w:val="VerbatimChar"/>
-        </w:rPr>
-        <w:t>## ---</w:t>
-      </w:r>
-      <w:r>
-        <w:br/>
-      </w:r>
-      <w:r>
-        <w:rPr>
-          <w:rStyle w:val="VerbatimChar"/>
-        </w:rPr>
-        <w:t>## Signif. codes:  0 '***' 0.001 '**' 0.01 '*' 0.05 '.' 0.1 ' ' 1</w:t>
-      </w:r>
-      <w:r>
-        <w:br/>
-      </w:r>
-      <w:r>
-        <w:rPr>
-          <w:rStyle w:val="VerbatimChar"/>
-        </w:rPr>
-        <w:t xml:space="preserve">## </w:t>
-      </w:r>
-      <w:r>
-        <w:br/>
-      </w:r>
-      <w:r>
-        <w:rPr>
-          <w:rStyle w:val="VerbatimChar"/>
-        </w:rPr>
-        <w:t>## (Dispersion parameter for quasibinomial family taken to be 0.02968744)</w:t>
-      </w:r>
-      <w:r>
-        <w:br/>
-      </w:r>
-      <w:r>
-        <w:rPr>
-          <w:rStyle w:val="VerbatimChar"/>
-        </w:rPr>
-        <w:t xml:space="preserve">## </w:t>
-      </w:r>
-      <w:r>
-        <w:br/>
-      </w:r>
-      <w:r>
-        <w:rPr>
-          <w:rStyle w:val="VerbatimChar"/>
-        </w:rPr>
-        <w:t>##     Null deviance: 1.81411  on 29  degrees of freedom</w:t>
-      </w:r>
-      <w:r>
-        <w:br/>
-      </w:r>
-      <w:r>
-        <w:rPr>
-          <w:rStyle w:val="VerbatimChar"/>
-        </w:rPr>
-        <w:t>## Residual deviance: 0.92884  on 28  degrees of freedom</w:t>
-      </w:r>
-      <w:r>
-        <w:br/>
-      </w:r>
-      <w:r>
-        <w:rPr>
-          <w:rStyle w:val="VerbatimChar"/>
-        </w:rPr>
-        <w:t>## AIC: NA</w:t>
-      </w:r>
-      <w:r>
-        <w:br/>
-      </w:r>
-      <w:r>
-        <w:rPr>
-          <w:rStyle w:val="VerbatimChar"/>
-        </w:rPr>
-        <w:t xml:space="preserve">## </w:t>
-      </w:r>
-      <w:r>
-        <w:br/>
-      </w:r>
-      <w:r>
-        <w:rPr>
-          <w:rStyle w:val="VerbatimChar"/>
-        </w:rPr>
-        <w:t>## Number of Fisher Scoring iterations: 5</w:t>
-      </w:r>
-    </w:p>
-    <w:p>
-      <w:pPr>
-        <w:pStyle w:val="FirstParagraph"/>
-      </w:pPr>
-      <w:r>
-        <w:t>In general, the closer the semantic relatedness of items of the respective subscales and traits, the stronger the correlations in the answers of participants (t = -5.5, p &lt; 0.001). We also see that the strongest correlation, given by neuroticism and negative affect, was also accompanied by a short semantic distance between the items of the respective scales. However, the amount of correlation is somewhat higher than we would expect from a linear prediction from the amount of semantic relatedness. We can see also that conscientiousness departed from this pattern. However, the semantic construct implied by the conscientiousness items appears to be heterogeneous. As described in the literature, openness to experience was not related to PID dimensions. We see that in both its large semantic distance and low correlation with total PID scores.</w:t>
+        <w:t>accompanied by a short semantic distance between the items of the respective scales. However, the amount of correlation is somewhat higher than we would expect from a linear prediction from the amount of semantic relatedness. We can see also that conscientiousness departed from this pattern. However, the semantic construct implied by the conscientiousness items appears to be heterogeneous. As described in the literature, openness to experience was not related to PID dimensions. We see that in both its large semantic distance and low correlation with total PID scores.</w:t>
       </w:r>
     </w:p>
     <w:p>
@@ -444,8 +453,8 @@
         </w:rPr>
         <w:lastRenderedPageBreak/>
         <w:drawing>
-          <wp:inline distT="0" distB="0" distL="0" distR="0" wp14:anchorId="5F2F8065" wp14:editId="283638FF">
-            <wp:extent cx="2857500" cy="2142751"/>
+          <wp:inline distT="0" distB="0" distL="0" distR="0" wp14:anchorId="30AC8691" wp14:editId="65B32764">
+            <wp:extent cx="5334000" cy="3465710"/>
             <wp:effectExtent l="0" t="0" r="0" b="0"/>
             <wp:docPr id="30" name="Picture"/>
             <wp:cNvGraphicFramePr/>
@@ -467,7 +476,7 @@
                   <pic:spPr bwMode="auto">
                     <a:xfrm>
                       <a:off x="0" y="0"/>
-                      <a:ext cx="2884897" cy="2163296"/>
+                      <a:ext cx="5334000" cy="3465710"/>
                     </a:xfrm>
                     <a:prstGeom prst="rect">
                       <a:avLst/>
@@ -490,8 +499,8 @@
           <w:noProof/>
         </w:rPr>
         <w:drawing>
-          <wp:inline distT="0" distB="0" distL="0" distR="0" wp14:anchorId="6B8D4769" wp14:editId="08024DED">
-            <wp:extent cx="2518569" cy="1952625"/>
+          <wp:inline distT="0" distB="0" distL="0" distR="0" wp14:anchorId="24FB0271" wp14:editId="4C997E18">
+            <wp:extent cx="5334000" cy="3465710"/>
             <wp:effectExtent l="0" t="0" r="0" b="0"/>
             <wp:docPr id="33" name="Picture"/>
             <wp:cNvGraphicFramePr/>
@@ -513,7 +522,7 @@
                   <pic:spPr bwMode="auto">
                     <a:xfrm>
                       <a:off x="0" y="0"/>
-                      <a:ext cx="2523272" cy="1956271"/>
+                      <a:ext cx="5334000" cy="3465710"/>
                     </a:xfrm>
                     <a:prstGeom prst="rect">
                       <a:avLst/>
@@ -545,6 +554,7 @@
         <w:pStyle w:val="BodyText"/>
       </w:pPr>
       <w:r>
+        <w:lastRenderedPageBreak/>
         <w:t>The first plot demonstrates the diverging relationship between semantic distance and response correlations. At low semantic distance, correlations diverged widely due in part to the fact that some have opposite directions. At high semantic distances, in contrast, we see that the correlations narrowed around the zero point.</w:t>
       </w:r>
     </w:p>
@@ -563,9 +573,11 @@
       <w:r>
         <w:t>To obtain insight on the items driving these associations, we turn to examining each NEO subscale in turn, avoiding the excessive clutter from the large number of item pairs.</w:t>
       </w:r>
-      <w:r>
-        <w:t xml:space="preserve"> </w:t>
-      </w:r>
+    </w:p>
+    <w:p>
+      <w:pPr>
+        <w:pStyle w:val="BodyText"/>
+      </w:pPr>
       <w:r>
         <w:t>For conscientiusness, we can show that with lower semantic distance the associations diverge into two groups.</w:t>
       </w:r>
@@ -578,9 +590,8 @@
         <w:rPr>
           <w:noProof/>
         </w:rPr>
-        <w:lastRenderedPageBreak/>
         <w:drawing>
-          <wp:inline distT="0" distB="0" distL="0" distR="0" wp14:anchorId="6CF03F5C" wp14:editId="10697B8A">
+          <wp:inline distT="0" distB="0" distL="0" distR="0" wp14:anchorId="37873EC7" wp14:editId="5A802CE3">
             <wp:extent cx="5334000" cy="3465710"/>
             <wp:effectExtent l="0" t="0" r="0" b="0"/>
             <wp:docPr id="36" name="Picture"/>
@@ -648,7 +659,7 @@
         </w:rPr>
         <w:lastRenderedPageBreak/>
         <w:drawing>
-          <wp:inline distT="0" distB="0" distL="0" distR="0" wp14:anchorId="54E5F2F0" wp14:editId="14A5CD89">
+          <wp:inline distT="0" distB="0" distL="0" distR="0" wp14:anchorId="0246DD15" wp14:editId="739C0F38">
             <wp:extent cx="5334000" cy="3465710"/>
             <wp:effectExtent l="0" t="0" r="0" b="0"/>
             <wp:docPr id="39" name="Picture"/>
@@ -716,7 +727,7 @@
         </w:rPr>
         <w:lastRenderedPageBreak/>
         <w:drawing>
-          <wp:inline distT="0" distB="0" distL="0" distR="0" wp14:anchorId="37CACD46" wp14:editId="7A31BB5C">
+          <wp:inline distT="0" distB="0" distL="0" distR="0" wp14:anchorId="4500D813" wp14:editId="4C6E1DB4">
             <wp:extent cx="5334000" cy="3465710"/>
             <wp:effectExtent l="0" t="0" r="0" b="0"/>
             <wp:docPr id="42" name="Picture"/>
@@ -775,7 +786,7 @@
           <w:noProof/>
         </w:rPr>
         <w:drawing>
-          <wp:inline distT="0" distB="0" distL="0" distR="0" wp14:anchorId="60EDBCD2" wp14:editId="1B719CA2">
+          <wp:inline distT="0" distB="0" distL="0" distR="0" wp14:anchorId="37766333" wp14:editId="53C86914">
             <wp:extent cx="5334000" cy="3465710"/>
             <wp:effectExtent l="0" t="0" r="0" b="0"/>
             <wp:docPr id="45" name="Picture"/>
@@ -838,7 +849,7 @@
           <w:noProof/>
         </w:rPr>
         <w:drawing>
-          <wp:inline distT="0" distB="0" distL="0" distR="0" wp14:anchorId="7092AC3E" wp14:editId="45E6CBF8">
+          <wp:inline distT="0" distB="0" distL="0" distR="0" wp14:anchorId="4A73FE08" wp14:editId="5EE5439C">
             <wp:extent cx="5334000" cy="3465710"/>
             <wp:effectExtent l="0" t="0" r="0" b="0"/>
             <wp:docPr id="48" name="Picture"/>
@@ -897,7 +908,7 @@
           <w:noProof/>
         </w:rPr>
         <w:drawing>
-          <wp:inline distT="0" distB="0" distL="0" distR="0" wp14:anchorId="422BD644" wp14:editId="26C7BB22">
+          <wp:inline distT="0" distB="0" distL="0" distR="0" wp14:anchorId="1C5F952F" wp14:editId="19EAF9ED">
             <wp:extent cx="5334000" cy="3465710"/>
             <wp:effectExtent l="0" t="0" r="0" b="0"/>
             <wp:docPr id="51" name="Picture"/>
@@ -1007,7 +1018,7 @@
   <w:abstractNum w:abstractNumId="0" w15:restartNumberingAfterBreak="0">
     <w:nsid w:val="0000A990"/>
     <w:multiLevelType w:val="multilevel"/>
-    <w:tmpl w:val="17C68040"/>
+    <w:tmpl w:val="F1165834"/>
     <w:lvl w:ilvl="0">
       <w:numFmt w:val="bullet"/>
       <w:lvlText w:val=" "/>
@@ -1081,7 +1092,7 @@
       </w:pPr>
     </w:lvl>
   </w:abstractNum>
-  <w:num w:numId="1" w16cid:durableId="1825466264">
+  <w:num w:numId="1" w16cid:durableId="570190408">
     <w:abstractNumId w:val="0"/>
   </w:num>
 </w:numbering>

</xml_diff>